<commit_message>
Dokumentation der RemoteApplikation begonnen
</commit_message>
<xml_diff>
--- a/Software/Concepts/Remote3.0.docx
+++ b/Software/Concepts/Remote3.0.docx
@@ -1,12 +1,1344 @@
 
 <file path=word/document.xml><?xml version="1.0" encoding="utf-8"?>
-<w:document xmlns:ve="http://schemas.openxmlformats.org/markup-compatibility/2006" xmlns:o="urn:schemas-microsoft-com:office:office" xmlns:r="http://schemas.openxmlformats.org/officeDocument/2006/relationships" xmlns:m="http://schemas.openxmlformats.org/officeDocument/2006/math" xmlns:v="urn:schemas-microsoft-com:vml" xmlns:wp="http://schemas.openxmlformats.org/drawingml/2006/wordprocessingDrawing" xmlns:w10="urn:schemas-microsoft-com:office:word" xmlns:w="http://schemas.openxmlformats.org/wordprocessingml/2006/main" xmlns:wne="http://schemas.microsoft.com/office/word/2006/wordml">
+<w:document xmlns:wpc="http://schemas.microsoft.com/office/word/2010/wordprocessingCanvas" xmlns:cx="http://schemas.microsoft.com/office/drawing/2014/chartex" xmlns:cx1="http://schemas.microsoft.com/office/drawing/2015/9/8/chartex" xmlns:cx2="http://schemas.microsoft.com/office/drawing/2015/10/21/chartex" xmlns:cx3="http://schemas.microsoft.com/office/drawing/2016/5/9/chartex" xmlns:cx4="http://schemas.microsoft.com/office/drawing/2016/5/10/chartex" xmlns:cx5="http://schemas.microsoft.com/office/drawing/2016/5/11/chartex" xmlns:mc="http://schemas.openxmlformats.org/markup-compatibility/2006" xmlns:o="urn:schemas-microsoft-com:office:office" xmlns:r="http://schemas.openxmlformats.org/officeDocument/2006/relationships" xmlns:m="http://schemas.openxmlformats.org/officeDocument/2006/math" xmlns:v="urn:schemas-microsoft-com:vml" xmlns:wp14="http://schemas.microsoft.com/office/word/2010/wordprocessingDrawing" xmlns:wp="http://schemas.openxmlformats.org/drawingml/2006/wordprocessingDrawing" xmlns:w10="urn:schemas-microsoft-com:office:word" xmlns:w="http://schemas.openxmlformats.org/wordprocessingml/2006/main" xmlns:w14="http://schemas.microsoft.com/office/word/2010/wordml" xmlns:w15="http://schemas.microsoft.com/office/word/2012/wordml" xmlns:w16se="http://schemas.microsoft.com/office/word/2015/wordml/symex" xmlns:wpg="http://schemas.microsoft.com/office/word/2010/wordprocessingGroup" xmlns:wpi="http://schemas.microsoft.com/office/word/2010/wordprocessingInk" xmlns:wne="http://schemas.microsoft.com/office/word/2006/wordml" xmlns:wps="http://schemas.microsoft.com/office/word/2010/wordprocessingShape" mc:Ignorable="w14 w15 w16se wp14">
   <w:body>
+    <w:p>
+      <w:pPr>
+        <w:pStyle w:val="Heading1"/>
+      </w:pPr>
+      <w:r>
+        <w:t>History</w:t>
+      </w:r>
+    </w:p>
+    <w:tbl>
+      <w:tblPr>
+        <w:tblStyle w:val="TableGrid"/>
+        <w:tblW w:w="0" w:type="auto"/>
+        <w:tblLook w:val="04A0" w:firstRow="1" w:lastRow="0" w:firstColumn="1" w:lastColumn="0" w:noHBand="0" w:noVBand="1"/>
+      </w:tblPr>
+      <w:tblGrid>
+        <w:gridCol w:w="2322"/>
+        <w:gridCol w:w="2322"/>
+        <w:gridCol w:w="2322"/>
+        <w:gridCol w:w="2322"/>
+      </w:tblGrid>
+      <w:tr>
+        <w:tc>
+          <w:tcPr>
+            <w:tcW w:w="2322" w:type="dxa"/>
+          </w:tcPr>
+          <w:p>
+            <w:r>
+              <w:t>Revision</w:t>
+            </w:r>
+          </w:p>
+        </w:tc>
+        <w:tc>
+          <w:tcPr>
+            <w:tcW w:w="2322" w:type="dxa"/>
+          </w:tcPr>
+          <w:p>
+            <w:r>
+              <w:t>Date</w:t>
+            </w:r>
+          </w:p>
+        </w:tc>
+        <w:tc>
+          <w:tcPr>
+            <w:tcW w:w="2322" w:type="dxa"/>
+          </w:tcPr>
+          <w:p>
+            <w:r>
+              <w:t>Author, Editor</w:t>
+            </w:r>
+          </w:p>
+        </w:tc>
+        <w:tc>
+          <w:tcPr>
+            <w:tcW w:w="2322" w:type="dxa"/>
+          </w:tcPr>
+          <w:p>
+            <w:r>
+              <w:t>Reason</w:t>
+            </w:r>
+          </w:p>
+        </w:tc>
+      </w:tr>
+      <w:tr>
+        <w:tc>
+          <w:tcPr>
+            <w:tcW w:w="2322" w:type="dxa"/>
+          </w:tcPr>
+          <w:p>
+            <w:r>
+              <w:t>1.0</w:t>
+            </w:r>
+          </w:p>
+        </w:tc>
+        <w:tc>
+          <w:tcPr>
+            <w:tcW w:w="2322" w:type="dxa"/>
+          </w:tcPr>
+          <w:p>
+            <w:r>
+              <w:t>19.03.2017</w:t>
+            </w:r>
+          </w:p>
+        </w:tc>
+        <w:tc>
+          <w:tcPr>
+            <w:tcW w:w="2322" w:type="dxa"/>
+          </w:tcPr>
+          <w:p>
+            <w:r>
+              <w:t>Ivo Kunadt</w:t>
+            </w:r>
+          </w:p>
+        </w:tc>
+        <w:tc>
+          <w:tcPr>
+            <w:tcW w:w="2322" w:type="dxa"/>
+          </w:tcPr>
+          <w:p>
+            <w:r>
+              <w:t>Initial Version</w:t>
+            </w:r>
+            <w:bookmarkStart w:id="0" w:name="_GoBack"/>
+            <w:bookmarkEnd w:id="0"/>
+          </w:p>
+        </w:tc>
+      </w:tr>
+      <w:tr>
+        <w:tc>
+          <w:tcPr>
+            <w:tcW w:w="2322" w:type="dxa"/>
+          </w:tcPr>
+          <w:p/>
+        </w:tc>
+        <w:tc>
+          <w:tcPr>
+            <w:tcW w:w="2322" w:type="dxa"/>
+          </w:tcPr>
+          <w:p/>
+        </w:tc>
+        <w:tc>
+          <w:tcPr>
+            <w:tcW w:w="2322" w:type="dxa"/>
+          </w:tcPr>
+          <w:p/>
+        </w:tc>
+        <w:tc>
+          <w:tcPr>
+            <w:tcW w:w="2322" w:type="dxa"/>
+          </w:tcPr>
+          <w:p/>
+        </w:tc>
+      </w:tr>
+      <w:tr>
+        <w:tc>
+          <w:tcPr>
+            <w:tcW w:w="2322" w:type="dxa"/>
+          </w:tcPr>
+          <w:p/>
+        </w:tc>
+        <w:tc>
+          <w:tcPr>
+            <w:tcW w:w="2322" w:type="dxa"/>
+          </w:tcPr>
+          <w:p/>
+        </w:tc>
+        <w:tc>
+          <w:tcPr>
+            <w:tcW w:w="2322" w:type="dxa"/>
+          </w:tcPr>
+          <w:p/>
+        </w:tc>
+        <w:tc>
+          <w:tcPr>
+            <w:tcW w:w="2322" w:type="dxa"/>
+          </w:tcPr>
+          <w:p/>
+        </w:tc>
+      </w:tr>
+      <w:tr>
+        <w:tc>
+          <w:tcPr>
+            <w:tcW w:w="2322" w:type="dxa"/>
+          </w:tcPr>
+          <w:p/>
+        </w:tc>
+        <w:tc>
+          <w:tcPr>
+            <w:tcW w:w="2322" w:type="dxa"/>
+          </w:tcPr>
+          <w:p/>
+        </w:tc>
+        <w:tc>
+          <w:tcPr>
+            <w:tcW w:w="2322" w:type="dxa"/>
+          </w:tcPr>
+          <w:p/>
+        </w:tc>
+        <w:tc>
+          <w:tcPr>
+            <w:tcW w:w="2322" w:type="dxa"/>
+          </w:tcPr>
+          <w:p/>
+        </w:tc>
+      </w:tr>
+      <w:tr>
+        <w:tc>
+          <w:tcPr>
+            <w:tcW w:w="2322" w:type="dxa"/>
+          </w:tcPr>
+          <w:p/>
+        </w:tc>
+        <w:tc>
+          <w:tcPr>
+            <w:tcW w:w="2322" w:type="dxa"/>
+          </w:tcPr>
+          <w:p/>
+        </w:tc>
+        <w:tc>
+          <w:tcPr>
+            <w:tcW w:w="2322" w:type="dxa"/>
+          </w:tcPr>
+          <w:p/>
+        </w:tc>
+        <w:tc>
+          <w:tcPr>
+            <w:tcW w:w="2322" w:type="dxa"/>
+          </w:tcPr>
+          <w:p/>
+        </w:tc>
+      </w:tr>
+    </w:tbl>
+    <w:p/>
+    <w:p>
+      <w:pPr>
+        <w:pStyle w:val="Heading1"/>
+      </w:pPr>
+      <w:r>
+        <w:t>RemoteSoftware</w:t>
+      </w:r>
+    </w:p>
+    <w:p>
+      <w:pPr>
+        <w:pStyle w:val="Heading2"/>
+      </w:pPr>
+      <w:r>
+        <w:t>RemoteApp</w:t>
+      </w:r>
+    </w:p>
+    <w:p>
+      <w:pPr>
+        <w:pStyle w:val="Heading2"/>
+      </w:pPr>
+      <w:r>
+        <w:t>RemoteHiddenHelper</w:t>
+      </w:r>
+    </w:p>
+    <w:p>
+      <w:r>
+        <w:t>Window</w:t>
+      </w:r>
+      <w:r>
+        <w:t xml:space="preserve">s Services sind in bestimmten Dingen, gegenüber normalen Userapplikationen limitiert. So können sie z.B. keine Oberfläche besitzen oder Programme starten die über eine verfügen. Um diese Limitierungen zu umgehen wird eine Applikation in der Usersession gestartet. </w:t>
+      </w:r>
+    </w:p>
+    <w:p>
+      <w:r>
+        <w:t xml:space="preserve">Die Kommunikation findet überlicherweise über eine IPC Schnittstelle statt. Die RemoteCommunicationLibrary verfügt über ein IPC Interface. </w:t>
+      </w:r>
+      <w:r>
+        <w:t xml:space="preserve">Dies wird automatisch für durch die Verwendung des CommunicationsServers verwendet. </w:t>
+      </w:r>
+    </w:p>
+    <w:p>
+      <w:pPr>
+        <w:pStyle w:val="Heading3"/>
+      </w:pPr>
+      <w:r>
+        <w:t>CanEasyWrapper</w:t>
+      </w:r>
+    </w:p>
+    <w:p>
+      <w:r>
+        <w:t xml:space="preserve">Für den Flashvorgang ist die Übertragung von Daten bzw.  Signalen notwendig. Für die Übertragung wird dabei CanEasy verwendet, welches auch im Hause Schleißheimer entwickelt wurde. </w:t>
+      </w:r>
+    </w:p>
+    <w:p>
+      <w:pPr>
+        <w:spacing w:after="0"/>
+      </w:pPr>
+      <w:r>
+        <w:t xml:space="preserve">Das Interface ist dabei die COM API die von C++ aus genutzt werden kann. </w:t>
+      </w:r>
+    </w:p>
+    <w:p>
+      <w:pPr>
+        <w:spacing w:after="0"/>
+      </w:pPr>
+      <w:r>
+        <w:t>Kommandoübersicht:</w:t>
+      </w:r>
+    </w:p>
+    <w:tbl>
+      <w:tblPr>
+        <w:tblStyle w:val="TableGrid"/>
+        <w:tblW w:w="9464" w:type="dxa"/>
+        <w:tblLook w:val="04A0" w:firstRow="1" w:lastRow="0" w:firstColumn="1" w:lastColumn="0" w:noHBand="0" w:noVBand="1"/>
+      </w:tblPr>
+      <w:tblGrid>
+        <w:gridCol w:w="2417"/>
+        <w:gridCol w:w="7047"/>
+      </w:tblGrid>
+      <w:tr>
+        <w:tc>
+          <w:tcPr>
+            <w:tcW w:w="0" w:type="auto"/>
+          </w:tcPr>
+          <w:p>
+            <w:pPr>
+              <w:jc w:val="center"/>
+              <w:rPr>
+                <w:rFonts w:ascii="Calibri Light" w:hAnsi="Calibri Light"/>
+                <w:b/>
+              </w:rPr>
+            </w:pPr>
+            <w:r>
+              <w:rPr>
+                <w:rFonts w:ascii="Calibri Light" w:hAnsi="Calibri Light"/>
+                <w:b/>
+              </w:rPr>
+              <w:t>Funktion</w:t>
+            </w:r>
+          </w:p>
+        </w:tc>
+        <w:tc>
+          <w:tcPr>
+            <w:tcW w:w="7047" w:type="dxa"/>
+          </w:tcPr>
+          <w:p>
+            <w:pPr>
+              <w:jc w:val="center"/>
+              <w:rPr>
+                <w:rFonts w:ascii="Calibri Light" w:hAnsi="Calibri Light"/>
+                <w:b/>
+              </w:rPr>
+            </w:pPr>
+            <w:r>
+              <w:rPr>
+                <w:rFonts w:ascii="Calibri Light" w:hAnsi="Calibri Light"/>
+                <w:b/>
+              </w:rPr>
+              <w:t>Beschreibung der Funktion</w:t>
+            </w:r>
+          </w:p>
+        </w:tc>
+      </w:tr>
+      <w:tr>
+        <w:tc>
+          <w:tcPr>
+            <w:tcW w:w="0" w:type="auto"/>
+          </w:tcPr>
+          <w:p>
+            <w:pPr>
+              <w:spacing w:line="276" w:lineRule="auto"/>
+              <w:rPr>
+                <w:rFonts w:ascii="Calibri Light" w:hAnsi="Calibri Light"/>
+                <w:i/>
+              </w:rPr>
+            </w:pPr>
+            <w:r>
+              <w:rPr>
+                <w:rFonts w:ascii="Calibri Light" w:hAnsi="Calibri Light"/>
+                <w:i/>
+              </w:rPr>
+              <w:t>CanEasyStartApplication</w:t>
+            </w:r>
+          </w:p>
+        </w:tc>
+        <w:tc>
+          <w:tcPr>
+            <w:tcW w:w="7047" w:type="dxa"/>
+          </w:tcPr>
+          <w:p>
+            <w:pPr>
+              <w:rPr>
+                <w:rFonts w:ascii="Calibri Light" w:hAnsi="Calibri Light"/>
+                <w:i/>
+              </w:rPr>
+            </w:pPr>
+            <w:r>
+              <w:rPr>
+                <w:rFonts w:ascii="Calibri Light" w:hAnsi="Calibri Light"/>
+                <w:i/>
+              </w:rPr>
+              <w:t>Startet CanEasy</w:t>
+            </w:r>
+          </w:p>
+        </w:tc>
+      </w:tr>
+      <w:tr>
+        <w:tc>
+          <w:tcPr>
+            <w:tcW w:w="0" w:type="auto"/>
+          </w:tcPr>
+          <w:p>
+            <w:pPr>
+              <w:spacing w:line="276" w:lineRule="auto"/>
+              <w:rPr>
+                <w:rFonts w:ascii="Calibri Light" w:hAnsi="Calibri Light"/>
+                <w:i/>
+              </w:rPr>
+            </w:pPr>
+            <w:r>
+              <w:rPr>
+                <w:rFonts w:ascii="Calibri Light" w:hAnsi="Calibri Light"/>
+                <w:i/>
+              </w:rPr>
+              <w:t>CanEasyLoadWorkspace</w:t>
+            </w:r>
+          </w:p>
+        </w:tc>
+        <w:tc>
+          <w:tcPr>
+            <w:tcW w:w="7047" w:type="dxa"/>
+          </w:tcPr>
+          <w:p>
+            <w:pPr>
+              <w:rPr>
+                <w:rFonts w:ascii="Calibri Light" w:hAnsi="Calibri Light"/>
+                <w:i/>
+              </w:rPr>
+            </w:pPr>
+            <w:r>
+              <w:rPr>
+                <w:rFonts w:ascii="Calibri Light" w:hAnsi="Calibri Light"/>
+                <w:i/>
+              </w:rPr>
+              <w:t>Ladet den übergebenen Arbeitsbereich</w:t>
+            </w:r>
+          </w:p>
+        </w:tc>
+      </w:tr>
+      <w:tr>
+        <w:tc>
+          <w:tcPr>
+            <w:tcW w:w="0" w:type="auto"/>
+          </w:tcPr>
+          <w:p>
+            <w:pPr>
+              <w:spacing w:line="276" w:lineRule="auto"/>
+              <w:rPr>
+                <w:rFonts w:ascii="Calibri Light" w:hAnsi="Calibri Light"/>
+                <w:i/>
+              </w:rPr>
+            </w:pPr>
+            <w:r>
+              <w:rPr>
+                <w:rFonts w:ascii="Calibri Light" w:hAnsi="Calibri Light"/>
+                <w:i/>
+              </w:rPr>
+              <w:t>CanEasyStartSimulation</w:t>
+            </w:r>
+          </w:p>
+        </w:tc>
+        <w:tc>
+          <w:tcPr>
+            <w:tcW w:w="7047" w:type="dxa"/>
+          </w:tcPr>
+          <w:p>
+            <w:pPr>
+              <w:rPr>
+                <w:rFonts w:ascii="Calibri Light" w:hAnsi="Calibri Light"/>
+                <w:i/>
+              </w:rPr>
+            </w:pPr>
+            <w:r>
+              <w:rPr>
+                <w:rFonts w:ascii="Calibri Light" w:hAnsi="Calibri Light"/>
+                <w:i/>
+              </w:rPr>
+              <w:t>Startet die CanEasySimulation</w:t>
+            </w:r>
+          </w:p>
+        </w:tc>
+      </w:tr>
+      <w:tr>
+        <w:tc>
+          <w:tcPr>
+            <w:tcW w:w="0" w:type="auto"/>
+          </w:tcPr>
+          <w:p>
+            <w:pPr>
+              <w:spacing w:line="276" w:lineRule="auto"/>
+              <w:rPr>
+                <w:rFonts w:ascii="Calibri Light" w:hAnsi="Calibri Light"/>
+                <w:i/>
+              </w:rPr>
+            </w:pPr>
+            <w:r>
+              <w:rPr>
+                <w:rFonts w:ascii="Calibri Light" w:hAnsi="Calibri Light"/>
+                <w:i/>
+              </w:rPr>
+              <w:t>CanEasyStopSimulation</w:t>
+            </w:r>
+          </w:p>
+        </w:tc>
+        <w:tc>
+          <w:tcPr>
+            <w:tcW w:w="7047" w:type="dxa"/>
+          </w:tcPr>
+          <w:p>
+            <w:pPr>
+              <w:rPr>
+                <w:rFonts w:ascii="Calibri Light" w:hAnsi="Calibri Light"/>
+                <w:i/>
+              </w:rPr>
+            </w:pPr>
+            <w:r>
+              <w:rPr>
+                <w:rFonts w:ascii="Calibri Light" w:hAnsi="Calibri Light"/>
+                <w:i/>
+              </w:rPr>
+              <w:t>Stoppt die CanEasySimulation</w:t>
+            </w:r>
+          </w:p>
+        </w:tc>
+      </w:tr>
+      <w:tr>
+        <w:tc>
+          <w:tcPr>
+            <w:tcW w:w="0" w:type="auto"/>
+          </w:tcPr>
+          <w:p>
+            <w:pPr>
+              <w:spacing w:line="276" w:lineRule="auto"/>
+              <w:rPr>
+                <w:rFonts w:ascii="Calibri Light" w:hAnsi="Calibri Light"/>
+                <w:i/>
+              </w:rPr>
+            </w:pPr>
+            <w:r>
+              <w:rPr>
+                <w:rFonts w:ascii="Calibri Light" w:hAnsi="Calibri Light"/>
+                <w:i/>
+              </w:rPr>
+              <w:t>CanEasyCloseApplication</w:t>
+            </w:r>
+          </w:p>
+        </w:tc>
+        <w:tc>
+          <w:tcPr>
+            <w:tcW w:w="7047" w:type="dxa"/>
+          </w:tcPr>
+          <w:p>
+            <w:pPr>
+              <w:rPr>
+                <w:rFonts w:ascii="Calibri Light" w:hAnsi="Calibri Light"/>
+                <w:i/>
+              </w:rPr>
+            </w:pPr>
+            <w:r>
+              <w:rPr>
+                <w:rFonts w:ascii="Calibri Light" w:hAnsi="Calibri Light"/>
+                <w:i/>
+              </w:rPr>
+              <w:t>Beendet CanEasy</w:t>
+            </w:r>
+          </w:p>
+        </w:tc>
+      </w:tr>
+    </w:tbl>
     <w:p/>
     <w:p/>
     <w:p>
       <w:pPr>
-        <w:pStyle w:val="berschrift1"/>
+        <w:jc w:val="center"/>
+      </w:pPr>
+      <w:r>
+        <w:rPr>
+          <w:noProof/>
+          <w:lang w:eastAsia="de-DE"/>
+        </w:rPr>
+        <w:lastRenderedPageBreak/>
+        <w:drawing>
+          <wp:inline distT="0" distB="0" distL="0" distR="0" wp14:anchorId="11CAE055" wp14:editId="67AA842B">
+            <wp:extent cx="5572125" cy="7267575"/>
+            <wp:effectExtent l="0" t="0" r="9525" b="9525"/>
+            <wp:docPr id="6" name="Picture 6"/>
+            <wp:cNvGraphicFramePr>
+              <a:graphicFrameLocks xmlns:a="http://schemas.openxmlformats.org/drawingml/2006/main" noChangeAspect="1"/>
+            </wp:cNvGraphicFramePr>
+            <a:graphic xmlns:a="http://schemas.openxmlformats.org/drawingml/2006/main">
+              <a:graphicData uri="http://schemas.openxmlformats.org/drawingml/2006/picture">
+                <pic:pic xmlns:pic="http://schemas.openxmlformats.org/drawingml/2006/picture">
+                  <pic:nvPicPr>
+                    <pic:cNvPr id="1" name=""/>
+                    <pic:cNvPicPr/>
+                  </pic:nvPicPr>
+                  <pic:blipFill>
+                    <a:blip r:embed="rId6"/>
+                    <a:stretch>
+                      <a:fillRect/>
+                    </a:stretch>
+                  </pic:blipFill>
+                  <pic:spPr>
+                    <a:xfrm>
+                      <a:off x="0" y="0"/>
+                      <a:ext cx="5572125" cy="7267575"/>
+                    </a:xfrm>
+                    <a:prstGeom prst="rect">
+                      <a:avLst/>
+                    </a:prstGeom>
+                  </pic:spPr>
+                </pic:pic>
+              </a:graphicData>
+            </a:graphic>
+          </wp:inline>
+        </w:drawing>
+      </w:r>
+    </w:p>
+    <w:p>
+      <w:pPr>
+        <w:pStyle w:val="Heading3"/>
+      </w:pPr>
+      <w:r>
+        <w:t>FhostWrapper</w:t>
+      </w:r>
+    </w:p>
+    <w:p>
+      <w:pPr>
+        <w:pStyle w:val="Heading3"/>
+      </w:pPr>
+      <w:r>
+        <w:t>MKSWrapper</w:t>
+      </w:r>
+    </w:p>
+    <w:p>
+      <w:pPr>
+        <w:pStyle w:val="Heading3"/>
+      </w:pPr>
+      <w:r>
+        <w:t>FileUtils</w:t>
+      </w:r>
+    </w:p>
+    <w:p>
+      <w:pPr>
+        <w:pStyle w:val="Heading3"/>
+      </w:pPr>
+      <w:r>
+        <w:t>Inact</w:t>
+      </w:r>
+      <w:r>
+        <w:t>ivityWatcher</w:t>
+      </w:r>
+    </w:p>
+    <w:p>
+      <w:pPr>
+        <w:pStyle w:val="Heading3"/>
+      </w:pPr>
+      <w:r>
+        <w:t>PortalInfo</w:t>
+      </w:r>
+    </w:p>
+    <w:p>
+      <w:r>
+        <w:t xml:space="preserve">Das Integrationsportal von Continental bietet die Möglichkeit </w:t>
+      </w:r>
+    </w:p>
+    <w:p>
+      <w:pPr>
+        <w:pStyle w:val="Heading3"/>
+      </w:pPr>
+      <w:r>
+        <w:lastRenderedPageBreak/>
+        <w:t>USBHidLoader</w:t>
+      </w:r>
+    </w:p>
+    <w:p/>
+    <w:p>
+      <w:pPr>
+        <w:pStyle w:val="Heading2"/>
+      </w:pPr>
+      <w:r>
+        <w:t>RemoteService</w:t>
+      </w:r>
+    </w:p>
+    <w:p>
+      <w:pPr>
+        <w:pStyle w:val="Heading2"/>
+      </w:pPr>
+      <w:r>
+        <w:t>RemoteUtil</w:t>
+      </w:r>
+    </w:p>
+    <w:p>
+      <w:pPr>
+        <w:spacing w:after="0"/>
+      </w:pPr>
+      <w:r>
+        <w:t xml:space="preserve">Third Party Bibliotheken oder eigene Bibliotheken werden im Repository RemoteUtil abgelegt. </w:t>
+      </w:r>
+      <w:r>
+        <w:t>Jede eigene Bibliothek muss über einen Order</w:t>
+      </w:r>
+      <w:r>
+        <w:t xml:space="preserve"> Bin, Lib und Include verfügen. Unter Include befindet sich der API Header für die Bereitstellung der Funktionen für andere Applikationen. </w:t>
+      </w:r>
+    </w:p>
+    <w:p>
+      <w:pPr>
+        <w:spacing w:after="0"/>
+      </w:pPr>
+    </w:p>
+    <w:p>
+      <w:pPr>
+        <w:spacing w:after="0"/>
+      </w:pPr>
+      <w:r>
+        <w:t xml:space="preserve">Für das Logging wird die Opensource Header Only Variante des SPDLOG verwendet. Sie ist unter folgendem GitHub Link abrufbar </w:t>
+      </w:r>
+      <w:hyperlink r:id="rId7" w:history="1">
+        <w:r>
+          <w:rPr>
+            <w:rStyle w:val="Hyperlink"/>
+          </w:rPr>
+          <w:t>https://github.com/gabime/spdlog</w:t>
+        </w:r>
+      </w:hyperlink>
+      <w:r>
+        <w:t xml:space="preserve">. </w:t>
+      </w:r>
+    </w:p>
+    <w:p>
+      <w:pPr>
+        <w:spacing w:after="0"/>
+      </w:pPr>
+    </w:p>
+    <w:p>
+      <w:pPr>
+        <w:spacing w:after="0"/>
+      </w:pPr>
+    </w:p>
+    <w:p>
+      <w:pPr>
+        <w:pStyle w:val="Heading3"/>
+      </w:pPr>
+      <w:bookmarkStart w:id="1" w:name="_RemoteCommunicationLibrary"/>
+      <w:bookmarkEnd w:id="1"/>
+      <w:r>
+        <w:t>RemoteCommunicationLibrary</w:t>
+      </w:r>
+    </w:p>
+    <w:tbl>
+      <w:tblPr>
+        <w:tblStyle w:val="TableGrid"/>
+        <w:tblW w:w="0" w:type="auto"/>
+        <w:tblLook w:val="04A0" w:firstRow="1" w:lastRow="0" w:firstColumn="1" w:lastColumn="0" w:noHBand="0" w:noVBand="1"/>
+      </w:tblPr>
+      <w:tblGrid>
+        <w:gridCol w:w="4606"/>
+        <w:gridCol w:w="4606"/>
+      </w:tblGrid>
+      <w:tr>
+        <w:tc>
+          <w:tcPr>
+            <w:tcW w:w="4606" w:type="dxa"/>
+          </w:tcPr>
+          <w:p>
+            <w:pPr>
+              <w:spacing w:line="276" w:lineRule="auto"/>
+            </w:pPr>
+            <w:r>
+              <w:t>Header</w:t>
+            </w:r>
+          </w:p>
+        </w:tc>
+        <w:tc>
+          <w:tcPr>
+            <w:tcW w:w="4606" w:type="dxa"/>
+          </w:tcPr>
+          <w:p>
+            <w:pPr>
+              <w:spacing w:line="276" w:lineRule="auto"/>
+            </w:pPr>
+            <w:r>
+              <w:t>#include "RemoteCommunicationLibrary.h"</w:t>
+            </w:r>
+          </w:p>
+        </w:tc>
+      </w:tr>
+      <w:tr>
+        <w:tc>
+          <w:tcPr>
+            <w:tcW w:w="4606" w:type="dxa"/>
+          </w:tcPr>
+          <w:p/>
+        </w:tc>
+        <w:tc>
+          <w:tcPr>
+            <w:tcW w:w="4606" w:type="dxa"/>
+          </w:tcPr>
+          <w:p/>
+        </w:tc>
+      </w:tr>
+    </w:tbl>
+    <w:p/>
+    <w:p>
+      <w:r>
+        <w:rPr>
+          <w:noProof/>
+          <w:lang w:eastAsia="de-DE"/>
+        </w:rPr>
+        <w:drawing>
+          <wp:inline distT="0" distB="0" distL="0" distR="0" wp14:anchorId="34643908" wp14:editId="6CA0632F">
+            <wp:extent cx="5760720" cy="1179195"/>
+            <wp:effectExtent l="0" t="0" r="0" b="0"/>
+            <wp:docPr id="8" name="Picture 8"/>
+            <wp:cNvGraphicFramePr>
+              <a:graphicFrameLocks xmlns:a="http://schemas.openxmlformats.org/drawingml/2006/main" noChangeAspect="1"/>
+            </wp:cNvGraphicFramePr>
+            <a:graphic xmlns:a="http://schemas.openxmlformats.org/drawingml/2006/main">
+              <a:graphicData uri="http://schemas.openxmlformats.org/drawingml/2006/picture">
+                <pic:pic xmlns:pic="http://schemas.openxmlformats.org/drawingml/2006/picture">
+                  <pic:nvPicPr>
+                    <pic:cNvPr id="1" name=""/>
+                    <pic:cNvPicPr/>
+                  </pic:nvPicPr>
+                  <pic:blipFill>
+                    <a:blip r:embed="rId8"/>
+                    <a:stretch>
+                      <a:fillRect/>
+                    </a:stretch>
+                  </pic:blipFill>
+                  <pic:spPr>
+                    <a:xfrm>
+                      <a:off x="0" y="0"/>
+                      <a:ext cx="5760720" cy="1179195"/>
+                    </a:xfrm>
+                    <a:prstGeom prst="rect">
+                      <a:avLst/>
+                    </a:prstGeom>
+                  </pic:spPr>
+                </pic:pic>
+              </a:graphicData>
+            </a:graphic>
+          </wp:inline>
+        </w:drawing>
+      </w:r>
+    </w:p>
+    <w:p>
+      <w:r>
+        <w:t>Nachdem die Verbindung mit dem Server hergestellt ist</w:t>
+      </w:r>
+      <w:r>
+        <w:t>,</w:t>
+      </w:r>
+      <w:r>
+        <w:t xml:space="preserve"> können sowohl Client als auch Server, die Kommunikation initierien.</w:t>
+      </w:r>
+      <w:r>
+        <w:t xml:space="preserve"> </w:t>
+      </w:r>
+      <w:r>
+        <w:t xml:space="preserve">Dabei wird dem CommincationsServer zunächst in der OnProcessMessage einen neue Message übermittelt. Diese wird je nach Empfänger </w:t>
+      </w:r>
+    </w:p>
+    <w:p>
+      <w:r>
+        <w:rPr>
+          <w:noProof/>
+          <w:lang w:eastAsia="de-DE"/>
+        </w:rPr>
+        <w:drawing>
+          <wp:inline distT="0" distB="0" distL="0" distR="0" wp14:anchorId="0684EF09" wp14:editId="4ECEA471">
+            <wp:extent cx="5760720" cy="1165860"/>
+            <wp:effectExtent l="0" t="0" r="0" b="0"/>
+            <wp:docPr id="1" name="Picture 1"/>
+            <wp:cNvGraphicFramePr>
+              <a:graphicFrameLocks xmlns:a="http://schemas.openxmlformats.org/drawingml/2006/main" noChangeAspect="1"/>
+            </wp:cNvGraphicFramePr>
+            <a:graphic xmlns:a="http://schemas.openxmlformats.org/drawingml/2006/main">
+              <a:graphicData uri="http://schemas.openxmlformats.org/drawingml/2006/picture">
+                <pic:pic xmlns:pic="http://schemas.openxmlformats.org/drawingml/2006/picture">
+                  <pic:nvPicPr>
+                    <pic:cNvPr id="1" name=""/>
+                    <pic:cNvPicPr/>
+                  </pic:nvPicPr>
+                  <pic:blipFill>
+                    <a:blip r:embed="rId9"/>
+                    <a:stretch>
+                      <a:fillRect/>
+                    </a:stretch>
+                  </pic:blipFill>
+                  <pic:spPr>
+                    <a:xfrm>
+                      <a:off x="0" y="0"/>
+                      <a:ext cx="5760720" cy="1165860"/>
+                    </a:xfrm>
+                    <a:prstGeom prst="rect">
+                      <a:avLst/>
+                    </a:prstGeom>
+                  </pic:spPr>
+                </pic:pic>
+              </a:graphicData>
+            </a:graphic>
+          </wp:inline>
+        </w:drawing>
+      </w:r>
+    </w:p>
+    <w:p>
+      <w:r>
+        <w:br w:type="page"/>
+      </w:r>
+    </w:p>
+    <w:p>
+      <w:pPr>
+        <w:pStyle w:val="Heading4"/>
+      </w:pPr>
+      <w:r>
+        <w:lastRenderedPageBreak/>
+        <w:t>Message</w:t>
+      </w:r>
+    </w:p>
+    <w:p>
+      <w:r>
+        <w:t xml:space="preserve">Das Message Objekt kapselt alle wichtigen Eigenschaften, die für die Übertragung von Daten oder Ereignissen benötigt wird. Jedes Modul, die über den </w:t>
+      </w:r>
+      <w:hyperlink w:anchor="_RemoteCommunicationLibrary" w:history="1">
+        <w:r>
+          <w:rPr>
+            <w:rStyle w:val="Hyperlink"/>
+          </w:rPr>
+          <w:t>CommunicationsServer</w:t>
+        </w:r>
+      </w:hyperlink>
+      <w:r>
+        <w:t xml:space="preserve"> Informationen oder Ereignisse an der andere mitteln möchte, muss diese Klasse benutzen. </w:t>
+      </w:r>
+    </w:p>
+    <w:p>
+      <w:r>
+        <w:t>Sobald alle benötigten Informationen bereit stehen, kann die Message an die nächst weiterführende Instanz weitergeleited werden. Dies passiert durch das emitieren des Signals NewMessage(Message Msg).</w:t>
+      </w:r>
+    </w:p>
+    <w:p>
+      <w:r>
+        <w:rPr>
+          <w:noProof/>
+          <w:lang w:eastAsia="de-DE"/>
+        </w:rPr>
+        <w:drawing>
+          <wp:inline distT="0" distB="0" distL="0" distR="0" wp14:anchorId="57B38165" wp14:editId="714DE642">
+            <wp:extent cx="5760720" cy="3745865"/>
+            <wp:effectExtent l="0" t="0" r="0" b="0"/>
+            <wp:docPr id="5" name="Picture 5"/>
+            <wp:cNvGraphicFramePr>
+              <a:graphicFrameLocks xmlns:a="http://schemas.openxmlformats.org/drawingml/2006/main" noChangeAspect="1"/>
+            </wp:cNvGraphicFramePr>
+            <a:graphic xmlns:a="http://schemas.openxmlformats.org/drawingml/2006/main">
+              <a:graphicData uri="http://schemas.openxmlformats.org/drawingml/2006/picture">
+                <pic:pic xmlns:pic="http://schemas.openxmlformats.org/drawingml/2006/picture">
+                  <pic:nvPicPr>
+                    <pic:cNvPr id="1" name=""/>
+                    <pic:cNvPicPr/>
+                  </pic:nvPicPr>
+                  <pic:blipFill>
+                    <a:blip r:embed="rId10"/>
+                    <a:stretch>
+                      <a:fillRect/>
+                    </a:stretch>
+                  </pic:blipFill>
+                  <pic:spPr>
+                    <a:xfrm>
+                      <a:off x="0" y="0"/>
+                      <a:ext cx="5760720" cy="3745865"/>
+                    </a:xfrm>
+                    <a:prstGeom prst="rect">
+                      <a:avLst/>
+                    </a:prstGeom>
+                  </pic:spPr>
+                </pic:pic>
+              </a:graphicData>
+            </a:graphic>
+          </wp:inline>
+        </w:drawing>
+      </w:r>
+    </w:p>
+    <w:p>
+      <w:r>
+        <w:t xml:space="preserve">Die </w:t>
+      </w:r>
+      <w:r>
+        <w:rPr>
+          <w:b/>
+          <w:u w:val="single"/>
+        </w:rPr>
+        <w:t>MessageID</w:t>
+      </w:r>
+      <w:r>
+        <w:t xml:space="preserve"> ist der Adressat der Nachricht. Eine vollständige List</w:t>
+      </w:r>
+      <w:r>
+        <w:t>e aller m</w:t>
+      </w:r>
+      <w:r>
+        <w:t>öglichen Adressaten befindet sich im Header MessageDescription.h. Dabei wird zum einen zwischen internen und exteren Nachrichten unterschieden. Externe Nachrichten, sind Nachrichten, die der RemoteService empfä</w:t>
+      </w:r>
+      <w:r>
+        <w:t>ngt, sie werden mit einem EX_ Prefix kenntlich gemacht. Interne Nachrichten werden vom RemoteService für interne Abläufe verwendet und werden mit IN_ Prefix gekennzeichnet. Benötigen auch andere Applikationen interne Nachrichten so werden diese mit einem weiteren Prefix gekennzeichnet</w:t>
+      </w:r>
+    </w:p>
+    <w:tbl>
+      <w:tblPr>
+        <w:tblStyle w:val="TableGrid"/>
+        <w:tblW w:w="0" w:type="auto"/>
+        <w:tblLook w:val="04A0" w:firstRow="1" w:lastRow="0" w:firstColumn="1" w:lastColumn="0" w:noHBand="0" w:noVBand="1"/>
+      </w:tblPr>
+      <w:tblGrid>
+        <w:gridCol w:w="4606"/>
+        <w:gridCol w:w="4606"/>
+      </w:tblGrid>
+      <w:tr>
+        <w:tc>
+          <w:tcPr>
+            <w:tcW w:w="4606" w:type="dxa"/>
+          </w:tcPr>
+          <w:p>
+            <w:pPr>
+              <w:rPr>
+                <w:b/>
+              </w:rPr>
+            </w:pPr>
+            <w:r>
+              <w:rPr>
+                <w:b/>
+              </w:rPr>
+              <w:t>Applikation</w:t>
+            </w:r>
+          </w:p>
+        </w:tc>
+        <w:tc>
+          <w:tcPr>
+            <w:tcW w:w="4606" w:type="dxa"/>
+          </w:tcPr>
+          <w:p>
+            <w:pPr>
+              <w:rPr>
+                <w:b/>
+              </w:rPr>
+            </w:pPr>
+            <w:r>
+              <w:rPr>
+                <w:b/>
+              </w:rPr>
+              <w:t>Prefix</w:t>
+            </w:r>
+          </w:p>
+        </w:tc>
+      </w:tr>
+      <w:tr>
+        <w:tc>
+          <w:tcPr>
+            <w:tcW w:w="4606" w:type="dxa"/>
+          </w:tcPr>
+          <w:p>
+            <w:pPr>
+              <w:rPr>
+                <w:i/>
+              </w:rPr>
+            </w:pPr>
+            <w:r>
+              <w:rPr>
+                <w:i/>
+              </w:rPr>
+              <w:t>RemoteApp</w:t>
+            </w:r>
+          </w:p>
+        </w:tc>
+        <w:tc>
+          <w:tcPr>
+            <w:tcW w:w="4606" w:type="dxa"/>
+          </w:tcPr>
+          <w:p>
+            <w:pPr>
+              <w:rPr>
+                <w:i/>
+              </w:rPr>
+            </w:pPr>
+            <w:r>
+              <w:rPr>
+                <w:i/>
+              </w:rPr>
+              <w:t>IN_RA_XXX/EX_RA_XXX</w:t>
+            </w:r>
+          </w:p>
+        </w:tc>
+      </w:tr>
+      <w:tr>
+        <w:tc>
+          <w:tcPr>
+            <w:tcW w:w="4606" w:type="dxa"/>
+          </w:tcPr>
+          <w:p>
+            <w:pPr>
+              <w:rPr>
+                <w:i/>
+              </w:rPr>
+            </w:pPr>
+            <w:r>
+              <w:rPr>
+                <w:i/>
+              </w:rPr>
+              <w:t>RemoteHiddenHelper</w:t>
+            </w:r>
+          </w:p>
+        </w:tc>
+        <w:tc>
+          <w:tcPr>
+            <w:tcW w:w="4606" w:type="dxa"/>
+          </w:tcPr>
+          <w:p>
+            <w:pPr>
+              <w:rPr>
+                <w:i/>
+              </w:rPr>
+            </w:pPr>
+            <w:r>
+              <w:rPr>
+                <w:i/>
+              </w:rPr>
+              <w:t>IN_RHH_XXX/EX_RHH_XXX</w:t>
+            </w:r>
+          </w:p>
+        </w:tc>
+      </w:tr>
+      <w:tr>
+        <w:tc>
+          <w:tcPr>
+            <w:tcW w:w="4606" w:type="dxa"/>
+          </w:tcPr>
+          <w:p>
+            <w:pPr>
+              <w:rPr>
+                <w:i/>
+              </w:rPr>
+            </w:pPr>
+            <w:r>
+              <w:rPr>
+                <w:i/>
+              </w:rPr>
+              <w:t>RemoteView</w:t>
+            </w:r>
+          </w:p>
+        </w:tc>
+        <w:tc>
+          <w:tcPr>
+            <w:tcW w:w="4606" w:type="dxa"/>
+          </w:tcPr>
+          <w:p>
+            <w:pPr>
+              <w:rPr>
+                <w:i/>
+              </w:rPr>
+            </w:pPr>
+            <w:r>
+              <w:rPr>
+                <w:i/>
+              </w:rPr>
+              <w:t>IN_RV_XXX/EX_RV_XXX</w:t>
+            </w:r>
+          </w:p>
+        </w:tc>
+      </w:tr>
+    </w:tbl>
+    <w:p/>
+    <w:p>
+      <w:r>
+        <w:t xml:space="preserve">Der </w:t>
+      </w:r>
+      <w:r>
+        <w:rPr>
+          <w:b/>
+          <w:u w:val="single"/>
+        </w:rPr>
+        <w:t>Identifier</w:t>
+      </w:r>
+      <w:r>
+        <w:t xml:space="preserve"> </w:t>
+      </w:r>
+      <w:r>
+        <w:t>kennzeichnet eindeutig den Absender der Botschaft und ist für externe Botschaften gedacht.</w:t>
+      </w:r>
+    </w:p>
+    <w:p>
+      <w:r>
+        <w:t xml:space="preserve">Die </w:t>
+      </w:r>
+      <w:r>
+        <w:rPr>
+          <w:b/>
+          <w:u w:val="single"/>
+        </w:rPr>
+        <w:t>Executionvariant</w:t>
+      </w:r>
+      <w:r>
+        <w:t xml:space="preserve"> gibt an, ob es sich um eine Abfrage von Information handelt oder Dat</w:t>
+      </w:r>
+      <w:r>
+        <w:t>en mit dieser Botschaft gesetzt werden soll.</w:t>
+      </w:r>
+    </w:p>
+    <w:p>
+      <w:r>
+        <w:rPr>
+          <w:b/>
+          <w:u w:val="single"/>
+        </w:rPr>
+        <w:t>ParameterListe</w:t>
+      </w:r>
+      <w:r>
+        <w:t xml:space="preserve"> TODO Länge klären</w:t>
+      </w:r>
+    </w:p>
+    <w:p>
+      <w:r>
+        <w:lastRenderedPageBreak/>
+        <w:t xml:space="preserve">Werden Befehle zu einem Modul oder Applikationen gesendet, ist es eventuell wichtig zu erfahren, ob das Kommando erfolgreich prozessiert wurde. Dafür gibt es innerhalb der Message ein Flag </w:t>
+      </w:r>
+      <w:r>
+        <w:rPr>
+          <w:b/>
+          <w:u w:val="single"/>
+        </w:rPr>
+        <w:t>Success</w:t>
+      </w:r>
+      <w:r>
+        <w:t xml:space="preserve"> und eine Möglichkeit Rückgabe Werte zu übermitteln </w:t>
+      </w:r>
+      <w:r>
+        <w:rPr>
+          <w:b/>
+          <w:u w:val="single"/>
+        </w:rPr>
+        <w:t>Result</w:t>
+      </w:r>
+    </w:p>
+    <w:p>
+      <w:pPr>
+        <w:pStyle w:val="Heading3"/>
+      </w:pPr>
+      <w:r>
+        <w:t>RemoteDataConnectLibrary</w:t>
+      </w:r>
+    </w:p>
+    <w:p>
+      <w:r>
+        <w:t>Die RemotedataConnectLibrary dient als Schnittschnelle zwischen den Daten in der Datenbank und der Datenverwaltung in der Applikation</w:t>
+      </w:r>
+      <w:r>
+        <w:t>, weiterhin ist es aber möglich jede andere Form von Datenquelle z.B. XML zu verwenden</w:t>
+      </w:r>
+      <w:r>
+        <w:t xml:space="preserve">. Sie ist als ORM ausgelegt, bietet jedoch aktuell nicht die Möglichkeit über Transaktions. </w:t>
+      </w:r>
+    </w:p>
+    <w:p>
+      <w:r>
+        <w:t xml:space="preserve">Daten werden in sogenannten Entities aus der Datenbank abgelegt. Um die Zuordnung zwischen Entity und Datenbankinhalt kümmert sich ein DataMapper. </w:t>
+      </w:r>
+    </w:p>
+    <w:p>
+      <w:pPr>
+        <w:pStyle w:val="Heading4"/>
+      </w:pPr>
+      <w:r>
+        <w:t>Enitities</w:t>
+      </w:r>
+    </w:p>
+    <w:p>
+      <w:r>
+        <w:rPr>
+          <w:noProof/>
+          <w:lang w:eastAsia="de-DE"/>
+        </w:rPr>
+        <w:drawing>
+          <wp:inline distT="0" distB="0" distL="0" distR="0" wp14:anchorId="4554AAA6" wp14:editId="34CA1C82">
+            <wp:extent cx="5760720" cy="3558540"/>
+            <wp:effectExtent l="0" t="0" r="0" b="0"/>
+            <wp:docPr id="9" name="Picture 9"/>
+            <wp:cNvGraphicFramePr>
+              <a:graphicFrameLocks xmlns:a="http://schemas.openxmlformats.org/drawingml/2006/main" noChangeAspect="1"/>
+            </wp:cNvGraphicFramePr>
+            <a:graphic xmlns:a="http://schemas.openxmlformats.org/drawingml/2006/main">
+              <a:graphicData uri="http://schemas.openxmlformats.org/drawingml/2006/picture">
+                <pic:pic xmlns:pic="http://schemas.openxmlformats.org/drawingml/2006/picture">
+                  <pic:nvPicPr>
+                    <pic:cNvPr id="1" name=""/>
+                    <pic:cNvPicPr/>
+                  </pic:nvPicPr>
+                  <pic:blipFill>
+                    <a:blip r:embed="rId11"/>
+                    <a:stretch>
+                      <a:fillRect/>
+                    </a:stretch>
+                  </pic:blipFill>
+                  <pic:spPr>
+                    <a:xfrm>
+                      <a:off x="0" y="0"/>
+                      <a:ext cx="5760720" cy="3558540"/>
+                    </a:xfrm>
+                    <a:prstGeom prst="rect">
+                      <a:avLst/>
+                    </a:prstGeom>
+                  </pic:spPr>
+                </pic:pic>
+              </a:graphicData>
+            </a:graphic>
+          </wp:inline>
+        </w:drawing>
+      </w:r>
+    </w:p>
+    <w:p>
+      <w:pPr>
+        <w:pStyle w:val="Heading4"/>
+      </w:pPr>
+      <w:r>
+        <w:t>DataMapper</w:t>
+      </w:r>
+    </w:p>
+    <w:p>
+      <w:pPr>
+        <w:pStyle w:val="Heading4"/>
+      </w:pPr>
+      <w:r>
+        <w:t>Repository</w:t>
+      </w:r>
+    </w:p>
+    <w:p/>
+    <w:p>
+      <w:pPr>
+        <w:pStyle w:val="Heading3"/>
+      </w:pPr>
+      <w:r>
+        <w:t>RemoteBoxWrapper</w:t>
+      </w:r>
+    </w:p>
+    <w:p>
+      <w:pPr>
+        <w:pStyle w:val="Heading2"/>
+      </w:pPr>
+      <w:r>
+        <w:t>RemoteView</w:t>
+      </w:r>
+    </w:p>
+    <w:p>
+      <w:pPr>
+        <w:pStyle w:val="Heading1"/>
       </w:pPr>
       <w:r>
         <w:t>Verbindungsaufbau</w:t>
@@ -14,7 +1346,7 @@
     </w:p>
     <w:p>
       <w:pPr>
-        <w:pStyle w:val="berschrift2"/>
+        <w:pStyle w:val="Heading2"/>
       </w:pPr>
       <w:r>
         <w:t>Login</w:t>
@@ -29,61 +1361,11 @@
       <w:r>
         <w:t xml:space="preserve">Beim erstmaligen Verbindungsaufbau wird der Status der Verbindung als </w:t>
       </w:r>
-      <w:proofErr w:type="spellStart"/>
       <w:r>
         <w:rPr>
           <w:rStyle w:val="selflink"/>
         </w:rPr>
-        <w:t>SessionLogon</w:t>
-      </w:r>
-      <w:proofErr w:type="spellEnd"/>
-      <w:r>
-        <w:rPr>
-          <w:rStyle w:val="selflink"/>
-        </w:rPr>
-        <w:t xml:space="preserve"> angegeben. Erfolgt eine erneute Verbindung ändert sich der Status zu </w:t>
-      </w:r>
-      <w:proofErr w:type="spellStart"/>
-      <w:r>
-        <w:rPr>
-          <w:rStyle w:val="selflink"/>
-        </w:rPr>
-        <w:t>RemoteConnect</w:t>
-      </w:r>
-      <w:proofErr w:type="spellEnd"/>
-      <w:r>
-        <w:rPr>
-          <w:rStyle w:val="selflink"/>
-        </w:rPr>
-        <w:t xml:space="preserve">. Loggt man sich aus erfolgt je nach dem Status zuvor entweder </w:t>
-      </w:r>
-      <w:proofErr w:type="spellStart"/>
-      <w:r>
-        <w:rPr>
-          <w:rStyle w:val="selflink"/>
-        </w:rPr>
-        <w:t>SessionLogoff</w:t>
-      </w:r>
-      <w:proofErr w:type="spellEnd"/>
-      <w:r>
-        <w:rPr>
-          <w:rStyle w:val="selflink"/>
-        </w:rPr>
-        <w:t xml:space="preserve"> oder </w:t>
-      </w:r>
-      <w:proofErr w:type="spellStart"/>
-      <w:r>
-        <w:rPr>
-          <w:rStyle w:val="selflink"/>
-        </w:rPr>
-        <w:t>RemoteDisconnect</w:t>
-      </w:r>
-      <w:proofErr w:type="spellEnd"/>
-      <w:r>
-        <w:rPr>
-          <w:rStyle w:val="selflink"/>
-        </w:rPr>
-        <w:t xml:space="preserve">. </w:t>
+        <w:t xml:space="preserve">SessionLogon angegeben. Erfolgt eine erneute Verbindung ändert sich der Status zu RemoteConnect. Loggt man sich aus erfolgt je nach dem Status zuvor entweder SessionLogoff oder RemoteDisconnect. </w:t>
       </w:r>
     </w:p>
     <w:p>
@@ -117,7 +1399,7 @@
                     </pic:cNvPicPr>
                   </pic:nvPicPr>
                   <pic:blipFill>
-                    <a:blip r:embed="rId5" cstate="print"/>
+                    <a:blip r:embed="rId12" cstate="print"/>
                     <a:srcRect/>
                     <a:stretch>
                       <a:fillRect/>
@@ -148,21 +1430,11 @@
     </w:p>
     <w:p>
       <w:pPr>
-        <w:pStyle w:val="berschrift2"/>
-      </w:pPr>
-      <w:proofErr w:type="spellStart"/>
-      <w:r>
-        <w:t>Logout</w:t>
-      </w:r>
-      <w:proofErr w:type="spellEnd"/>
-      <w:r>
-        <w:t xml:space="preserve"> </w:t>
-      </w:r>
-      <w:proofErr w:type="spellStart"/>
-      <w:r>
-        <w:t>Mechanism</w:t>
-      </w:r>
-      <w:proofErr w:type="spellEnd"/>
+        <w:pStyle w:val="Heading2"/>
+      </w:pPr>
+      <w:r>
+        <w:t>Logout Mechanism</w:t>
+      </w:r>
     </w:p>
     <w:p>
       <w:r>
@@ -174,100 +1446,40 @@
     </w:p>
     <w:p>
       <w:r>
+        <w:t xml:space="preserve">Sobald der RemoteService gestartet ist, wird der Shutdown Mechanismus gestartet. Dabei wird ein Timer gestartet. </w:t>
+      </w:r>
+      <w:r>
+        <w:t>Der</w:t>
+      </w:r>
+      <w:r>
+        <w:t xml:space="preserve"> Timeout des Timers wird aus dem Feld [ShutdownTimeout] der Collection [GeneralInformation] aus der Datenbank [remoteWorkstations] gelesen. Ist der Timer abgelaufen wird ein Event gesendet was dazu führt, </w:t>
+      </w:r>
+      <w:r>
+        <w:t>dass</w:t>
+      </w:r>
+      <w:r>
+        <w:t xml:space="preserve"> der PC heruntergefahren wird. </w:t>
+      </w:r>
+      <w:r>
+        <w:t xml:space="preserve">Der Grund für das sofortige starten des Shutdown Mechanismus liegt darin, </w:t>
+      </w:r>
+      <w:r>
+        <w:t>dass</w:t>
+      </w:r>
+      <w:r>
+        <w:t xml:space="preserve"> ein </w:t>
+      </w:r>
+      <w:r>
+        <w:t xml:space="preserve">versehentliches </w:t>
+      </w:r>
+    </w:p>
+    <w:p>
+      <w:r>
+        <w:rPr>
+          <w:noProof/>
+          <w:lang w:eastAsia="de-DE"/>
+        </w:rPr>
         <w:lastRenderedPageBreak/>
-        <w:t xml:space="preserve">Sobald der RemoteService gestartet ist, wird der </w:t>
-      </w:r>
-      <w:proofErr w:type="spellStart"/>
-      <w:r>
-        <w:t>Shutdown</w:t>
-      </w:r>
-      <w:proofErr w:type="spellEnd"/>
-      <w:r>
-        <w:t xml:space="preserve"> Mechanismus gestartet. Dabei wird ein </w:t>
-      </w:r>
-      <w:proofErr w:type="spellStart"/>
-      <w:r>
-        <w:t>Timer</w:t>
-      </w:r>
-      <w:proofErr w:type="spellEnd"/>
-      <w:r>
-        <w:t xml:space="preserve"> gestartet. </w:t>
-      </w:r>
-      <w:r>
-        <w:t>Der</w:t>
-      </w:r>
-      <w:r>
-        <w:t xml:space="preserve"> Timeout des </w:t>
-      </w:r>
-      <w:proofErr w:type="spellStart"/>
-      <w:r>
-        <w:t>Timers</w:t>
-      </w:r>
-      <w:proofErr w:type="spellEnd"/>
-      <w:r>
-        <w:t xml:space="preserve"> wird aus dem Feld [</w:t>
-      </w:r>
-      <w:proofErr w:type="spellStart"/>
-      <w:r>
-        <w:t>ShutdownTimeout</w:t>
-      </w:r>
-      <w:proofErr w:type="spellEnd"/>
-      <w:r>
-        <w:t xml:space="preserve">] der </w:t>
-      </w:r>
-      <w:proofErr w:type="spellStart"/>
-      <w:r>
-        <w:t>Collection</w:t>
-      </w:r>
-      <w:proofErr w:type="spellEnd"/>
-      <w:r>
-        <w:t xml:space="preserve"> [GeneralInformation] aus der Datenbank [</w:t>
-      </w:r>
-      <w:proofErr w:type="spellStart"/>
-      <w:r>
-        <w:t>remoteWorkstations</w:t>
-      </w:r>
-      <w:proofErr w:type="spellEnd"/>
-      <w:r>
-        <w:t xml:space="preserve">] gelesen. Ist der </w:t>
-      </w:r>
-      <w:proofErr w:type="spellStart"/>
-      <w:r>
-        <w:t>Timer</w:t>
-      </w:r>
-      <w:proofErr w:type="spellEnd"/>
-      <w:r>
-        <w:t xml:space="preserve"> abgelaufen wird ein Event gesendet was dazu führt, </w:t>
-      </w:r>
-      <w:r>
-        <w:t>dass</w:t>
-      </w:r>
-      <w:r>
-        <w:t xml:space="preserve"> der PC heruntergefahren wird. </w:t>
-      </w:r>
-      <w:r>
-        <w:t xml:space="preserve">Der Grund für das sofortige starten des </w:t>
-      </w:r>
-      <w:proofErr w:type="spellStart"/>
-      <w:r>
-        <w:t>Shutdown</w:t>
-      </w:r>
-      <w:proofErr w:type="spellEnd"/>
-      <w:r>
-        <w:t xml:space="preserve"> Mechanismus liegt darin, </w:t>
-      </w:r>
-      <w:r>
-        <w:t>dass</w:t>
-      </w:r>
-      <w:r>
-        <w:t xml:space="preserve"> ein </w:t>
-      </w:r>
-      <w:r>
-        <w:t xml:space="preserve">versehentliches </w:t>
-      </w:r>
-    </w:p>
-    <w:p>
-      <w:r>
         <w:drawing>
           <wp:inline distT="0" distB="0" distL="0" distR="0">
             <wp:extent cx="5760720" cy="6946490"/>
@@ -286,7 +1498,7 @@
                     </pic:cNvPicPr>
                   </pic:nvPicPr>
                   <pic:blipFill>
-                    <a:blip r:embed="rId6" cstate="print"/>
+                    <a:blip r:embed="rId13" cstate="print"/>
                     <a:srcRect/>
                     <a:stretch>
                       <a:fillRect/>
@@ -320,94 +1532,38 @@
         <w:t xml:space="preserve">Logt sich ein User vor dem </w:t>
       </w:r>
       <w:r>
-        <w:t xml:space="preserve">Ablauf des </w:t>
-      </w:r>
-      <w:proofErr w:type="spellStart"/>
-      <w:r>
-        <w:t>Timers</w:t>
-      </w:r>
-      <w:proofErr w:type="spellEnd"/>
-      <w:r>
-        <w:t xml:space="preserve"> in den Rechner ein, </w:t>
-      </w:r>
-      <w:r>
-        <w:t xml:space="preserve"> wird der </w:t>
-      </w:r>
-      <w:proofErr w:type="spellStart"/>
-      <w:r>
-        <w:t>Shutdown</w:t>
-      </w:r>
-      <w:proofErr w:type="spellEnd"/>
+        <w:t xml:space="preserve">Ablauf des Timers in den Rechner ein, </w:t>
+      </w:r>
+      <w:r>
+        <w:t xml:space="preserve"> wird der Shutdown </w:t>
+      </w:r>
+      <w:r>
+        <w:t>Mechanismus</w:t>
+      </w:r>
       <w:r>
         <w:t xml:space="preserve"> </w:t>
       </w:r>
       <w:r>
-        <w:t>Mechanismus</w:t>
-      </w:r>
-      <w:r>
-        <w:t xml:space="preserve"> </w:t>
-      </w:r>
-      <w:r>
-        <w:t xml:space="preserve"> beendet. Nun erfolgt der Start der User Observation. Auch hier wird erneut ein </w:t>
-      </w:r>
-      <w:proofErr w:type="spellStart"/>
-      <w:r>
-        <w:t>Timer</w:t>
-      </w:r>
-      <w:proofErr w:type="spellEnd"/>
-      <w:r>
-        <w:t xml:space="preserve"> gestartet, der aber bei jeder Aktion des Users (Tastatur- oder Mauseingaben) auf seinen Startwert zurückgesetzt </w:t>
-      </w:r>
+        <w:t xml:space="preserve"> beendet. Nun erfolgt der Start der User Observation. Auch hier wird erneut ein Timer gestartet, der aber bei jeder Aktion des Users (Tastatur- oder Mauseingaben) auf seinen Startwert zurückgesetzt wird. Der Timeout wird aus dem Feld [UserObservationTimeout] der Collection [GeneralInformation] aus der Datenbank [remoteWorkstations] gelesen. </w:t>
+      </w:r>
+    </w:p>
+    <w:p>
+      <w:r>
+        <w:t>Erfolgt keine Interaktion des Users mit der RemoteWorkstation innerhalb des Timeouts [UserObservationTimeout</w:t>
+      </w:r>
+      <w:r>
+        <w:t xml:space="preserve">] statt, </w:t>
+      </w:r>
+      <w:r>
+        <w:t xml:space="preserve">wird er automatisch aus dem Rechner ausgeloggt. </w:t>
+      </w:r>
+      <w:r>
+        <w:t xml:space="preserve">Zu beachten ist das der Mechanismus nicht berücksichtigt, ob Programme mit umgespeicherten Änderungen laufen. </w:t>
+      </w:r>
+    </w:p>
+    <w:p>
       <w:r>
         <w:lastRenderedPageBreak/>
-        <w:t>wird. Der Timeout wird aus dem Feld [</w:t>
-      </w:r>
-      <w:proofErr w:type="spellStart"/>
-      <w:r>
-        <w:t>UserObservationTimeout</w:t>
-      </w:r>
-      <w:proofErr w:type="spellEnd"/>
-      <w:r>
-        <w:t xml:space="preserve">] der </w:t>
-      </w:r>
-      <w:proofErr w:type="spellStart"/>
-      <w:r>
-        <w:t>Collection</w:t>
-      </w:r>
-      <w:proofErr w:type="spellEnd"/>
-      <w:r>
-        <w:t xml:space="preserve"> [GeneralInformation] aus der Datenbank [</w:t>
-      </w:r>
-      <w:proofErr w:type="spellStart"/>
-      <w:r>
-        <w:t>remoteWorkstations</w:t>
-      </w:r>
-      <w:proofErr w:type="spellEnd"/>
-      <w:r>
-        <w:t xml:space="preserve">] gelesen. </w:t>
-      </w:r>
-    </w:p>
-    <w:p>
-      <w:r>
-        <w:t>Erfolgt keine Interaktion des Users mit der RemoteWorkstation innerhalb des Timeouts [</w:t>
-      </w:r>
-      <w:proofErr w:type="spellStart"/>
-      <w:r>
-        <w:t>UserObservationTimeout</w:t>
-      </w:r>
-      <w:proofErr w:type="spellEnd"/>
-      <w:r>
-        <w:t xml:space="preserve">] statt, </w:t>
-      </w:r>
-      <w:r>
-        <w:t xml:space="preserve">wird er automatisch aus dem Rechner ausgeloggt. </w:t>
-      </w:r>
-      <w:r>
-        <w:t xml:space="preserve">Zu beachten ist das der Mechanismus nicht berücksichtigt, ob Programme mit umgespeicherten Änderungen laufen. </w:t>
-      </w:r>
-    </w:p>
-    <w:p>
-      <w:r>
         <w:t xml:space="preserve">Um zu verhindern, dass man ausgeloggt wird gibt es die Möglichkeit des permanenten Logins. </w:t>
       </w:r>
       <w:r>
@@ -416,7 +1572,7 @@
     </w:p>
     <w:p>
       <w:pPr>
-        <w:pStyle w:val="berschrift1"/>
+        <w:pStyle w:val="Heading1"/>
       </w:pPr>
       <w:r>
         <w:t xml:space="preserve">Kommunikation </w:t>
@@ -429,9 +1585,9 @@
     </w:p>
     <w:tbl>
       <w:tblPr>
-        <w:tblStyle w:val="Tabellengitternetz"/>
+        <w:tblStyle w:val="TableGrid"/>
         <w:tblW w:w="0" w:type="auto"/>
-        <w:tblLook w:val="04A0"/>
+        <w:tblLook w:val="04A0" w:firstRow="1" w:lastRow="0" w:firstColumn="1" w:lastColumn="0" w:noHBand="0" w:noVBand="1"/>
       </w:tblPr>
       <w:tblGrid>
         <w:gridCol w:w="1535"/>
@@ -446,11 +1602,9 @@
             <w:tcW w:w="1535" w:type="dxa"/>
           </w:tcPr>
           <w:p>
-            <w:proofErr w:type="spellStart"/>
             <w:r>
               <w:t>cmdId</w:t>
             </w:r>
-            <w:proofErr w:type="spellEnd"/>
           </w:p>
         </w:tc>
         <w:tc>
@@ -458,11 +1612,9 @@
             <w:tcW w:w="1535" w:type="dxa"/>
           </w:tcPr>
           <w:p>
-            <w:proofErr w:type="spellStart"/>
             <w:r>
               <w:t>src</w:t>
             </w:r>
-            <w:proofErr w:type="spellEnd"/>
           </w:p>
         </w:tc>
         <w:tc>
@@ -470,11 +1622,9 @@
             <w:tcW w:w="1535" w:type="dxa"/>
           </w:tcPr>
           <w:p>
-            <w:proofErr w:type="spellStart"/>
             <w:r>
               <w:t>dst</w:t>
             </w:r>
-            <w:proofErr w:type="spellEnd"/>
           </w:p>
         </w:tc>
         <w:tc>
@@ -482,11 +1632,9 @@
             <w:tcW w:w="1535" w:type="dxa"/>
           </w:tcPr>
           <w:p>
-            <w:proofErr w:type="spellStart"/>
             <w:r>
               <w:t>direction</w:t>
             </w:r>
-            <w:proofErr w:type="spellEnd"/>
           </w:p>
         </w:tc>
         <w:tc>
@@ -494,11 +1642,9 @@
             <w:tcW w:w="1535" w:type="dxa"/>
           </w:tcPr>
           <w:p>
-            <w:proofErr w:type="spellStart"/>
             <w:r>
               <w:t>parameter</w:t>
             </w:r>
-            <w:proofErr w:type="spellEnd"/>
           </w:p>
         </w:tc>
       </w:tr>
@@ -509,53 +1655,28 @@
       </w:r>
     </w:p>
     <w:p>
-      <w:proofErr w:type="spellStart"/>
-      <w:r>
-        <w:t>cmdid</w:t>
-      </w:r>
-      <w:proofErr w:type="spellEnd"/>
-      <w:r>
-        <w:t xml:space="preserve">: Eindeutige ID des Kommandos. Liste aller Kommandos </w:t>
-      </w:r>
-    </w:p>
-    <w:p>
-      <w:proofErr w:type="spellStart"/>
-      <w:r>
-        <w:t>src</w:t>
-      </w:r>
-      <w:proofErr w:type="spellEnd"/>
-      <w:r>
-        <w:t>:</w:t>
-      </w:r>
-    </w:p>
-    <w:p>
-      <w:proofErr w:type="spellStart"/>
-      <w:r>
-        <w:t>dst</w:t>
-      </w:r>
-      <w:proofErr w:type="spellEnd"/>
-      <w:r>
-        <w:t>:</w:t>
-      </w:r>
-    </w:p>
-    <w:p>
-      <w:proofErr w:type="spellStart"/>
-      <w:r>
-        <w:t>direction</w:t>
-      </w:r>
-      <w:proofErr w:type="spellEnd"/>
-      <w:r>
-        <w:t>:</w:t>
-      </w:r>
-    </w:p>
-    <w:p>
-      <w:proofErr w:type="spellStart"/>
-      <w:r>
-        <w:t>parameter</w:t>
-      </w:r>
-      <w:proofErr w:type="spellEnd"/>
-      <w:r>
-        <w:t>:</w:t>
+      <w:r>
+        <w:t xml:space="preserve">cmdid: Eindeutige ID des Kommandos. Liste aller Kommandos </w:t>
+      </w:r>
+    </w:p>
+    <w:p>
+      <w:r>
+        <w:t>src:</w:t>
+      </w:r>
+    </w:p>
+    <w:p>
+      <w:r>
+        <w:t>dst:</w:t>
+      </w:r>
+    </w:p>
+    <w:p>
+      <w:r>
+        <w:t>direction:</w:t>
+      </w:r>
+    </w:p>
+    <w:p>
+      <w:r>
+        <w:t>parameter:</w:t>
       </w:r>
     </w:p>
     <w:p>
@@ -565,9 +1686,9 @@
     </w:p>
     <w:tbl>
       <w:tblPr>
-        <w:tblStyle w:val="Tabellengitternetz"/>
+        <w:tblStyle w:val="TableGrid"/>
         <w:tblW w:w="0" w:type="auto"/>
-        <w:tblLook w:val="04A0"/>
+        <w:tblLook w:val="04A0" w:firstRow="1" w:lastRow="0" w:firstColumn="1" w:lastColumn="0" w:noHBand="0" w:noVBand="1"/>
       </w:tblPr>
       <w:tblGrid>
         <w:gridCol w:w="1341"/>
@@ -584,11 +1705,9 @@
             <w:tcW w:w="1341" w:type="dxa"/>
           </w:tcPr>
           <w:p>
-            <w:proofErr w:type="spellStart"/>
             <w:r>
               <w:t>cmdId</w:t>
             </w:r>
-            <w:proofErr w:type="spellEnd"/>
           </w:p>
         </w:tc>
         <w:tc>
@@ -596,11 +1715,9 @@
             <w:tcW w:w="1263" w:type="dxa"/>
           </w:tcPr>
           <w:p>
-            <w:proofErr w:type="spellStart"/>
             <w:r>
               <w:t>src</w:t>
             </w:r>
-            <w:proofErr w:type="spellEnd"/>
           </w:p>
         </w:tc>
         <w:tc>
@@ -608,11 +1725,9 @@
             <w:tcW w:w="1268" w:type="dxa"/>
           </w:tcPr>
           <w:p>
-            <w:proofErr w:type="spellStart"/>
             <w:r>
               <w:t>dst</w:t>
             </w:r>
-            <w:proofErr w:type="spellEnd"/>
           </w:p>
         </w:tc>
         <w:tc>
@@ -620,11 +1735,9 @@
             <w:tcW w:w="1199" w:type="dxa"/>
           </w:tcPr>
           <w:p>
-            <w:proofErr w:type="spellStart"/>
             <w:r>
               <w:t>direction</w:t>
             </w:r>
-            <w:proofErr w:type="spellEnd"/>
           </w:p>
         </w:tc>
         <w:tc>
@@ -632,11 +1745,9 @@
             <w:tcW w:w="1440" w:type="dxa"/>
           </w:tcPr>
           <w:p>
-            <w:proofErr w:type="spellStart"/>
             <w:r>
               <w:t>parameter</w:t>
             </w:r>
-            <w:proofErr w:type="spellEnd"/>
           </w:p>
         </w:tc>
         <w:tc>
@@ -644,11 +1755,9 @@
             <w:tcW w:w="1369" w:type="dxa"/>
           </w:tcPr>
           <w:p>
-            <w:proofErr w:type="spellStart"/>
             <w:r>
               <w:t>success</w:t>
             </w:r>
-            <w:proofErr w:type="spellEnd"/>
           </w:p>
         </w:tc>
         <w:tc>
@@ -656,11 +1765,9 @@
             <w:tcW w:w="1408" w:type="dxa"/>
           </w:tcPr>
           <w:p>
-            <w:proofErr w:type="spellStart"/>
             <w:r>
               <w:t>returnval</w:t>
             </w:r>
-            <w:proofErr w:type="spellEnd"/>
           </w:p>
         </w:tc>
       </w:tr>
@@ -668,7 +1775,7 @@
     <w:p/>
     <w:p>
       <w:pPr>
-        <w:pStyle w:val="berschrift2"/>
+        <w:pStyle w:val="Heading2"/>
       </w:pPr>
       <w:r>
         <w:t>Remoteview/RemoteService Kommunikation</w:t>
@@ -676,15 +1783,7 @@
     </w:p>
     <w:p>
       <w:r>
-        <w:t xml:space="preserve">Die Kommunikation zwischen der RemoteView als Client und dem RemoteService als Server erfolgt über </w:t>
-      </w:r>
-      <w:proofErr w:type="spellStart"/>
-      <w:r>
-        <w:t>Websockets</w:t>
-      </w:r>
-      <w:proofErr w:type="spellEnd"/>
-      <w:r>
-        <w:t xml:space="preserve">. Diese ermöglichen einen Socket ähnlichen Zugriff auf die Kommunikation wie von TCP oder UDP Socket bekannt ist. </w:t>
+        <w:t xml:space="preserve">Die Kommunikation zwischen der RemoteView als Client und dem RemoteService als Server erfolgt über Websockets. Diese ermöglichen einen Socket ähnlichen Zugriff auf die Kommunikation wie von TCP oder UDP Socket bekannt ist. </w:t>
       </w:r>
     </w:p>
     <w:p>
@@ -710,15 +1809,7 @@
         <w:ind w:firstLine="567"/>
       </w:pPr>
       <w:r>
-        <w:t xml:space="preserve">      “</w:t>
-      </w:r>
-      <w:proofErr w:type="spellStart"/>
-      <w:r>
-        <w:t>cmd</w:t>
-      </w:r>
-      <w:proofErr w:type="spellEnd"/>
-      <w:r>
-        <w:t xml:space="preserve">“ { </w:t>
+        <w:t xml:space="preserve">      “cmd“ { </w:t>
       </w:r>
     </w:p>
     <w:p>
@@ -734,28 +1825,7 @@
         <w:ind w:firstLine="1134"/>
       </w:pPr>
       <w:r>
-        <w:t>“</w:t>
-      </w:r>
-      <w:proofErr w:type="spellStart"/>
-      <w:r>
-        <w:t>cmdID</w:t>
-      </w:r>
-      <w:proofErr w:type="spellEnd"/>
-      <w:proofErr w:type="gramStart"/>
-      <w:r>
-        <w:t>“ :</w:t>
-      </w:r>
-      <w:proofErr w:type="gramEnd"/>
-      <w:r>
-        <w:t xml:space="preserve"> </w:t>
-      </w:r>
-      <w:proofErr w:type="spellStart"/>
-      <w:r>
-        <w:t>xxx</w:t>
-      </w:r>
-      <w:proofErr w:type="spellEnd"/>
-      <w:r>
-        <w:t>,</w:t>
+        <w:t>“cmdID“ : xxx,</w:t>
       </w:r>
     </w:p>
     <w:p>
@@ -771,34 +1841,13 @@
         <w:ind w:firstLine="1134"/>
       </w:pPr>
       <w:r>
-        <w:t>“</w:t>
-      </w:r>
-      <w:proofErr w:type="spellStart"/>
-      <w:r>
-        <w:t>src</w:t>
-      </w:r>
-      <w:proofErr w:type="spellEnd"/>
-      <w:proofErr w:type="gramStart"/>
-      <w:r>
-        <w:t xml:space="preserve">“ </w:t>
+        <w:t xml:space="preserve">“src“ </w:t>
       </w:r>
       <w:r>
         <w:t xml:space="preserve"> </w:t>
       </w:r>
       <w:r>
-        <w:t>:</w:t>
-      </w:r>
-      <w:proofErr w:type="gramEnd"/>
-      <w:r>
-        <w:t xml:space="preserve"> </w:t>
-      </w:r>
-      <w:proofErr w:type="spellStart"/>
-      <w:r>
-        <w:t>xxx</w:t>
-      </w:r>
-      <w:proofErr w:type="spellEnd"/>
-      <w:r>
-        <w:t>,</w:t>
+        <w:t>: xxx,</w:t>
       </w:r>
     </w:p>
     <w:p>
@@ -816,29 +1865,11 @@
       <w:r>
         <w:t>“</w:t>
       </w:r>
-      <w:proofErr w:type="spellStart"/>
-      <w:r>
-        <w:t>dst</w:t>
-      </w:r>
-      <w:proofErr w:type="spellEnd"/>
-      <w:proofErr w:type="gramStart"/>
-      <w:r>
-        <w:t>“</w:t>
-      </w:r>
-      <w:r>
-        <w:t xml:space="preserve">  :</w:t>
-      </w:r>
-      <w:proofErr w:type="gramEnd"/>
-      <w:r>
-        <w:t xml:space="preserve"> </w:t>
-      </w:r>
-      <w:proofErr w:type="spellStart"/>
-      <w:r>
-        <w:t>xxx</w:t>
-      </w:r>
-      <w:proofErr w:type="spellEnd"/>
-      <w:r>
-        <w:t>,</w:t>
+      <w:r>
+        <w:t>dst“</w:t>
+      </w:r>
+      <w:r>
+        <w:t xml:space="preserve">  : xxx,</w:t>
       </w:r>
     </w:p>
     <w:p>
@@ -854,15 +1885,7 @@
         <w:ind w:firstLine="708"/>
       </w:pPr>
       <w:r>
-        <w:t xml:space="preserve">        “</w:t>
-      </w:r>
-      <w:proofErr w:type="spellStart"/>
-      <w:r>
-        <w:t>direction</w:t>
-      </w:r>
-      <w:proofErr w:type="spellEnd"/>
-      <w:r>
-        <w:t>“  : SET,</w:t>
+        <w:t xml:space="preserve">        “direction“  : SET,</w:t>
       </w:r>
     </w:p>
     <w:p>
@@ -878,29 +1901,13 @@
         <w:ind w:firstLine="1134"/>
       </w:pPr>
       <w:r>
-        <w:t>“</w:t>
-      </w:r>
-      <w:proofErr w:type="spellStart"/>
-      <w:r>
-        <w:t>parameter</w:t>
-      </w:r>
-      <w:proofErr w:type="spellEnd"/>
-      <w:r>
-        <w:t xml:space="preserve">“  : </w:t>
+        <w:t xml:space="preserve">“parameter“  : </w:t>
       </w:r>
       <w:r>
         <w:t xml:space="preserve"> </w:t>
       </w:r>
       <w:r>
-        <w:t>[ “X1“, “X2“, “</w:t>
-      </w:r>
-      <w:proofErr w:type="spellStart"/>
-      <w:r>
-        <w:t>Xn</w:t>
-      </w:r>
-      <w:proofErr w:type="spellEnd"/>
-      <w:r>
-        <w:t>“]</w:t>
+        <w:t>[ “X1“, “X2“, “Xn“]</w:t>
       </w:r>
     </w:p>
     <w:p>
@@ -922,7 +1929,6 @@
     <w:p/>
     <w:p>
       <w:r>
-        <w:lastRenderedPageBreak/>
         <w:t>Beispiel für eine Kommandoantwort:</w:t>
       </w:r>
     </w:p>
@@ -939,15 +1945,7 @@
         <w:ind w:firstLine="567"/>
       </w:pPr>
       <w:r>
-        <w:t xml:space="preserve">      “</w:t>
-      </w:r>
-      <w:proofErr w:type="spellStart"/>
-      <w:r>
-        <w:t>cmd</w:t>
-      </w:r>
-      <w:proofErr w:type="spellEnd"/>
-      <w:r>
-        <w:t xml:space="preserve">“ { </w:t>
+        <w:t xml:space="preserve">      “cmd“ { </w:t>
       </w:r>
     </w:p>
     <w:p>
@@ -963,28 +1961,7 @@
         <w:ind w:firstLine="1134"/>
       </w:pPr>
       <w:r>
-        <w:t>“</w:t>
-      </w:r>
-      <w:proofErr w:type="spellStart"/>
-      <w:r>
-        <w:t>cmdID</w:t>
-      </w:r>
-      <w:proofErr w:type="spellEnd"/>
-      <w:proofErr w:type="gramStart"/>
-      <w:r>
-        <w:t>“ :</w:t>
-      </w:r>
-      <w:proofErr w:type="gramEnd"/>
-      <w:r>
-        <w:t xml:space="preserve"> </w:t>
-      </w:r>
-      <w:proofErr w:type="spellStart"/>
-      <w:r>
-        <w:t>xxx</w:t>
-      </w:r>
-      <w:proofErr w:type="spellEnd"/>
-      <w:r>
-        <w:t>,</w:t>
+        <w:t>“cmdID“ : xxx,</w:t>
       </w:r>
     </w:p>
     <w:p>
@@ -1000,28 +1977,7 @@
         <w:ind w:firstLine="1134"/>
       </w:pPr>
       <w:r>
-        <w:t>“</w:t>
-      </w:r>
-      <w:proofErr w:type="spellStart"/>
-      <w:r>
-        <w:t>src</w:t>
-      </w:r>
-      <w:proofErr w:type="spellEnd"/>
-      <w:proofErr w:type="gramStart"/>
-      <w:r>
-        <w:t>“  :</w:t>
-      </w:r>
-      <w:proofErr w:type="gramEnd"/>
-      <w:r>
-        <w:t xml:space="preserve"> </w:t>
-      </w:r>
-      <w:proofErr w:type="spellStart"/>
-      <w:r>
-        <w:t>xxx</w:t>
-      </w:r>
-      <w:proofErr w:type="spellEnd"/>
-      <w:r>
-        <w:t>,</w:t>
+        <w:t>“src“  : xxx,</w:t>
       </w:r>
     </w:p>
     <w:p>
@@ -1037,28 +1993,7 @@
         <w:ind w:firstLine="1134"/>
       </w:pPr>
       <w:r>
-        <w:t>“</w:t>
-      </w:r>
-      <w:proofErr w:type="spellStart"/>
-      <w:r>
-        <w:t>dst</w:t>
-      </w:r>
-      <w:proofErr w:type="spellEnd"/>
-      <w:proofErr w:type="gramStart"/>
-      <w:r>
-        <w:t>“  :</w:t>
-      </w:r>
-      <w:proofErr w:type="gramEnd"/>
-      <w:r>
-        <w:t xml:space="preserve"> </w:t>
-      </w:r>
-      <w:proofErr w:type="spellStart"/>
-      <w:r>
-        <w:t>xxx</w:t>
-      </w:r>
-      <w:proofErr w:type="spellEnd"/>
-      <w:r>
-        <w:t>,</w:t>
+        <w:t>“dst“  : xxx,</w:t>
       </w:r>
     </w:p>
     <w:p>
@@ -1074,15 +2009,8 @@
         <w:ind w:firstLine="708"/>
       </w:pPr>
       <w:r>
-        <w:t xml:space="preserve">        “</w:t>
-      </w:r>
-      <w:proofErr w:type="spellStart"/>
-      <w:r>
-        <w:t>direction</w:t>
-      </w:r>
-      <w:proofErr w:type="spellEnd"/>
-      <w:r>
-        <w:t>“  : SET,</w:t>
+        <w:lastRenderedPageBreak/>
+        <w:t xml:space="preserve">        “direction“  : SET,</w:t>
       </w:r>
     </w:p>
     <w:p>
@@ -1098,23 +2026,7 @@
         <w:ind w:firstLine="1134"/>
       </w:pPr>
       <w:r>
-        <w:t>“</w:t>
-      </w:r>
-      <w:proofErr w:type="spellStart"/>
-      <w:r>
-        <w:t>parameter</w:t>
-      </w:r>
-      <w:proofErr w:type="spellEnd"/>
-      <w:r>
-        <w:t>“  :  [ “X1“, “X2“, “</w:t>
-      </w:r>
-      <w:proofErr w:type="spellStart"/>
-      <w:r>
-        <w:t>Xn</w:t>
-      </w:r>
-      <w:proofErr w:type="spellEnd"/>
-      <w:r>
-        <w:t>“],</w:t>
+        <w:t>“parameter“  :  [ “X1“, “X2“, “Xn“],</w:t>
       </w:r>
     </w:p>
     <w:p>
@@ -1130,28 +2042,7 @@
         <w:ind w:firstLine="1134"/>
       </w:pPr>
       <w:r>
-        <w:t>“</w:t>
-      </w:r>
-      <w:proofErr w:type="spellStart"/>
-      <w:r>
-        <w:t>success</w:t>
-      </w:r>
-      <w:proofErr w:type="spellEnd"/>
-      <w:proofErr w:type="gramStart"/>
-      <w:r>
-        <w:t>“  :</w:t>
-      </w:r>
-      <w:proofErr w:type="gramEnd"/>
-      <w:r>
-        <w:t xml:space="preserve">  </w:t>
-      </w:r>
-      <w:proofErr w:type="spellStart"/>
-      <w:r>
-        <w:t>true</w:t>
-      </w:r>
-      <w:proofErr w:type="spellEnd"/>
-      <w:r>
-        <w:t>,</w:t>
+        <w:t>“success“  :  true,</w:t>
       </w:r>
     </w:p>
     <w:p>
@@ -1167,20 +2058,7 @@
         <w:ind w:firstLine="1134"/>
       </w:pPr>
       <w:r>
-        <w:t>“</w:t>
-      </w:r>
-      <w:proofErr w:type="spellStart"/>
-      <w:r>
-        <w:t>returnval</w:t>
-      </w:r>
-      <w:proofErr w:type="spellEnd"/>
-      <w:proofErr w:type="gramStart"/>
-      <w:r>
-        <w:t>“  :</w:t>
-      </w:r>
-      <w:proofErr w:type="gramEnd"/>
-      <w:r>
-        <w:t xml:space="preserve">  [“X1“,</w:t>
+        <w:t>“returnval“  :  [“X1“,</w:t>
       </w:r>
       <w:r>
         <w:t xml:space="preserve"> </w:t>
@@ -1241,7 +2119,7 @@
                     </pic:cNvPicPr>
                   </pic:nvPicPr>
                   <pic:blipFill>
-                    <a:blip r:embed="rId7" cstate="print"/>
+                    <a:blip r:embed="rId14" cstate="print"/>
                     <a:srcRect/>
                     <a:stretch>
                       <a:fillRect/>
@@ -1272,23 +2150,7 @@
     </w:p>
     <w:p>
       <w:r>
-        <w:t xml:space="preserve">Der </w:t>
-      </w:r>
-      <w:proofErr w:type="spellStart"/>
-      <w:r>
-        <w:t>WebsocketServer</w:t>
-      </w:r>
-      <w:proofErr w:type="spellEnd"/>
-      <w:r>
-        <w:t xml:space="preserve"> kümmert sich um die Initialisierung des </w:t>
-      </w:r>
-      <w:proofErr w:type="spellStart"/>
-      <w:r>
-        <w:t>Websocketservers</w:t>
-      </w:r>
-      <w:proofErr w:type="spellEnd"/>
-      <w:r>
-        <w:t xml:space="preserve"> und stellt den entsprechenden Endpunkt für den Client zu Verfügung. </w:t>
+        <w:t xml:space="preserve">Der WebsocketServer kümmert sich um die Initialisierung des Websocketservers und stellt den entsprechenden Endpunkt für den Client zu Verfügung. </w:t>
       </w:r>
       <w:r>
         <w:t xml:space="preserve">Sobald ein Client sich mit dem Server verbindet, wir die eingehende Verbindung zu einem neuen Thread weitergeleitet. Dort erfolgt dann die Verarbeitung der Nachricht und wird nach dem Parsen durch auslösen eines Events an den Server gesendet. Dieser dient als Proxy für die Weiterleitung des Events an den Scheduler. </w:t>
@@ -1296,15 +2158,7 @@
     </w:p>
     <w:p>
       <w:r>
-        <w:t xml:space="preserve">Der Scheduler schickt nach dem Ausführen des Kommandos eine Antwort an den Server der wiederum die Nachricht an den </w:t>
-      </w:r>
-      <w:proofErr w:type="spellStart"/>
-      <w:r>
-        <w:t>WebSocketThread</w:t>
-      </w:r>
-      <w:proofErr w:type="spellEnd"/>
-      <w:r>
-        <w:t xml:space="preserve"> weiterleitet. Als letzter Schritt bleibt dann noch die Übertragung der Antwort an den Client.</w:t>
+        <w:t>Der Scheduler schickt nach dem Ausführen des Kommandos eine Antwort an den Server der wiederum die Nachricht an den WebSocketThread weiterleitet. Als letzter Schritt bleibt dann noch die Übertragung der Antwort an den Client.</w:t>
       </w:r>
     </w:p>
     <w:p>
@@ -1332,7 +2186,7 @@
                     </pic:cNvPicPr>
                   </pic:nvPicPr>
                   <pic:blipFill>
-                    <a:blip r:embed="rId8" cstate="print"/>
+                    <a:blip r:embed="rId15" cstate="print"/>
                     <a:srcRect/>
                     <a:stretch>
                       <a:fillRect/>
@@ -1364,21 +2218,16 @@
     <w:p/>
     <w:p>
       <w:pPr>
-        <w:pStyle w:val="berschrift2"/>
-      </w:pPr>
-      <w:proofErr w:type="spellStart"/>
-      <w:r>
-        <w:t>RemoteApp</w:t>
-      </w:r>
-      <w:proofErr w:type="spellEnd"/>
-      <w:r>
-        <w:t>/RemoteService Kommunikation</w:t>
+        <w:pStyle w:val="Heading2"/>
+      </w:pPr>
+      <w:r>
+        <w:t>RemoteApp/RemoteService Kommunikation</w:t>
       </w:r>
     </w:p>
     <w:p/>
     <w:p>
       <w:pPr>
-        <w:pStyle w:val="berschrift2"/>
+        <w:pStyle w:val="Heading2"/>
       </w:pPr>
       <w:r>
         <w:t>JobScheduler</w:t>
@@ -1386,7 +2235,7 @@
     </w:p>
     <w:p>
       <w:pPr>
-        <w:pStyle w:val="berschrift2"/>
+        <w:pStyle w:val="Heading2"/>
       </w:pPr>
       <w:r>
         <w:t>Kommandoliste</w:t>
@@ -1394,9 +2243,9 @@
     </w:p>
     <w:tbl>
       <w:tblPr>
-        <w:tblStyle w:val="HelleListe-Akzent1"/>
+        <w:tblStyle w:val="LightList-Accent1"/>
         <w:tblW w:w="0" w:type="auto"/>
-        <w:tblLook w:val="04A0"/>
+        <w:tblLook w:val="04A0" w:firstRow="1" w:lastRow="0" w:firstColumn="1" w:lastColumn="0" w:noHBand="0" w:noVBand="1"/>
       </w:tblPr>
       <w:tblGrid>
         <w:gridCol w:w="2990"/>
@@ -1405,19 +2254,17 @@
       </w:tblGrid>
       <w:tr>
         <w:trPr>
-          <w:cnfStyle w:val="100000000000"/>
+          <w:cnfStyle w:val="100000000000" w:firstRow="1" w:lastRow="0" w:firstColumn="0" w:lastColumn="0" w:oddVBand="0" w:evenVBand="0" w:oddHBand="0" w:evenHBand="0" w:firstRowFirstColumn="0" w:firstRowLastColumn="0" w:lastRowFirstColumn="0" w:lastRowLastColumn="0"/>
         </w:trPr>
         <w:tc>
           <w:tcPr>
-            <w:cnfStyle w:val="001000000000"/>
+            <w:cnfStyle w:val="001000000000" w:firstRow="0" w:lastRow="0" w:firstColumn="1" w:lastColumn="0" w:oddVBand="0" w:evenVBand="0" w:oddHBand="0" w:evenHBand="0" w:firstRowFirstColumn="0" w:firstRowLastColumn="0" w:lastRowFirstColumn="0" w:lastRowLastColumn="0"/>
             <w:tcW w:w="2990" w:type="dxa"/>
           </w:tcPr>
           <w:p>
-            <w:proofErr w:type="spellStart"/>
             <w:r>
               <w:t>USBCommand</w:t>
             </w:r>
-            <w:proofErr w:type="spellEnd"/>
           </w:p>
         </w:tc>
         <w:tc>
@@ -1426,7 +2273,7 @@
           </w:tcPr>
           <w:p>
             <w:pPr>
-              <w:cnfStyle w:val="100000000000"/>
+              <w:cnfStyle w:val="100000000000" w:firstRow="1" w:lastRow="0" w:firstColumn="0" w:lastColumn="0" w:oddVBand="0" w:evenVBand="0" w:oddHBand="0" w:evenHBand="0" w:firstRowFirstColumn="0" w:firstRowLastColumn="0" w:lastRowFirstColumn="0" w:lastRowLastColumn="0"/>
             </w:pPr>
             <w:r>
               <w:t>1</w:t>
@@ -1439,7 +2286,7 @@
           </w:tcPr>
           <w:p>
             <w:pPr>
-              <w:cnfStyle w:val="100000000000"/>
+              <w:cnfStyle w:val="100000000000" w:firstRow="1" w:lastRow="0" w:firstColumn="0" w:lastColumn="0" w:oddVBand="0" w:evenVBand="0" w:oddHBand="0" w:evenHBand="0" w:firstRowFirstColumn="0" w:firstRowLastColumn="0" w:lastRowFirstColumn="0" w:lastRowLastColumn="0"/>
             </w:pPr>
             <w:r>
               <w:t xml:space="preserve"> </w:t>
@@ -1452,19 +2299,17 @@
       </w:tr>
       <w:tr>
         <w:trPr>
-          <w:cnfStyle w:val="000000100000"/>
+          <w:cnfStyle w:val="000000100000" w:firstRow="0" w:lastRow="0" w:firstColumn="0" w:lastColumn="0" w:oddVBand="0" w:evenVBand="0" w:oddHBand="1" w:evenHBand="0" w:firstRowFirstColumn="0" w:firstRowLastColumn="0" w:lastRowFirstColumn="0" w:lastRowLastColumn="0"/>
         </w:trPr>
         <w:tc>
           <w:tcPr>
-            <w:cnfStyle w:val="001000000000"/>
+            <w:cnfStyle w:val="001000000000" w:firstRow="0" w:lastRow="0" w:firstColumn="1" w:lastColumn="0" w:oddVBand="0" w:evenVBand="0" w:oddHBand="0" w:evenHBand="0" w:firstRowFirstColumn="0" w:firstRowLastColumn="0" w:lastRowFirstColumn="0" w:lastRowLastColumn="0"/>
             <w:tcW w:w="2990" w:type="dxa"/>
           </w:tcPr>
           <w:p>
-            <w:proofErr w:type="spellStart"/>
             <w:r>
               <w:t>IOCommand</w:t>
             </w:r>
-            <w:proofErr w:type="spellEnd"/>
           </w:p>
         </w:tc>
         <w:tc>
@@ -1473,7 +2318,7 @@
           </w:tcPr>
           <w:p>
             <w:pPr>
-              <w:cnfStyle w:val="000000100000"/>
+              <w:cnfStyle w:val="000000100000" w:firstRow="0" w:lastRow="0" w:firstColumn="0" w:lastColumn="0" w:oddVBand="0" w:evenVBand="0" w:oddHBand="1" w:evenHBand="0" w:firstRowFirstColumn="0" w:firstRowLastColumn="0" w:lastRowFirstColumn="0" w:lastRowLastColumn="0"/>
             </w:pPr>
             <w:r>
               <w:t>2</w:t>
@@ -1486,7 +2331,7 @@
           </w:tcPr>
           <w:p>
             <w:pPr>
-              <w:cnfStyle w:val="000000100000"/>
+              <w:cnfStyle w:val="000000100000" w:firstRow="0" w:lastRow="0" w:firstColumn="0" w:lastColumn="0" w:oddVBand="0" w:evenVBand="0" w:oddHBand="1" w:evenHBand="0" w:firstRowFirstColumn="0" w:firstRowLastColumn="0" w:lastRowFirstColumn="0" w:lastRowLastColumn="0"/>
             </w:pPr>
             <w:r>
               <w:t>Setzt oder liefert den Status des IO Ports</w:t>
@@ -1497,15 +2342,13 @@
       <w:tr>
         <w:tc>
           <w:tcPr>
-            <w:cnfStyle w:val="001000000000"/>
+            <w:cnfStyle w:val="001000000000" w:firstRow="0" w:lastRow="0" w:firstColumn="1" w:lastColumn="0" w:oddVBand="0" w:evenVBand="0" w:oddHBand="0" w:evenHBand="0" w:firstRowFirstColumn="0" w:firstRowLastColumn="0" w:lastRowFirstColumn="0" w:lastRowLastColumn="0"/>
             <w:tcW w:w="2990" w:type="dxa"/>
           </w:tcPr>
           <w:p>
-            <w:proofErr w:type="spellStart"/>
             <w:r>
               <w:t>RelayCommand</w:t>
             </w:r>
-            <w:proofErr w:type="spellEnd"/>
           </w:p>
         </w:tc>
         <w:tc>
@@ -1514,7 +2357,7 @@
           </w:tcPr>
           <w:p>
             <w:pPr>
-              <w:cnfStyle w:val="000000000000"/>
+              <w:cnfStyle w:val="000000000000" w:firstRow="0" w:lastRow="0" w:firstColumn="0" w:lastColumn="0" w:oddVBand="0" w:evenVBand="0" w:oddHBand="0" w:evenHBand="0" w:firstRowFirstColumn="0" w:firstRowLastColumn="0" w:lastRowFirstColumn="0" w:lastRowLastColumn="0"/>
             </w:pPr>
             <w:r>
               <w:t>3</w:t>
@@ -1527,34 +2370,27 @@
           </w:tcPr>
           <w:p>
             <w:pPr>
-              <w:cnfStyle w:val="000000000000"/>
+              <w:cnfStyle w:val="000000000000" w:firstRow="0" w:lastRow="0" w:firstColumn="0" w:lastColumn="0" w:oddVBand="0" w:evenVBand="0" w:oddHBand="0" w:evenHBand="0" w:firstRowFirstColumn="0" w:firstRowLastColumn="0" w:lastRowFirstColumn="0" w:lastRowLastColumn="0"/>
             </w:pPr>
             <w:r>
-              <w:t xml:space="preserve">Setzt oder liefert den Status des </w:t>
-            </w:r>
-            <w:proofErr w:type="spellStart"/>
-            <w:r>
-              <w:t>Relays</w:t>
-            </w:r>
-            <w:proofErr w:type="spellEnd"/>
+              <w:t>Setzt oder liefert den Status des Relays</w:t>
+            </w:r>
           </w:p>
         </w:tc>
       </w:tr>
       <w:tr>
         <w:trPr>
-          <w:cnfStyle w:val="000000100000"/>
+          <w:cnfStyle w:val="000000100000" w:firstRow="0" w:lastRow="0" w:firstColumn="0" w:lastColumn="0" w:oddVBand="0" w:evenVBand="0" w:oddHBand="1" w:evenHBand="0" w:firstRowFirstColumn="0" w:firstRowLastColumn="0" w:lastRowFirstColumn="0" w:lastRowLastColumn="0"/>
         </w:trPr>
         <w:tc>
           <w:tcPr>
-            <w:cnfStyle w:val="001000000000"/>
+            <w:cnfStyle w:val="001000000000" w:firstRow="0" w:lastRow="0" w:firstColumn="1" w:lastColumn="0" w:oddVBand="0" w:evenVBand="0" w:oddHBand="0" w:evenHBand="0" w:firstRowFirstColumn="0" w:firstRowLastColumn="0" w:lastRowFirstColumn="0" w:lastRowLastColumn="0"/>
             <w:tcW w:w="2990" w:type="dxa"/>
           </w:tcPr>
           <w:p>
-            <w:proofErr w:type="spellStart"/>
             <w:r>
               <w:t>ADCCommand</w:t>
             </w:r>
-            <w:proofErr w:type="spellEnd"/>
           </w:p>
         </w:tc>
         <w:tc>
@@ -1563,7 +2399,7 @@
           </w:tcPr>
           <w:p>
             <w:pPr>
-              <w:cnfStyle w:val="000000100000"/>
+              <w:cnfStyle w:val="000000100000" w:firstRow="0" w:lastRow="0" w:firstColumn="0" w:lastColumn="0" w:oddVBand="0" w:evenVBand="0" w:oddHBand="1" w:evenHBand="0" w:firstRowFirstColumn="0" w:firstRowLastColumn="0" w:lastRowFirstColumn="0" w:lastRowLastColumn="0"/>
             </w:pPr>
             <w:r>
               <w:t>4</w:t>
@@ -1576,7 +2412,7 @@
           </w:tcPr>
           <w:p>
             <w:pPr>
-              <w:cnfStyle w:val="000000100000"/>
+              <w:cnfStyle w:val="000000100000" w:firstRow="0" w:lastRow="0" w:firstColumn="0" w:lastColumn="0" w:oddVBand="0" w:evenVBand="0" w:oddHBand="1" w:evenHBand="0" w:firstRowFirstColumn="0" w:firstRowLastColumn="0" w:lastRowFirstColumn="0" w:lastRowLastColumn="0"/>
             </w:pPr>
             <w:r>
               <w:t xml:space="preserve">Liefert den aktuellen </w:t>
@@ -1596,15 +2432,13 @@
       <w:tr>
         <w:tc>
           <w:tcPr>
-            <w:cnfStyle w:val="001000000000"/>
+            <w:cnfStyle w:val="001000000000" w:firstRow="0" w:lastRow="0" w:firstColumn="1" w:lastColumn="0" w:oddVBand="0" w:evenVBand="0" w:oddHBand="0" w:evenHBand="0" w:firstRowFirstColumn="0" w:firstRowLastColumn="0" w:lastRowFirstColumn="0" w:lastRowLastColumn="0"/>
             <w:tcW w:w="2990" w:type="dxa"/>
           </w:tcPr>
           <w:p>
-            <w:proofErr w:type="spellStart"/>
             <w:r>
               <w:t>DACCommand</w:t>
             </w:r>
-            <w:proofErr w:type="spellEnd"/>
           </w:p>
         </w:tc>
         <w:tc>
@@ -1613,7 +2447,7 @@
           </w:tcPr>
           <w:p>
             <w:pPr>
-              <w:cnfStyle w:val="000000000000"/>
+              <w:cnfStyle w:val="000000000000" w:firstRow="0" w:lastRow="0" w:firstColumn="0" w:lastColumn="0" w:oddVBand="0" w:evenVBand="0" w:oddHBand="0" w:evenHBand="0" w:firstRowFirstColumn="0" w:firstRowLastColumn="0" w:lastRowFirstColumn="0" w:lastRowLastColumn="0"/>
             </w:pPr>
             <w:r>
               <w:t>5</w:t>
@@ -1626,7 +2460,7 @@
           </w:tcPr>
           <w:p>
             <w:pPr>
-              <w:cnfStyle w:val="000000000000"/>
+              <w:cnfStyle w:val="000000000000" w:firstRow="0" w:lastRow="0" w:firstColumn="0" w:lastColumn="0" w:oddVBand="0" w:evenVBand="0" w:oddHBand="0" w:evenHBand="0" w:firstRowFirstColumn="0" w:firstRowLastColumn="0" w:lastRowFirstColumn="0" w:lastRowLastColumn="0"/>
             </w:pPr>
             <w:r>
               <w:t xml:space="preserve">Setzt den Wert für den </w:t>
@@ -1642,19 +2476,17 @@
       </w:tr>
       <w:tr>
         <w:trPr>
-          <w:cnfStyle w:val="000000100000"/>
+          <w:cnfStyle w:val="000000100000" w:firstRow="0" w:lastRow="0" w:firstColumn="0" w:lastColumn="0" w:oddVBand="0" w:evenVBand="0" w:oddHBand="1" w:evenHBand="0" w:firstRowFirstColumn="0" w:firstRowLastColumn="0" w:lastRowFirstColumn="0" w:lastRowLastColumn="0"/>
         </w:trPr>
         <w:tc>
           <w:tcPr>
-            <w:cnfStyle w:val="001000000000"/>
+            <w:cnfStyle w:val="001000000000" w:firstRow="0" w:lastRow="0" w:firstColumn="1" w:lastColumn="0" w:oddVBand="0" w:evenVBand="0" w:oddHBand="0" w:evenHBand="0" w:firstRowFirstColumn="0" w:firstRowLastColumn="0" w:lastRowFirstColumn="0" w:lastRowLastColumn="0"/>
             <w:tcW w:w="2990" w:type="dxa"/>
           </w:tcPr>
           <w:p>
-            <w:proofErr w:type="spellStart"/>
             <w:r>
               <w:t>FlashCommand</w:t>
             </w:r>
-            <w:proofErr w:type="spellEnd"/>
           </w:p>
         </w:tc>
         <w:tc>
@@ -1663,7 +2495,7 @@
           </w:tcPr>
           <w:p>
             <w:pPr>
-              <w:cnfStyle w:val="000000100000"/>
+              <w:cnfStyle w:val="000000100000" w:firstRow="0" w:lastRow="0" w:firstColumn="0" w:lastColumn="0" w:oddVBand="0" w:evenVBand="0" w:oddHBand="1" w:evenHBand="0" w:firstRowFirstColumn="0" w:firstRowLastColumn="0" w:lastRowFirstColumn="0" w:lastRowLastColumn="0"/>
             </w:pPr>
             <w:r>
               <w:t>6</w:t>
@@ -1676,15 +2508,10 @@
           </w:tcPr>
           <w:p>
             <w:pPr>
-              <w:cnfStyle w:val="000000100000"/>
+              <w:cnfStyle w:val="000000100000" w:firstRow="0" w:lastRow="0" w:firstColumn="0" w:lastColumn="0" w:oddVBand="0" w:evenVBand="0" w:oddHBand="1" w:evenHBand="0" w:firstRowFirstColumn="0" w:firstRowLastColumn="0" w:lastRowFirstColumn="0" w:lastRowLastColumn="0"/>
             </w:pPr>
-            <w:proofErr w:type="spellStart"/>
-            <w:r>
-              <w:t>Flasht</w:t>
-            </w:r>
-            <w:proofErr w:type="spellEnd"/>
-            <w:r>
-              <w:t xml:space="preserve"> das Target mit der angebenden SoftwareVersion</w:t>
+            <w:r>
+              <w:t>Flasht das Target mit der angebenden SoftwareVersion</w:t>
             </w:r>
           </w:p>
         </w:tc>
@@ -1692,7 +2519,7 @@
       <w:tr>
         <w:tc>
           <w:tcPr>
-            <w:cnfStyle w:val="001000000000"/>
+            <w:cnfStyle w:val="001000000000" w:firstRow="0" w:lastRow="0" w:firstColumn="1" w:lastColumn="0" w:oddVBand="0" w:evenVBand="0" w:oddHBand="0" w:evenHBand="0" w:firstRowFirstColumn="0" w:firstRowLastColumn="0" w:lastRowFirstColumn="0" w:lastRowLastColumn="0"/>
             <w:tcW w:w="2990" w:type="dxa"/>
           </w:tcPr>
           <w:p>
@@ -1707,7 +2534,7 @@
           </w:tcPr>
           <w:p>
             <w:pPr>
-              <w:cnfStyle w:val="000000000000"/>
+              <w:cnfStyle w:val="000000000000" w:firstRow="0" w:lastRow="0" w:firstColumn="0" w:lastColumn="0" w:oddVBand="0" w:evenVBand="0" w:oddHBand="0" w:evenHBand="0" w:firstRowFirstColumn="0" w:firstRowLastColumn="0" w:lastRowFirstColumn="0" w:lastRowLastColumn="0"/>
             </w:pPr>
             <w:r>
               <w:t>7</w:t>
@@ -1720,7 +2547,7 @@
           </w:tcPr>
           <w:p>
             <w:pPr>
-              <w:cnfStyle w:val="000000000000"/>
+              <w:cnfStyle w:val="000000000000" w:firstRow="0" w:lastRow="0" w:firstColumn="0" w:lastColumn="0" w:oddVBand="0" w:evenVBand="0" w:oddHBand="0" w:evenHBand="0" w:firstRowFirstColumn="0" w:firstRowLastColumn="0" w:lastRowFirstColumn="0" w:lastRowLastColumn="0"/>
             </w:pPr>
             <w:r>
               <w:t>Liefert allgemeine Informationen</w:t>
@@ -1730,11 +2557,11 @@
       </w:tr>
       <w:tr>
         <w:trPr>
-          <w:cnfStyle w:val="000000100000"/>
+          <w:cnfStyle w:val="000000100000" w:firstRow="0" w:lastRow="0" w:firstColumn="0" w:lastColumn="0" w:oddVBand="0" w:evenVBand="0" w:oddHBand="1" w:evenHBand="0" w:firstRowFirstColumn="0" w:firstRowLastColumn="0" w:lastRowFirstColumn="0" w:lastRowLastColumn="0"/>
         </w:trPr>
         <w:tc>
           <w:tcPr>
-            <w:cnfStyle w:val="001000000000"/>
+            <w:cnfStyle w:val="001000000000" w:firstRow="0" w:lastRow="0" w:firstColumn="1" w:lastColumn="0" w:oddVBand="0" w:evenVBand="0" w:oddHBand="0" w:evenHBand="0" w:firstRowFirstColumn="0" w:firstRowLastColumn="0" w:lastRowFirstColumn="0" w:lastRowLastColumn="0"/>
             <w:tcW w:w="2990" w:type="dxa"/>
           </w:tcPr>
           <w:p/>
@@ -1745,7 +2572,7 @@
           </w:tcPr>
           <w:p>
             <w:pPr>
-              <w:cnfStyle w:val="000000100000"/>
+              <w:cnfStyle w:val="000000100000" w:firstRow="0" w:lastRow="0" w:firstColumn="0" w:lastColumn="0" w:oddVBand="0" w:evenVBand="0" w:oddHBand="1" w:evenHBand="0" w:firstRowFirstColumn="0" w:firstRowLastColumn="0" w:lastRowFirstColumn="0" w:lastRowLastColumn="0"/>
             </w:pPr>
           </w:p>
         </w:tc>
@@ -1755,7 +2582,7 @@
           </w:tcPr>
           <w:p>
             <w:pPr>
-              <w:cnfStyle w:val="000000100000"/>
+              <w:cnfStyle w:val="000000100000" w:firstRow="0" w:lastRow="0" w:firstColumn="0" w:lastColumn="0" w:oddVBand="0" w:evenVBand="0" w:oddHBand="1" w:evenHBand="0" w:firstRowFirstColumn="0" w:firstRowLastColumn="0" w:lastRowFirstColumn="0" w:lastRowLastColumn="0"/>
             </w:pPr>
           </w:p>
         </w:tc>
@@ -1763,72 +2590,30 @@
     </w:tbl>
     <w:p>
       <w:pPr>
-        <w:pStyle w:val="berschrift2"/>
+        <w:pStyle w:val="Heading2"/>
         <w:numPr>
           <w:ilvl w:val="0"/>
           <w:numId w:val="0"/>
         </w:numPr>
         <w:ind w:left="576"/>
       </w:pPr>
-      <w:proofErr w:type="spellStart"/>
       <w:r>
         <w:t>Flash</w:t>
       </w:r>
       <w:r>
         <w:t>Command</w:t>
       </w:r>
-      <w:proofErr w:type="spellEnd"/>
-    </w:p>
-    <w:p>
-      <w:r>
-        <w:t xml:space="preserve">Parameter : AC Pfad, GC Pfad, </w:t>
-      </w:r>
-      <w:proofErr w:type="spellStart"/>
-      <w:r>
-        <w:t>Bootloader</w:t>
-      </w:r>
-      <w:proofErr w:type="spellEnd"/>
-      <w:r>
-        <w:t xml:space="preserve"> Pfad</w:t>
+    </w:p>
+    <w:p>
+      <w:r>
+        <w:t>Parameter : AC Pfad, GC Pfad, Bootloader Pfad</w:t>
       </w:r>
     </w:p>
     <w:p/>
     <w:p>
       <w:r>
         <w:lastRenderedPageBreak/>
-        <w:t xml:space="preserve">Der Pfad in dem </w:t>
-      </w:r>
-      <w:proofErr w:type="spellStart"/>
-      <w:r>
-        <w:t>FHostSP</w:t>
-      </w:r>
-      <w:proofErr w:type="spellEnd"/>
-      <w:r>
-        <w:t xml:space="preserve"> versucht wird zu starten wird aus dem Feld [</w:t>
-      </w:r>
-      <w:proofErr w:type="spellStart"/>
-      <w:r>
-        <w:t>fhostsppath</w:t>
-      </w:r>
-      <w:proofErr w:type="spellEnd"/>
-      <w:r>
-        <w:t xml:space="preserve">] der </w:t>
-      </w:r>
-      <w:proofErr w:type="spellStart"/>
-      <w:r>
-        <w:t>Collection</w:t>
-      </w:r>
-      <w:proofErr w:type="spellEnd"/>
-      <w:r>
-        <w:t xml:space="preserve"> [GeneralInformation] aus der Datenbank [</w:t>
-      </w:r>
-      <w:proofErr w:type="spellStart"/>
-      <w:r>
-        <w:t>remoteWorkstations</w:t>
-      </w:r>
-      <w:proofErr w:type="spellEnd"/>
-      <w:r>
-        <w:t xml:space="preserve">] gelesen. Die Pfade für die zu flashenden Files werden aus dem Parameter gelesen. </w:t>
+        <w:t xml:space="preserve">Der Pfad in dem FHostSP versucht wird zu starten wird aus dem Feld [fhostsppath] der Collection [GeneralInformation] aus der Datenbank [remoteWorkstations] gelesen. Die Pfade für die zu flashenden Files werden aus dem Parameter gelesen. </w:t>
       </w:r>
       <w:r>
         <w:t xml:space="preserve"> </w:t>
@@ -1860,39 +2645,7 @@
         <w:t>von</w:t>
       </w:r>
       <w:r>
-        <w:t xml:space="preserve"> </w:t>
-      </w:r>
-      <w:proofErr w:type="spellStart"/>
-      <w:r>
-        <w:t>FHostSP</w:t>
-      </w:r>
-      <w:proofErr w:type="spellEnd"/>
-      <w:r>
-        <w:t xml:space="preserve">  wird aus dem Feld [</w:t>
-      </w:r>
-      <w:proofErr w:type="spellStart"/>
-      <w:r>
-        <w:t>fhosttimeout</w:t>
-      </w:r>
-      <w:proofErr w:type="spellEnd"/>
-      <w:r>
-        <w:t xml:space="preserve">] der </w:t>
-      </w:r>
-      <w:proofErr w:type="spellStart"/>
-      <w:r>
-        <w:t>Collection</w:t>
-      </w:r>
-      <w:proofErr w:type="spellEnd"/>
-      <w:r>
-        <w:t xml:space="preserve"> [GeneralInformation] aus der Datenbank [</w:t>
-      </w:r>
-      <w:proofErr w:type="spellStart"/>
-      <w:r>
-        <w:t>remoteWorkstations</w:t>
-      </w:r>
-      <w:proofErr w:type="spellEnd"/>
-      <w:r>
-        <w:t>] gelesen.</w:t>
+        <w:t xml:space="preserve"> FHostSP  wird aus dem Feld [fhosttimeout] der Collection [GeneralInformation] aus der Datenbank [remoteWorkstations] gelesen.</w:t>
       </w:r>
     </w:p>
     <w:p/>
@@ -1909,15 +2662,15 @@
 </file>
 
 <file path=word/numbering.xml><?xml version="1.0" encoding="utf-8"?>
-<w:numbering xmlns:ve="http://schemas.openxmlformats.org/markup-compatibility/2006" xmlns:o="urn:schemas-microsoft-com:office:office" xmlns:r="http://schemas.openxmlformats.org/officeDocument/2006/relationships" xmlns:m="http://schemas.openxmlformats.org/officeDocument/2006/math" xmlns:v="urn:schemas-microsoft-com:vml" xmlns:wp="http://schemas.openxmlformats.org/drawingml/2006/wordprocessingDrawing" xmlns:w10="urn:schemas-microsoft-com:office:word" xmlns:w="http://schemas.openxmlformats.org/wordprocessingml/2006/main" xmlns:wne="http://schemas.microsoft.com/office/word/2006/wordml">
-  <w:abstractNum w:abstractNumId="0">
+<w:numbering xmlns:wpc="http://schemas.microsoft.com/office/word/2010/wordprocessingCanvas" xmlns:cx="http://schemas.microsoft.com/office/drawing/2014/chartex" xmlns:cx1="http://schemas.microsoft.com/office/drawing/2015/9/8/chartex" xmlns:cx2="http://schemas.microsoft.com/office/drawing/2015/10/21/chartex" xmlns:cx3="http://schemas.microsoft.com/office/drawing/2016/5/9/chartex" xmlns:cx4="http://schemas.microsoft.com/office/drawing/2016/5/10/chartex" xmlns:cx5="http://schemas.microsoft.com/office/drawing/2016/5/11/chartex" xmlns:mc="http://schemas.openxmlformats.org/markup-compatibility/2006" xmlns:o="urn:schemas-microsoft-com:office:office" xmlns:r="http://schemas.openxmlformats.org/officeDocument/2006/relationships" xmlns:m="http://schemas.openxmlformats.org/officeDocument/2006/math" xmlns:v="urn:schemas-microsoft-com:vml" xmlns:wp14="http://schemas.microsoft.com/office/word/2010/wordprocessingDrawing" xmlns:wp="http://schemas.openxmlformats.org/drawingml/2006/wordprocessingDrawing" xmlns:w10="urn:schemas-microsoft-com:office:word" xmlns:w="http://schemas.openxmlformats.org/wordprocessingml/2006/main" xmlns:w14="http://schemas.microsoft.com/office/word/2010/wordml" xmlns:w15="http://schemas.microsoft.com/office/word/2012/wordml" xmlns:w16se="http://schemas.microsoft.com/office/word/2015/wordml/symex" xmlns:wpg="http://schemas.microsoft.com/office/word/2010/wordprocessingGroup" xmlns:wpi="http://schemas.microsoft.com/office/word/2010/wordprocessingInk" xmlns:wne="http://schemas.microsoft.com/office/word/2006/wordml" xmlns:wps="http://schemas.microsoft.com/office/word/2010/wordprocessingShape" mc:Ignorable="w14 w15 w16se wp14">
+  <w:abstractNum w:abstractNumId="0" w15:restartNumberingAfterBreak="0">
     <w:nsid w:val="5BB61CE4"/>
     <w:multiLevelType w:val="multilevel"/>
     <w:tmpl w:val="04070025"/>
     <w:lvl w:ilvl="0">
       <w:start w:val="1"/>
       <w:numFmt w:val="decimal"/>
-      <w:pStyle w:val="berschrift1"/>
+      <w:pStyle w:val="Heading1"/>
       <w:lvlText w:val="%1"/>
       <w:lvlJc w:val="left"/>
       <w:pPr>
@@ -1927,7 +2680,7 @@
     <w:lvl w:ilvl="1">
       <w:start w:val="1"/>
       <w:numFmt w:val="decimal"/>
-      <w:pStyle w:val="berschrift2"/>
+      <w:pStyle w:val="Heading2"/>
       <w:lvlText w:val="%1.%2"/>
       <w:lvlJc w:val="left"/>
       <w:pPr>
@@ -1937,7 +2690,7 @@
     <w:lvl w:ilvl="2">
       <w:start w:val="1"/>
       <w:numFmt w:val="decimal"/>
-      <w:pStyle w:val="berschrift3"/>
+      <w:pStyle w:val="Heading3"/>
       <w:lvlText w:val="%1.%2.%3"/>
       <w:lvlJc w:val="left"/>
       <w:pPr>
@@ -1947,7 +2700,7 @@
     <w:lvl w:ilvl="3">
       <w:start w:val="1"/>
       <w:numFmt w:val="decimal"/>
-      <w:pStyle w:val="berschrift4"/>
+      <w:pStyle w:val="Heading4"/>
       <w:lvlText w:val="%1.%2.%3.%4"/>
       <w:lvlJc w:val="left"/>
       <w:pPr>
@@ -1957,7 +2710,7 @@
     <w:lvl w:ilvl="4">
       <w:start w:val="1"/>
       <w:numFmt w:val="decimal"/>
-      <w:pStyle w:val="berschrift5"/>
+      <w:pStyle w:val="Heading5"/>
       <w:lvlText w:val="%1.%2.%3.%4.%5"/>
       <w:lvlJc w:val="left"/>
       <w:pPr>
@@ -1967,7 +2720,7 @@
     <w:lvl w:ilvl="5">
       <w:start w:val="1"/>
       <w:numFmt w:val="decimal"/>
-      <w:pStyle w:val="berschrift6"/>
+      <w:pStyle w:val="Heading6"/>
       <w:lvlText w:val="%1.%2.%3.%4.%5.%6"/>
       <w:lvlJc w:val="left"/>
       <w:pPr>
@@ -1977,7 +2730,7 @@
     <w:lvl w:ilvl="6">
       <w:start w:val="1"/>
       <w:numFmt w:val="decimal"/>
-      <w:pStyle w:val="berschrift7"/>
+      <w:pStyle w:val="Heading7"/>
       <w:lvlText w:val="%1.%2.%3.%4.%5.%6.%7"/>
       <w:lvlJc w:val="left"/>
       <w:pPr>
@@ -1987,7 +2740,7 @@
     <w:lvl w:ilvl="7">
       <w:start w:val="1"/>
       <w:numFmt w:val="decimal"/>
-      <w:pStyle w:val="berschrift8"/>
+      <w:pStyle w:val="Heading8"/>
       <w:lvlText w:val="%1.%2.%3.%4.%5.%6.%7.%8"/>
       <w:lvlJc w:val="left"/>
       <w:pPr>
@@ -1997,7 +2750,7 @@
     <w:lvl w:ilvl="8">
       <w:start w:val="1"/>
       <w:numFmt w:val="decimal"/>
-      <w:pStyle w:val="berschrift9"/>
+      <w:pStyle w:val="Heading9"/>
       <w:lvlText w:val="%1.%2.%3.%4.%5.%6.%7.%8.%9"/>
       <w:lvlJc w:val="left"/>
       <w:pPr>
@@ -2012,7 +2765,7 @@
 </file>
 
 <file path=word/styles.xml><?xml version="1.0" encoding="utf-8"?>
-<w:styles xmlns:r="http://schemas.openxmlformats.org/officeDocument/2006/relationships" xmlns:w="http://schemas.openxmlformats.org/wordprocessingml/2006/main">
+<w:styles xmlns:mc="http://schemas.openxmlformats.org/markup-compatibility/2006" xmlns:r="http://schemas.openxmlformats.org/officeDocument/2006/relationships" xmlns:w="http://schemas.openxmlformats.org/wordprocessingml/2006/main" xmlns:w14="http://schemas.microsoft.com/office/word/2010/wordml" xmlns:w15="http://schemas.microsoft.com/office/word/2012/wordml" xmlns:w16se="http://schemas.microsoft.com/office/word/2015/wordml/symex" mc:Ignorable="w14 w15 w16se">
   <w:docDefaults>
     <w:rPrDefault>
       <w:rPr>
@@ -2028,155 +2781,392 @@
       </w:pPr>
     </w:pPrDefault>
   </w:docDefaults>
-  <w:latentStyles w:defLockedState="0" w:defUIPriority="99" w:defSemiHidden="1" w:defUnhideWhenUsed="1" w:defQFormat="0" w:count="267">
-    <w:lsdException w:name="Normal" w:semiHidden="0" w:uiPriority="0" w:unhideWhenUsed="0" w:qFormat="1"/>
-    <w:lsdException w:name="heading 1" w:semiHidden="0" w:uiPriority="9" w:unhideWhenUsed="0" w:qFormat="1"/>
-    <w:lsdException w:name="heading 2" w:uiPriority="9" w:qFormat="1"/>
-    <w:lsdException w:name="heading 3" w:uiPriority="9" w:qFormat="1"/>
-    <w:lsdException w:name="heading 4" w:uiPriority="9" w:qFormat="1"/>
-    <w:lsdException w:name="heading 5" w:uiPriority="9" w:qFormat="1"/>
-    <w:lsdException w:name="heading 6" w:uiPriority="9" w:qFormat="1"/>
-    <w:lsdException w:name="heading 7" w:uiPriority="9" w:qFormat="1"/>
-    <w:lsdException w:name="heading 8" w:uiPriority="9" w:qFormat="1"/>
-    <w:lsdException w:name="heading 9" w:uiPriority="9" w:qFormat="1"/>
-    <w:lsdException w:name="toc 1" w:uiPriority="39"/>
-    <w:lsdException w:name="toc 2" w:uiPriority="39"/>
-    <w:lsdException w:name="toc 3" w:uiPriority="39"/>
-    <w:lsdException w:name="toc 4" w:uiPriority="39"/>
-    <w:lsdException w:name="toc 5" w:uiPriority="39"/>
-    <w:lsdException w:name="toc 6" w:uiPriority="39"/>
-    <w:lsdException w:name="toc 7" w:uiPriority="39"/>
-    <w:lsdException w:name="toc 8" w:uiPriority="39"/>
-    <w:lsdException w:name="toc 9" w:uiPriority="39"/>
-    <w:lsdException w:name="caption" w:uiPriority="35" w:qFormat="1"/>
-    <w:lsdException w:name="Title" w:semiHidden="0" w:uiPriority="10" w:unhideWhenUsed="0" w:qFormat="1"/>
-    <w:lsdException w:name="Default Paragraph Font" w:uiPriority="1"/>
-    <w:lsdException w:name="Subtitle" w:semiHidden="0" w:uiPriority="11" w:unhideWhenUsed="0" w:qFormat="1"/>
-    <w:lsdException w:name="Strong" w:semiHidden="0" w:uiPriority="22" w:unhideWhenUsed="0" w:qFormat="1"/>
-    <w:lsdException w:name="Emphasis" w:semiHidden="0" w:uiPriority="20" w:unhideWhenUsed="0" w:qFormat="1"/>
-    <w:lsdException w:name="Table Grid" w:semiHidden="0" w:uiPriority="59" w:unhideWhenUsed="0"/>
-    <w:lsdException w:name="Placeholder Text" w:unhideWhenUsed="0"/>
-    <w:lsdException w:name="No Spacing" w:semiHidden="0" w:uiPriority="1" w:unhideWhenUsed="0" w:qFormat="1"/>
-    <w:lsdException w:name="Light Shading" w:semiHidden="0" w:uiPriority="60" w:unhideWhenUsed="0"/>
-    <w:lsdException w:name="Light List" w:semiHidden="0" w:uiPriority="61" w:unhideWhenUsed="0"/>
-    <w:lsdException w:name="Light Grid" w:semiHidden="0" w:uiPriority="62" w:unhideWhenUsed="0"/>
-    <w:lsdException w:name="Medium Shading 1" w:semiHidden="0" w:uiPriority="63" w:unhideWhenUsed="0"/>
-    <w:lsdException w:name="Medium Shading 2" w:semiHidden="0" w:uiPriority="64" w:unhideWhenUsed="0"/>
-    <w:lsdException w:name="Medium List 1" w:semiHidden="0" w:uiPriority="65" w:unhideWhenUsed="0"/>
-    <w:lsdException w:name="Medium List 2" w:semiHidden="0" w:uiPriority="66" w:unhideWhenUsed="0"/>
-    <w:lsdException w:name="Medium Grid 1" w:semiHidden="0" w:uiPriority="67" w:unhideWhenUsed="0"/>
-    <w:lsdException w:name="Medium Grid 2" w:semiHidden="0" w:uiPriority="68" w:unhideWhenUsed="0"/>
-    <w:lsdException w:name="Medium Grid 3" w:semiHidden="0" w:uiPriority="69" w:unhideWhenUsed="0"/>
-    <w:lsdException w:name="Dark List" w:semiHidden="0" w:uiPriority="70" w:unhideWhenUsed="0"/>
-    <w:lsdException w:name="Colorful Shading" w:semiHidden="0" w:uiPriority="71" w:unhideWhenUsed="0"/>
-    <w:lsdException w:name="Colorful List" w:semiHidden="0" w:uiPriority="72" w:unhideWhenUsed="0"/>
-    <w:lsdException w:name="Colorful Grid" w:semiHidden="0" w:uiPriority="73" w:unhideWhenUsed="0"/>
-    <w:lsdException w:name="Light Shading Accent 1" w:semiHidden="0" w:uiPriority="60" w:unhideWhenUsed="0"/>
-    <w:lsdException w:name="Light List Accent 1" w:semiHidden="0" w:uiPriority="61" w:unhideWhenUsed="0"/>
-    <w:lsdException w:name="Light Grid Accent 1" w:semiHidden="0" w:uiPriority="62" w:unhideWhenUsed="0"/>
-    <w:lsdException w:name="Medium Shading 1 Accent 1" w:semiHidden="0" w:uiPriority="63" w:unhideWhenUsed="0"/>
-    <w:lsdException w:name="Medium Shading 2 Accent 1" w:semiHidden="0" w:uiPriority="64" w:unhideWhenUsed="0"/>
-    <w:lsdException w:name="Medium List 1 Accent 1" w:semiHidden="0" w:uiPriority="65" w:unhideWhenUsed="0"/>
-    <w:lsdException w:name="Revision" w:unhideWhenUsed="0"/>
-    <w:lsdException w:name="List Paragraph" w:semiHidden="0" w:uiPriority="34" w:unhideWhenUsed="0" w:qFormat="1"/>
-    <w:lsdException w:name="Quote" w:semiHidden="0" w:uiPriority="29" w:unhideWhenUsed="0" w:qFormat="1"/>
-    <w:lsdException w:name="Intense Quote" w:semiHidden="0" w:uiPriority="30" w:unhideWhenUsed="0" w:qFormat="1"/>
-    <w:lsdException w:name="Medium List 2 Accent 1" w:semiHidden="0" w:uiPriority="66" w:unhideWhenUsed="0"/>
-    <w:lsdException w:name="Medium Grid 1 Accent 1" w:semiHidden="0" w:uiPriority="67" w:unhideWhenUsed="0"/>
-    <w:lsdException w:name="Medium Grid 2 Accent 1" w:semiHidden="0" w:uiPriority="68" w:unhideWhenUsed="0"/>
-    <w:lsdException w:name="Medium Grid 3 Accent 1" w:semiHidden="0" w:uiPriority="69" w:unhideWhenUsed="0"/>
-    <w:lsdException w:name="Dark List Accent 1" w:semiHidden="0" w:uiPriority="70" w:unhideWhenUsed="0"/>
-    <w:lsdException w:name="Colorful Shading Accent 1" w:semiHidden="0" w:uiPriority="71" w:unhideWhenUsed="0"/>
-    <w:lsdException w:name="Colorful List Accent 1" w:semiHidden="0" w:uiPriority="72" w:unhideWhenUsed="0"/>
-    <w:lsdException w:name="Colorful Grid Accent 1" w:semiHidden="0" w:uiPriority="73" w:unhideWhenUsed="0"/>
-    <w:lsdException w:name="Light Shading Accent 2" w:semiHidden="0" w:uiPriority="60" w:unhideWhenUsed="0"/>
-    <w:lsdException w:name="Light List Accent 2" w:semiHidden="0" w:uiPriority="61" w:unhideWhenUsed="0"/>
-    <w:lsdException w:name="Light Grid Accent 2" w:semiHidden="0" w:uiPriority="62" w:unhideWhenUsed="0"/>
-    <w:lsdException w:name="Medium Shading 1 Accent 2" w:semiHidden="0" w:uiPriority="63" w:unhideWhenUsed="0"/>
-    <w:lsdException w:name="Medium Shading 2 Accent 2" w:semiHidden="0" w:uiPriority="64" w:unhideWhenUsed="0"/>
-    <w:lsdException w:name="Medium List 1 Accent 2" w:semiHidden="0" w:uiPriority="65" w:unhideWhenUsed="0"/>
-    <w:lsdException w:name="Medium List 2 Accent 2" w:semiHidden="0" w:uiPriority="66" w:unhideWhenUsed="0"/>
-    <w:lsdException w:name="Medium Grid 1 Accent 2" w:semiHidden="0" w:uiPriority="67" w:unhideWhenUsed="0"/>
-    <w:lsdException w:name="Medium Grid 2 Accent 2" w:semiHidden="0" w:uiPriority="68" w:unhideWhenUsed="0"/>
-    <w:lsdException w:name="Medium Grid 3 Accent 2" w:semiHidden="0" w:uiPriority="69" w:unhideWhenUsed="0"/>
-    <w:lsdException w:name="Dark List Accent 2" w:semiHidden="0" w:uiPriority="70" w:unhideWhenUsed="0"/>
-    <w:lsdException w:name="Colorful Shading Accent 2" w:semiHidden="0" w:uiPriority="71" w:unhideWhenUsed="0"/>
-    <w:lsdException w:name="Colorful List Accent 2" w:semiHidden="0" w:uiPriority="72" w:unhideWhenUsed="0"/>
-    <w:lsdException w:name="Colorful Grid Accent 2" w:semiHidden="0" w:uiPriority="73" w:unhideWhenUsed="0"/>
-    <w:lsdException w:name="Light Shading Accent 3" w:semiHidden="0" w:uiPriority="60" w:unhideWhenUsed="0"/>
-    <w:lsdException w:name="Light List Accent 3" w:semiHidden="0" w:uiPriority="61" w:unhideWhenUsed="0"/>
-    <w:lsdException w:name="Light Grid Accent 3" w:semiHidden="0" w:uiPriority="62" w:unhideWhenUsed="0"/>
-    <w:lsdException w:name="Medium Shading 1 Accent 3" w:semiHidden="0" w:uiPriority="63" w:unhideWhenUsed="0"/>
-    <w:lsdException w:name="Medium Shading 2 Accent 3" w:semiHidden="0" w:uiPriority="64" w:unhideWhenUsed="0"/>
-    <w:lsdException w:name="Medium List 1 Accent 3" w:semiHidden="0" w:uiPriority="65" w:unhideWhenUsed="0"/>
-    <w:lsdException w:name="Medium List 2 Accent 3" w:semiHidden="0" w:uiPriority="66" w:unhideWhenUsed="0"/>
-    <w:lsdException w:name="Medium Grid 1 Accent 3" w:semiHidden="0" w:uiPriority="67" w:unhideWhenUsed="0"/>
-    <w:lsdException w:name="Medium Grid 2 Accent 3" w:semiHidden="0" w:uiPriority="68" w:unhideWhenUsed="0"/>
-    <w:lsdException w:name="Medium Grid 3 Accent 3" w:semiHidden="0" w:uiPriority="69" w:unhideWhenUsed="0"/>
-    <w:lsdException w:name="Dark List Accent 3" w:semiHidden="0" w:uiPriority="70" w:unhideWhenUsed="0"/>
-    <w:lsdException w:name="Colorful Shading Accent 3" w:semiHidden="0" w:uiPriority="71" w:unhideWhenUsed="0"/>
-    <w:lsdException w:name="Colorful List Accent 3" w:semiHidden="0" w:uiPriority="72" w:unhideWhenUsed="0"/>
-    <w:lsdException w:name="Colorful Grid Accent 3" w:semiHidden="0" w:uiPriority="73" w:unhideWhenUsed="0"/>
-    <w:lsdException w:name="Light Shading Accent 4" w:semiHidden="0" w:uiPriority="60" w:unhideWhenUsed="0"/>
-    <w:lsdException w:name="Light List Accent 4" w:semiHidden="0" w:uiPriority="61" w:unhideWhenUsed="0"/>
-    <w:lsdException w:name="Light Grid Accent 4" w:semiHidden="0" w:uiPriority="62" w:unhideWhenUsed="0"/>
-    <w:lsdException w:name="Medium Shading 1 Accent 4" w:semiHidden="0" w:uiPriority="63" w:unhideWhenUsed="0"/>
-    <w:lsdException w:name="Medium Shading 2 Accent 4" w:semiHidden="0" w:uiPriority="64" w:unhideWhenUsed="0"/>
-    <w:lsdException w:name="Medium List 1 Accent 4" w:semiHidden="0" w:uiPriority="65" w:unhideWhenUsed="0"/>
-    <w:lsdException w:name="Medium List 2 Accent 4" w:semiHidden="0" w:uiPriority="66" w:unhideWhenUsed="0"/>
-    <w:lsdException w:name="Medium Grid 1 Accent 4" w:semiHidden="0" w:uiPriority="67" w:unhideWhenUsed="0"/>
-    <w:lsdException w:name="Medium Grid 2 Accent 4" w:semiHidden="0" w:uiPriority="68" w:unhideWhenUsed="0"/>
-    <w:lsdException w:name="Medium Grid 3 Accent 4" w:semiHidden="0" w:uiPriority="69" w:unhideWhenUsed="0"/>
-    <w:lsdException w:name="Dark List Accent 4" w:semiHidden="0" w:uiPriority="70" w:unhideWhenUsed="0"/>
-    <w:lsdException w:name="Colorful Shading Accent 4" w:semiHidden="0" w:uiPriority="71" w:unhideWhenUsed="0"/>
-    <w:lsdException w:name="Colorful List Accent 4" w:semiHidden="0" w:uiPriority="72" w:unhideWhenUsed="0"/>
-    <w:lsdException w:name="Colorful Grid Accent 4" w:semiHidden="0" w:uiPriority="73" w:unhideWhenUsed="0"/>
-    <w:lsdException w:name="Light Shading Accent 5" w:semiHidden="0" w:uiPriority="60" w:unhideWhenUsed="0"/>
-    <w:lsdException w:name="Light List Accent 5" w:semiHidden="0" w:uiPriority="61" w:unhideWhenUsed="0"/>
-    <w:lsdException w:name="Light Grid Accent 5" w:semiHidden="0" w:uiPriority="62" w:unhideWhenUsed="0"/>
-    <w:lsdException w:name="Medium Shading 1 Accent 5" w:semiHidden="0" w:uiPriority="63" w:unhideWhenUsed="0"/>
-    <w:lsdException w:name="Medium Shading 2 Accent 5" w:semiHidden="0" w:uiPriority="64" w:unhideWhenUsed="0"/>
-    <w:lsdException w:name="Medium List 1 Accent 5" w:semiHidden="0" w:uiPriority="65" w:unhideWhenUsed="0"/>
-    <w:lsdException w:name="Medium List 2 Accent 5" w:semiHidden="0" w:uiPriority="66" w:unhideWhenUsed="0"/>
-    <w:lsdException w:name="Medium Grid 1 Accent 5" w:semiHidden="0" w:uiPriority="67" w:unhideWhenUsed="0"/>
-    <w:lsdException w:name="Medium Grid 2 Accent 5" w:semiHidden="0" w:uiPriority="68" w:unhideWhenUsed="0"/>
-    <w:lsdException w:name="Medium Grid 3 Accent 5" w:semiHidden="0" w:uiPriority="69" w:unhideWhenUsed="0"/>
-    <w:lsdException w:name="Dark List Accent 5" w:semiHidden="0" w:uiPriority="70" w:unhideWhenUsed="0"/>
-    <w:lsdException w:name="Colorful Shading Accent 5" w:semiHidden="0" w:uiPriority="71" w:unhideWhenUsed="0"/>
-    <w:lsdException w:name="Colorful List Accent 5" w:semiHidden="0" w:uiPriority="72" w:unhideWhenUsed="0"/>
-    <w:lsdException w:name="Colorful Grid Accent 5" w:semiHidden="0" w:uiPriority="73" w:unhideWhenUsed="0"/>
-    <w:lsdException w:name="Light Shading Accent 6" w:semiHidden="0" w:uiPriority="60" w:unhideWhenUsed="0"/>
-    <w:lsdException w:name="Light List Accent 6" w:semiHidden="0" w:uiPriority="61" w:unhideWhenUsed="0"/>
-    <w:lsdException w:name="Light Grid Accent 6" w:semiHidden="0" w:uiPriority="62" w:unhideWhenUsed="0"/>
-    <w:lsdException w:name="Medium Shading 1 Accent 6" w:semiHidden="0" w:uiPriority="63" w:unhideWhenUsed="0"/>
-    <w:lsdException w:name="Medium Shading 2 Accent 6" w:semiHidden="0" w:uiPriority="64" w:unhideWhenUsed="0"/>
-    <w:lsdException w:name="Medium List 1 Accent 6" w:semiHidden="0" w:uiPriority="65" w:unhideWhenUsed="0"/>
-    <w:lsdException w:name="Medium List 2 Accent 6" w:semiHidden="0" w:uiPriority="66" w:unhideWhenUsed="0"/>
-    <w:lsdException w:name="Medium Grid 1 Accent 6" w:semiHidden="0" w:uiPriority="67" w:unhideWhenUsed="0"/>
-    <w:lsdException w:name="Medium Grid 2 Accent 6" w:semiHidden="0" w:uiPriority="68" w:unhideWhenUsed="0"/>
-    <w:lsdException w:name="Medium Grid 3 Accent 6" w:semiHidden="0" w:uiPriority="69" w:unhideWhenUsed="0"/>
-    <w:lsdException w:name="Dark List Accent 6" w:semiHidden="0" w:uiPriority="70" w:unhideWhenUsed="0"/>
-    <w:lsdException w:name="Colorful Shading Accent 6" w:semiHidden="0" w:uiPriority="71" w:unhideWhenUsed="0"/>
-    <w:lsdException w:name="Colorful List Accent 6" w:semiHidden="0" w:uiPriority="72" w:unhideWhenUsed="0"/>
-    <w:lsdException w:name="Colorful Grid Accent 6" w:semiHidden="0" w:uiPriority="73" w:unhideWhenUsed="0"/>
-    <w:lsdException w:name="Subtle Emphasis" w:semiHidden="0" w:uiPriority="19" w:unhideWhenUsed="0" w:qFormat="1"/>
-    <w:lsdException w:name="Intense Emphasis" w:semiHidden="0" w:uiPriority="21" w:unhideWhenUsed="0" w:qFormat="1"/>
-    <w:lsdException w:name="Subtle Reference" w:semiHidden="0" w:uiPriority="31" w:unhideWhenUsed="0" w:qFormat="1"/>
-    <w:lsdException w:name="Intense Reference" w:semiHidden="0" w:uiPriority="32" w:unhideWhenUsed="0" w:qFormat="1"/>
-    <w:lsdException w:name="Book Title" w:semiHidden="0" w:uiPriority="33" w:unhideWhenUsed="0" w:qFormat="1"/>
-    <w:lsdException w:name="Bibliography" w:uiPriority="37"/>
-    <w:lsdException w:name="TOC Heading" w:uiPriority="39" w:qFormat="1"/>
+  <w:latentStyles w:defLockedState="0" w:defUIPriority="99" w:defSemiHidden="0" w:defUnhideWhenUsed="0" w:defQFormat="0" w:count="374">
+    <w:lsdException w:name="Normal" w:uiPriority="0" w:qFormat="1"/>
+    <w:lsdException w:name="heading 1" w:uiPriority="9" w:qFormat="1"/>
+    <w:lsdException w:name="heading 2" w:semiHidden="1" w:uiPriority="9" w:unhideWhenUsed="1" w:qFormat="1"/>
+    <w:lsdException w:name="heading 3" w:semiHidden="1" w:uiPriority="9" w:unhideWhenUsed="1" w:qFormat="1"/>
+    <w:lsdException w:name="heading 4" w:semiHidden="1" w:uiPriority="9" w:unhideWhenUsed="1" w:qFormat="1"/>
+    <w:lsdException w:name="heading 5" w:semiHidden="1" w:uiPriority="9" w:unhideWhenUsed="1" w:qFormat="1"/>
+    <w:lsdException w:name="heading 6" w:semiHidden="1" w:uiPriority="9" w:unhideWhenUsed="1" w:qFormat="1"/>
+    <w:lsdException w:name="heading 7" w:semiHidden="1" w:uiPriority="9" w:unhideWhenUsed="1" w:qFormat="1"/>
+    <w:lsdException w:name="heading 8" w:semiHidden="1" w:uiPriority="9" w:unhideWhenUsed="1" w:qFormat="1"/>
+    <w:lsdException w:name="heading 9" w:semiHidden="1" w:uiPriority="9" w:unhideWhenUsed="1" w:qFormat="1"/>
+    <w:lsdException w:name="index 1" w:semiHidden="1" w:unhideWhenUsed="1"/>
+    <w:lsdException w:name="index 2" w:semiHidden="1" w:unhideWhenUsed="1"/>
+    <w:lsdException w:name="index 3" w:semiHidden="1" w:unhideWhenUsed="1"/>
+    <w:lsdException w:name="index 4" w:semiHidden="1" w:unhideWhenUsed="1"/>
+    <w:lsdException w:name="index 5" w:semiHidden="1" w:unhideWhenUsed="1"/>
+    <w:lsdException w:name="index 6" w:semiHidden="1" w:unhideWhenUsed="1"/>
+    <w:lsdException w:name="index 7" w:semiHidden="1" w:unhideWhenUsed="1"/>
+    <w:lsdException w:name="index 8" w:semiHidden="1" w:unhideWhenUsed="1"/>
+    <w:lsdException w:name="index 9" w:semiHidden="1" w:unhideWhenUsed="1"/>
+    <w:lsdException w:name="toc 1" w:semiHidden="1" w:uiPriority="39" w:unhideWhenUsed="1"/>
+    <w:lsdException w:name="toc 2" w:semiHidden="1" w:uiPriority="39" w:unhideWhenUsed="1"/>
+    <w:lsdException w:name="toc 3" w:semiHidden="1" w:uiPriority="39" w:unhideWhenUsed="1"/>
+    <w:lsdException w:name="toc 4" w:semiHidden="1" w:uiPriority="39" w:unhideWhenUsed="1"/>
+    <w:lsdException w:name="toc 5" w:semiHidden="1" w:uiPriority="39" w:unhideWhenUsed="1"/>
+    <w:lsdException w:name="toc 6" w:semiHidden="1" w:uiPriority="39" w:unhideWhenUsed="1"/>
+    <w:lsdException w:name="toc 7" w:semiHidden="1" w:uiPriority="39" w:unhideWhenUsed="1"/>
+    <w:lsdException w:name="toc 8" w:semiHidden="1" w:uiPriority="39" w:unhideWhenUsed="1"/>
+    <w:lsdException w:name="toc 9" w:semiHidden="1" w:uiPriority="39" w:unhideWhenUsed="1"/>
+    <w:lsdException w:name="Normal Indent" w:semiHidden="1" w:unhideWhenUsed="1"/>
+    <w:lsdException w:name="footnote text" w:semiHidden="1" w:unhideWhenUsed="1"/>
+    <w:lsdException w:name="annotation text" w:semiHidden="1" w:unhideWhenUsed="1"/>
+    <w:lsdException w:name="header" w:semiHidden="1" w:unhideWhenUsed="1"/>
+    <w:lsdException w:name="footer" w:semiHidden="1" w:unhideWhenUsed="1"/>
+    <w:lsdException w:name="index heading" w:semiHidden="1" w:unhideWhenUsed="1"/>
+    <w:lsdException w:name="caption" w:semiHidden="1" w:uiPriority="35" w:unhideWhenUsed="1" w:qFormat="1"/>
+    <w:lsdException w:name="table of figures" w:semiHidden="1" w:unhideWhenUsed="1"/>
+    <w:lsdException w:name="envelope address" w:semiHidden="1" w:unhideWhenUsed="1"/>
+    <w:lsdException w:name="envelope return" w:semiHidden="1" w:unhideWhenUsed="1"/>
+    <w:lsdException w:name="footnote reference" w:semiHidden="1" w:unhideWhenUsed="1"/>
+    <w:lsdException w:name="annotation reference" w:semiHidden="1" w:unhideWhenUsed="1"/>
+    <w:lsdException w:name="line number" w:semiHidden="1" w:unhideWhenUsed="1"/>
+    <w:lsdException w:name="page number" w:semiHidden="1" w:unhideWhenUsed="1"/>
+    <w:lsdException w:name="endnote reference" w:semiHidden="1" w:unhideWhenUsed="1"/>
+    <w:lsdException w:name="endnote text" w:semiHidden="1" w:unhideWhenUsed="1"/>
+    <w:lsdException w:name="table of authorities" w:semiHidden="1" w:unhideWhenUsed="1"/>
+    <w:lsdException w:name="macro" w:semiHidden="1" w:unhideWhenUsed="1"/>
+    <w:lsdException w:name="toa heading" w:semiHidden="1" w:unhideWhenUsed="1"/>
+    <w:lsdException w:name="List" w:semiHidden="1" w:unhideWhenUsed="1"/>
+    <w:lsdException w:name="List Bullet" w:semiHidden="1" w:unhideWhenUsed="1"/>
+    <w:lsdException w:name="List Number" w:semiHidden="1" w:unhideWhenUsed="1"/>
+    <w:lsdException w:name="List 2" w:semiHidden="1" w:unhideWhenUsed="1"/>
+    <w:lsdException w:name="List 3" w:semiHidden="1" w:unhideWhenUsed="1"/>
+    <w:lsdException w:name="List 4" w:semiHidden="1" w:unhideWhenUsed="1"/>
+    <w:lsdException w:name="List 5" w:semiHidden="1" w:unhideWhenUsed="1"/>
+    <w:lsdException w:name="List Bullet 2" w:semiHidden="1" w:unhideWhenUsed="1"/>
+    <w:lsdException w:name="List Bullet 3" w:semiHidden="1" w:unhideWhenUsed="1"/>
+    <w:lsdException w:name="List Bullet 4" w:semiHidden="1" w:unhideWhenUsed="1"/>
+    <w:lsdException w:name="List Bullet 5" w:semiHidden="1" w:unhideWhenUsed="1"/>
+    <w:lsdException w:name="List Number 2" w:semiHidden="1" w:unhideWhenUsed="1"/>
+    <w:lsdException w:name="List Number 3" w:semiHidden="1" w:unhideWhenUsed="1"/>
+    <w:lsdException w:name="List Number 4" w:semiHidden="1" w:unhideWhenUsed="1"/>
+    <w:lsdException w:name="List Number 5" w:semiHidden="1" w:unhideWhenUsed="1"/>
+    <w:lsdException w:name="Title" w:uiPriority="10" w:qFormat="1"/>
+    <w:lsdException w:name="Closing" w:semiHidden="1" w:unhideWhenUsed="1"/>
+    <w:lsdException w:name="Signature" w:semiHidden="1" w:unhideWhenUsed="1"/>
+    <w:lsdException w:name="Default Paragraph Font" w:semiHidden="1" w:uiPriority="1" w:unhideWhenUsed="1"/>
+    <w:lsdException w:name="Body Text" w:semiHidden="1" w:unhideWhenUsed="1"/>
+    <w:lsdException w:name="Body Text Indent" w:semiHidden="1" w:unhideWhenUsed="1"/>
+    <w:lsdException w:name="List Continue" w:semiHidden="1" w:unhideWhenUsed="1"/>
+    <w:lsdException w:name="List Continue 2" w:semiHidden="1" w:unhideWhenUsed="1"/>
+    <w:lsdException w:name="List Continue 3" w:semiHidden="1" w:unhideWhenUsed="1"/>
+    <w:lsdException w:name="List Continue 4" w:semiHidden="1" w:unhideWhenUsed="1"/>
+    <w:lsdException w:name="List Continue 5" w:semiHidden="1" w:unhideWhenUsed="1"/>
+    <w:lsdException w:name="Message Header" w:semiHidden="1" w:unhideWhenUsed="1"/>
+    <w:lsdException w:name="Subtitle" w:uiPriority="11" w:qFormat="1"/>
+    <w:lsdException w:name="Salutation" w:semiHidden="1" w:unhideWhenUsed="1"/>
+    <w:lsdException w:name="Date" w:semiHidden="1" w:unhideWhenUsed="1"/>
+    <w:lsdException w:name="Body Text First Indent" w:semiHidden="1" w:unhideWhenUsed="1"/>
+    <w:lsdException w:name="Body Text First Indent 2" w:semiHidden="1" w:unhideWhenUsed="1"/>
+    <w:lsdException w:name="Note Heading" w:semiHidden="1" w:unhideWhenUsed="1"/>
+    <w:lsdException w:name="Body Text 2" w:semiHidden="1" w:unhideWhenUsed="1"/>
+    <w:lsdException w:name="Body Text 3" w:semiHidden="1" w:unhideWhenUsed="1"/>
+    <w:lsdException w:name="Body Text Indent 2" w:semiHidden="1" w:unhideWhenUsed="1"/>
+    <w:lsdException w:name="Body Text Indent 3" w:semiHidden="1" w:unhideWhenUsed="1"/>
+    <w:lsdException w:name="Block Text" w:semiHidden="1" w:unhideWhenUsed="1"/>
+    <w:lsdException w:name="Hyperlink" w:semiHidden="1" w:unhideWhenUsed="1"/>
+    <w:lsdException w:name="FollowedHyperlink" w:semiHidden="1" w:unhideWhenUsed="1"/>
+    <w:lsdException w:name="Strong" w:uiPriority="22" w:qFormat="1"/>
+    <w:lsdException w:name="Emphasis" w:uiPriority="20" w:qFormat="1"/>
+    <w:lsdException w:name="Document Map" w:semiHidden="1" w:unhideWhenUsed="1"/>
+    <w:lsdException w:name="Plain Text" w:semiHidden="1" w:unhideWhenUsed="1"/>
+    <w:lsdException w:name="E-mail Signature" w:semiHidden="1" w:unhideWhenUsed="1"/>
+    <w:lsdException w:name="HTML Top of Form" w:semiHidden="1" w:unhideWhenUsed="1"/>
+    <w:lsdException w:name="HTML Bottom of Form" w:semiHidden="1" w:unhideWhenUsed="1"/>
+    <w:lsdException w:name="Normal (Web)" w:semiHidden="1" w:unhideWhenUsed="1"/>
+    <w:lsdException w:name="HTML Acronym" w:semiHidden="1" w:unhideWhenUsed="1"/>
+    <w:lsdException w:name="HTML Address" w:semiHidden="1" w:unhideWhenUsed="1"/>
+    <w:lsdException w:name="HTML Cite" w:semiHidden="1" w:unhideWhenUsed="1"/>
+    <w:lsdException w:name="HTML Code" w:semiHidden="1" w:unhideWhenUsed="1"/>
+    <w:lsdException w:name="HTML Definition" w:semiHidden="1" w:unhideWhenUsed="1"/>
+    <w:lsdException w:name="HTML Keyboard" w:semiHidden="1" w:unhideWhenUsed="1"/>
+    <w:lsdException w:name="HTML Preformatted" w:semiHidden="1" w:unhideWhenUsed="1"/>
+    <w:lsdException w:name="HTML Sample" w:semiHidden="1" w:unhideWhenUsed="1"/>
+    <w:lsdException w:name="HTML Typewriter" w:semiHidden="1" w:unhideWhenUsed="1"/>
+    <w:lsdException w:name="HTML Variable" w:semiHidden="1" w:unhideWhenUsed="1"/>
+    <w:lsdException w:name="Normal Table" w:semiHidden="1" w:unhideWhenUsed="1"/>
+    <w:lsdException w:name="annotation subject" w:semiHidden="1" w:unhideWhenUsed="1"/>
+    <w:lsdException w:name="No List" w:semiHidden="1" w:unhideWhenUsed="1"/>
+    <w:lsdException w:name="Outline List 1" w:semiHidden="1" w:unhideWhenUsed="1"/>
+    <w:lsdException w:name="Outline List 2" w:semiHidden="1" w:unhideWhenUsed="1"/>
+    <w:lsdException w:name="Outline List 3" w:semiHidden="1" w:unhideWhenUsed="1"/>
+    <w:lsdException w:name="Table Simple 1" w:semiHidden="1" w:unhideWhenUsed="1"/>
+    <w:lsdException w:name="Table Simple 2" w:semiHidden="1" w:unhideWhenUsed="1"/>
+    <w:lsdException w:name="Table Simple 3" w:semiHidden="1" w:unhideWhenUsed="1"/>
+    <w:lsdException w:name="Table Classic 1" w:semiHidden="1" w:unhideWhenUsed="1"/>
+    <w:lsdException w:name="Table Classic 2" w:semiHidden="1" w:unhideWhenUsed="1"/>
+    <w:lsdException w:name="Table Classic 3" w:semiHidden="1" w:unhideWhenUsed="1"/>
+    <w:lsdException w:name="Table Classic 4" w:semiHidden="1" w:unhideWhenUsed="1"/>
+    <w:lsdException w:name="Table Colorful 1" w:semiHidden="1" w:unhideWhenUsed="1"/>
+    <w:lsdException w:name="Table Colorful 2" w:semiHidden="1" w:unhideWhenUsed="1"/>
+    <w:lsdException w:name="Table Colorful 3" w:semiHidden="1" w:unhideWhenUsed="1"/>
+    <w:lsdException w:name="Table Columns 1" w:semiHidden="1" w:unhideWhenUsed="1"/>
+    <w:lsdException w:name="Table Columns 2" w:semiHidden="1" w:unhideWhenUsed="1"/>
+    <w:lsdException w:name="Table Columns 3" w:semiHidden="1" w:unhideWhenUsed="1"/>
+    <w:lsdException w:name="Table Columns 4" w:semiHidden="1" w:unhideWhenUsed="1"/>
+    <w:lsdException w:name="Table Columns 5" w:semiHidden="1" w:unhideWhenUsed="1"/>
+    <w:lsdException w:name="Table Grid 1" w:semiHidden="1" w:unhideWhenUsed="1"/>
+    <w:lsdException w:name="Table Grid 2" w:semiHidden="1" w:unhideWhenUsed="1"/>
+    <w:lsdException w:name="Table Grid 3" w:semiHidden="1" w:unhideWhenUsed="1"/>
+    <w:lsdException w:name="Table Grid 4" w:semiHidden="1" w:unhideWhenUsed="1"/>
+    <w:lsdException w:name="Table Grid 5" w:semiHidden="1" w:unhideWhenUsed="1"/>
+    <w:lsdException w:name="Table Grid 6" w:semiHidden="1" w:unhideWhenUsed="1"/>
+    <w:lsdException w:name="Table Grid 7" w:semiHidden="1" w:unhideWhenUsed="1"/>
+    <w:lsdException w:name="Table Grid 8" w:semiHidden="1" w:unhideWhenUsed="1"/>
+    <w:lsdException w:name="Table List 1" w:semiHidden="1" w:unhideWhenUsed="1"/>
+    <w:lsdException w:name="Table List 2" w:semiHidden="1" w:unhideWhenUsed="1"/>
+    <w:lsdException w:name="Table List 3" w:semiHidden="1" w:unhideWhenUsed="1"/>
+    <w:lsdException w:name="Table List 4" w:semiHidden="1" w:unhideWhenUsed="1"/>
+    <w:lsdException w:name="Table List 5" w:semiHidden="1" w:unhideWhenUsed="1"/>
+    <w:lsdException w:name="Table List 6" w:semiHidden="1" w:unhideWhenUsed="1"/>
+    <w:lsdException w:name="Table List 7" w:semiHidden="1" w:unhideWhenUsed="1"/>
+    <w:lsdException w:name="Table List 8" w:semiHidden="1" w:unhideWhenUsed="1"/>
+    <w:lsdException w:name="Table 3D effects 1" w:semiHidden="1" w:unhideWhenUsed="1"/>
+    <w:lsdException w:name="Table 3D effects 2" w:semiHidden="1" w:unhideWhenUsed="1"/>
+    <w:lsdException w:name="Table 3D effects 3" w:semiHidden="1" w:unhideWhenUsed="1"/>
+    <w:lsdException w:name="Table Contemporary" w:semiHidden="1" w:unhideWhenUsed="1"/>
+    <w:lsdException w:name="Table Elegant" w:semiHidden="1" w:unhideWhenUsed="1"/>
+    <w:lsdException w:name="Table Professional" w:semiHidden="1" w:unhideWhenUsed="1"/>
+    <w:lsdException w:name="Table Subtle 1" w:semiHidden="1" w:unhideWhenUsed="1"/>
+    <w:lsdException w:name="Table Subtle 2" w:semiHidden="1" w:unhideWhenUsed="1"/>
+    <w:lsdException w:name="Table Web 1" w:semiHidden="1" w:unhideWhenUsed="1"/>
+    <w:lsdException w:name="Table Web 2" w:semiHidden="1" w:unhideWhenUsed="1"/>
+    <w:lsdException w:name="Table Web 3" w:semiHidden="1" w:unhideWhenUsed="1"/>
+    <w:lsdException w:name="Balloon Text" w:semiHidden="1" w:unhideWhenUsed="1"/>
+    <w:lsdException w:name="Table Grid" w:uiPriority="59"/>
+    <w:lsdException w:name="Table Theme" w:semiHidden="1" w:unhideWhenUsed="1"/>
+    <w:lsdException w:name="Placeholder Text" w:semiHidden="1"/>
+    <w:lsdException w:name="No Spacing" w:uiPriority="1" w:qFormat="1"/>
+    <w:lsdException w:name="Light Shading" w:uiPriority="60"/>
+    <w:lsdException w:name="Light List" w:uiPriority="61"/>
+    <w:lsdException w:name="Light Grid" w:uiPriority="62"/>
+    <w:lsdException w:name="Medium Shading 1" w:uiPriority="63"/>
+    <w:lsdException w:name="Medium Shading 2" w:uiPriority="64"/>
+    <w:lsdException w:name="Medium List 1" w:uiPriority="65"/>
+    <w:lsdException w:name="Medium List 2" w:uiPriority="66"/>
+    <w:lsdException w:name="Medium Grid 1" w:uiPriority="67"/>
+    <w:lsdException w:name="Medium Grid 2" w:uiPriority="68"/>
+    <w:lsdException w:name="Medium Grid 3" w:uiPriority="69"/>
+    <w:lsdException w:name="Dark List" w:uiPriority="70"/>
+    <w:lsdException w:name="Colorful Shading" w:uiPriority="71"/>
+    <w:lsdException w:name="Colorful List" w:uiPriority="72"/>
+    <w:lsdException w:name="Colorful Grid" w:uiPriority="73"/>
+    <w:lsdException w:name="Light Shading Accent 1" w:uiPriority="60"/>
+    <w:lsdException w:name="Light List Accent 1" w:uiPriority="61"/>
+    <w:lsdException w:name="Light Grid Accent 1" w:uiPriority="62"/>
+    <w:lsdException w:name="Medium Shading 1 Accent 1" w:uiPriority="63"/>
+    <w:lsdException w:name="Medium Shading 2 Accent 1" w:uiPriority="64"/>
+    <w:lsdException w:name="Medium List 1 Accent 1" w:uiPriority="65"/>
+    <w:lsdException w:name="Revision" w:semiHidden="1"/>
+    <w:lsdException w:name="List Paragraph" w:uiPriority="34" w:qFormat="1"/>
+    <w:lsdException w:name="Quote" w:uiPriority="29" w:qFormat="1"/>
+    <w:lsdException w:name="Intense Quote" w:uiPriority="30" w:qFormat="1"/>
+    <w:lsdException w:name="Medium List 2 Accent 1" w:uiPriority="66"/>
+    <w:lsdException w:name="Medium Grid 1 Accent 1" w:uiPriority="67"/>
+    <w:lsdException w:name="Medium Grid 2 Accent 1" w:uiPriority="68"/>
+    <w:lsdException w:name="Medium Grid 3 Accent 1" w:uiPriority="69"/>
+    <w:lsdException w:name="Dark List Accent 1" w:uiPriority="70"/>
+    <w:lsdException w:name="Colorful Shading Accent 1" w:uiPriority="71"/>
+    <w:lsdException w:name="Colorful List Accent 1" w:uiPriority="72"/>
+    <w:lsdException w:name="Colorful Grid Accent 1" w:uiPriority="73"/>
+    <w:lsdException w:name="Light Shading Accent 2" w:uiPriority="60"/>
+    <w:lsdException w:name="Light List Accent 2" w:uiPriority="61"/>
+    <w:lsdException w:name="Light Grid Accent 2" w:uiPriority="62"/>
+    <w:lsdException w:name="Medium Shading 1 Accent 2" w:uiPriority="63"/>
+    <w:lsdException w:name="Medium Shading 2 Accent 2" w:uiPriority="64"/>
+    <w:lsdException w:name="Medium List 1 Accent 2" w:uiPriority="65"/>
+    <w:lsdException w:name="Medium List 2 Accent 2" w:uiPriority="66"/>
+    <w:lsdException w:name="Medium Grid 1 Accent 2" w:uiPriority="67"/>
+    <w:lsdException w:name="Medium Grid 2 Accent 2" w:uiPriority="68"/>
+    <w:lsdException w:name="Medium Grid 3 Accent 2" w:uiPriority="69"/>
+    <w:lsdException w:name="Dark List Accent 2" w:uiPriority="70"/>
+    <w:lsdException w:name="Colorful Shading Accent 2" w:uiPriority="71"/>
+    <w:lsdException w:name="Colorful List Accent 2" w:uiPriority="72"/>
+    <w:lsdException w:name="Colorful Grid Accent 2" w:uiPriority="73"/>
+    <w:lsdException w:name="Light Shading Accent 3" w:uiPriority="60"/>
+    <w:lsdException w:name="Light List Accent 3" w:uiPriority="61"/>
+    <w:lsdException w:name="Light Grid Accent 3" w:uiPriority="62"/>
+    <w:lsdException w:name="Medium Shading 1 Accent 3" w:uiPriority="63"/>
+    <w:lsdException w:name="Medium Shading 2 Accent 3" w:uiPriority="64"/>
+    <w:lsdException w:name="Medium List 1 Accent 3" w:uiPriority="65"/>
+    <w:lsdException w:name="Medium List 2 Accent 3" w:uiPriority="66"/>
+    <w:lsdException w:name="Medium Grid 1 Accent 3" w:uiPriority="67"/>
+    <w:lsdException w:name="Medium Grid 2 Accent 3" w:uiPriority="68"/>
+    <w:lsdException w:name="Medium Grid 3 Accent 3" w:uiPriority="69"/>
+    <w:lsdException w:name="Dark List Accent 3" w:uiPriority="70"/>
+    <w:lsdException w:name="Colorful Shading Accent 3" w:uiPriority="71"/>
+    <w:lsdException w:name="Colorful List Accent 3" w:uiPriority="72"/>
+    <w:lsdException w:name="Colorful Grid Accent 3" w:uiPriority="73"/>
+    <w:lsdException w:name="Light Shading Accent 4" w:uiPriority="60"/>
+    <w:lsdException w:name="Light List Accent 4" w:uiPriority="61"/>
+    <w:lsdException w:name="Light Grid Accent 4" w:uiPriority="62"/>
+    <w:lsdException w:name="Medium Shading 1 Accent 4" w:uiPriority="63"/>
+    <w:lsdException w:name="Medium Shading 2 Accent 4" w:uiPriority="64"/>
+    <w:lsdException w:name="Medium List 1 Accent 4" w:uiPriority="65"/>
+    <w:lsdException w:name="Medium List 2 Accent 4" w:uiPriority="66"/>
+    <w:lsdException w:name="Medium Grid 1 Accent 4" w:uiPriority="67"/>
+    <w:lsdException w:name="Medium Grid 2 Accent 4" w:uiPriority="68"/>
+    <w:lsdException w:name="Medium Grid 3 Accent 4" w:uiPriority="69"/>
+    <w:lsdException w:name="Dark List Accent 4" w:uiPriority="70"/>
+    <w:lsdException w:name="Colorful Shading Accent 4" w:uiPriority="71"/>
+    <w:lsdException w:name="Colorful List Accent 4" w:uiPriority="72"/>
+    <w:lsdException w:name="Colorful Grid Accent 4" w:uiPriority="73"/>
+    <w:lsdException w:name="Light Shading Accent 5" w:uiPriority="60"/>
+    <w:lsdException w:name="Light List Accent 5" w:uiPriority="61"/>
+    <w:lsdException w:name="Light Grid Accent 5" w:uiPriority="62"/>
+    <w:lsdException w:name="Medium Shading 1 Accent 5" w:uiPriority="63"/>
+    <w:lsdException w:name="Medium Shading 2 Accent 5" w:uiPriority="64"/>
+    <w:lsdException w:name="Medium List 1 Accent 5" w:uiPriority="65"/>
+    <w:lsdException w:name="Medium List 2 Accent 5" w:uiPriority="66"/>
+    <w:lsdException w:name="Medium Grid 1 Accent 5" w:uiPriority="67"/>
+    <w:lsdException w:name="Medium Grid 2 Accent 5" w:uiPriority="68"/>
+    <w:lsdException w:name="Medium Grid 3 Accent 5" w:uiPriority="69"/>
+    <w:lsdException w:name="Dark List Accent 5" w:uiPriority="70"/>
+    <w:lsdException w:name="Colorful Shading Accent 5" w:uiPriority="71"/>
+    <w:lsdException w:name="Colorful List Accent 5" w:uiPriority="72"/>
+    <w:lsdException w:name="Colorful Grid Accent 5" w:uiPriority="73"/>
+    <w:lsdException w:name="Light Shading Accent 6" w:uiPriority="60"/>
+    <w:lsdException w:name="Light List Accent 6" w:uiPriority="61"/>
+    <w:lsdException w:name="Light Grid Accent 6" w:uiPriority="62"/>
+    <w:lsdException w:name="Medium Shading 1 Accent 6" w:uiPriority="63"/>
+    <w:lsdException w:name="Medium Shading 2 Accent 6" w:uiPriority="64"/>
+    <w:lsdException w:name="Medium List 1 Accent 6" w:uiPriority="65"/>
+    <w:lsdException w:name="Medium List 2 Accent 6" w:uiPriority="66"/>
+    <w:lsdException w:name="Medium Grid 1 Accent 6" w:uiPriority="67"/>
+    <w:lsdException w:name="Medium Grid 2 Accent 6" w:uiPriority="68"/>
+    <w:lsdException w:name="Medium Grid 3 Accent 6" w:uiPriority="69"/>
+    <w:lsdException w:name="Dark List Accent 6" w:uiPriority="70"/>
+    <w:lsdException w:name="Colorful Shading Accent 6" w:uiPriority="71"/>
+    <w:lsdException w:name="Colorful List Accent 6" w:uiPriority="72"/>
+    <w:lsdException w:name="Colorful Grid Accent 6" w:uiPriority="73"/>
+    <w:lsdException w:name="Subtle Emphasis" w:uiPriority="19" w:qFormat="1"/>
+    <w:lsdException w:name="Intense Emphasis" w:uiPriority="21" w:qFormat="1"/>
+    <w:lsdException w:name="Subtle Reference" w:uiPriority="31" w:qFormat="1"/>
+    <w:lsdException w:name="Intense Reference" w:uiPriority="32" w:qFormat="1"/>
+    <w:lsdException w:name="Book Title" w:uiPriority="33" w:qFormat="1"/>
+    <w:lsdException w:name="Bibliography" w:semiHidden="1" w:uiPriority="37" w:unhideWhenUsed="1"/>
+    <w:lsdException w:name="TOC Heading" w:semiHidden="1" w:uiPriority="39" w:unhideWhenUsed="1" w:qFormat="1"/>
+    <w:lsdException w:name="Plain Table 1" w:uiPriority="41"/>
+    <w:lsdException w:name="Plain Table 2" w:uiPriority="42"/>
+    <w:lsdException w:name="Plain Table 3" w:uiPriority="43"/>
+    <w:lsdException w:name="Plain Table 4" w:uiPriority="44"/>
+    <w:lsdException w:name="Plain Table 5" w:uiPriority="45"/>
+    <w:lsdException w:name="Grid Table Light" w:uiPriority="40"/>
+    <w:lsdException w:name="Grid Table 1 Light" w:uiPriority="46"/>
+    <w:lsdException w:name="Grid Table 2" w:uiPriority="47"/>
+    <w:lsdException w:name="Grid Table 3" w:uiPriority="48"/>
+    <w:lsdException w:name="Grid Table 4" w:uiPriority="49"/>
+    <w:lsdException w:name="Grid Table 5 Dark" w:uiPriority="50"/>
+    <w:lsdException w:name="Grid Table 6 Colorful" w:uiPriority="51"/>
+    <w:lsdException w:name="Grid Table 7 Colorful" w:uiPriority="52"/>
+    <w:lsdException w:name="Grid Table 1 Light Accent 1" w:uiPriority="46"/>
+    <w:lsdException w:name="Grid Table 2 Accent 1" w:uiPriority="47"/>
+    <w:lsdException w:name="Grid Table 3 Accent 1" w:uiPriority="48"/>
+    <w:lsdException w:name="Grid Table 4 Accent 1" w:uiPriority="49"/>
+    <w:lsdException w:name="Grid Table 5 Dark Accent 1" w:uiPriority="50"/>
+    <w:lsdException w:name="Grid Table 6 Colorful Accent 1" w:uiPriority="51"/>
+    <w:lsdException w:name="Grid Table 7 Colorful Accent 1" w:uiPriority="52"/>
+    <w:lsdException w:name="Grid Table 1 Light Accent 2" w:uiPriority="46"/>
+    <w:lsdException w:name="Grid Table 2 Accent 2" w:uiPriority="47"/>
+    <w:lsdException w:name="Grid Table 3 Accent 2" w:uiPriority="48"/>
+    <w:lsdException w:name="Grid Table 4 Accent 2" w:uiPriority="49"/>
+    <w:lsdException w:name="Grid Table 5 Dark Accent 2" w:uiPriority="50"/>
+    <w:lsdException w:name="Grid Table 6 Colorful Accent 2" w:uiPriority="51"/>
+    <w:lsdException w:name="Grid Table 7 Colorful Accent 2" w:uiPriority="52"/>
+    <w:lsdException w:name="Grid Table 1 Light Accent 3" w:uiPriority="46"/>
+    <w:lsdException w:name="Grid Table 2 Accent 3" w:uiPriority="47"/>
+    <w:lsdException w:name="Grid Table 3 Accent 3" w:uiPriority="48"/>
+    <w:lsdException w:name="Grid Table 4 Accent 3" w:uiPriority="49"/>
+    <w:lsdException w:name="Grid Table 5 Dark Accent 3" w:uiPriority="50"/>
+    <w:lsdException w:name="Grid Table 6 Colorful Accent 3" w:uiPriority="51"/>
+    <w:lsdException w:name="Grid Table 7 Colorful Accent 3" w:uiPriority="52"/>
+    <w:lsdException w:name="Grid Table 1 Light Accent 4" w:uiPriority="46"/>
+    <w:lsdException w:name="Grid Table 2 Accent 4" w:uiPriority="47"/>
+    <w:lsdException w:name="Grid Table 3 Accent 4" w:uiPriority="48"/>
+    <w:lsdException w:name="Grid Table 4 Accent 4" w:uiPriority="49"/>
+    <w:lsdException w:name="Grid Table 5 Dark Accent 4" w:uiPriority="50"/>
+    <w:lsdException w:name="Grid Table 6 Colorful Accent 4" w:uiPriority="51"/>
+    <w:lsdException w:name="Grid Table 7 Colorful Accent 4" w:uiPriority="52"/>
+    <w:lsdException w:name="Grid Table 1 Light Accent 5" w:uiPriority="46"/>
+    <w:lsdException w:name="Grid Table 2 Accent 5" w:uiPriority="47"/>
+    <w:lsdException w:name="Grid Table 3 Accent 5" w:uiPriority="48"/>
+    <w:lsdException w:name="Grid Table 4 Accent 5" w:uiPriority="49"/>
+    <w:lsdException w:name="Grid Table 5 Dark Accent 5" w:uiPriority="50"/>
+    <w:lsdException w:name="Grid Table 6 Colorful Accent 5" w:uiPriority="51"/>
+    <w:lsdException w:name="Grid Table 7 Colorful Accent 5" w:uiPriority="52"/>
+    <w:lsdException w:name="Grid Table 1 Light Accent 6" w:uiPriority="46"/>
+    <w:lsdException w:name="Grid Table 2 Accent 6" w:uiPriority="47"/>
+    <w:lsdException w:name="Grid Table 3 Accent 6" w:uiPriority="48"/>
+    <w:lsdException w:name="Grid Table 4 Accent 6" w:uiPriority="49"/>
+    <w:lsdException w:name="Grid Table 5 Dark Accent 6" w:uiPriority="50"/>
+    <w:lsdException w:name="Grid Table 6 Colorful Accent 6" w:uiPriority="51"/>
+    <w:lsdException w:name="Grid Table 7 Colorful Accent 6" w:uiPriority="52"/>
+    <w:lsdException w:name="List Table 1 Light" w:uiPriority="46"/>
+    <w:lsdException w:name="List Table 2" w:uiPriority="47"/>
+    <w:lsdException w:name="List Table 3" w:uiPriority="48"/>
+    <w:lsdException w:name="List Table 4" w:uiPriority="49"/>
+    <w:lsdException w:name="List Table 5 Dark" w:uiPriority="50"/>
+    <w:lsdException w:name="List Table 6 Colorful" w:uiPriority="51"/>
+    <w:lsdException w:name="List Table 7 Colorful" w:uiPriority="52"/>
+    <w:lsdException w:name="List Table 1 Light Accent 1" w:uiPriority="46"/>
+    <w:lsdException w:name="List Table 2 Accent 1" w:uiPriority="47"/>
+    <w:lsdException w:name="List Table 3 Accent 1" w:uiPriority="48"/>
+    <w:lsdException w:name="List Table 4 Accent 1" w:uiPriority="49"/>
+    <w:lsdException w:name="List Table 5 Dark Accent 1" w:uiPriority="50"/>
+    <w:lsdException w:name="List Table 6 Colorful Accent 1" w:uiPriority="51"/>
+    <w:lsdException w:name="List Table 7 Colorful Accent 1" w:uiPriority="52"/>
+    <w:lsdException w:name="List Table 1 Light Accent 2" w:uiPriority="46"/>
+    <w:lsdException w:name="List Table 2 Accent 2" w:uiPriority="47"/>
+    <w:lsdException w:name="List Table 3 Accent 2" w:uiPriority="48"/>
+    <w:lsdException w:name="List Table 4 Accent 2" w:uiPriority="49"/>
+    <w:lsdException w:name="List Table 5 Dark Accent 2" w:uiPriority="50"/>
+    <w:lsdException w:name="List Table 6 Colorful Accent 2" w:uiPriority="51"/>
+    <w:lsdException w:name="List Table 7 Colorful Accent 2" w:uiPriority="52"/>
+    <w:lsdException w:name="List Table 1 Light Accent 3" w:uiPriority="46"/>
+    <w:lsdException w:name="List Table 2 Accent 3" w:uiPriority="47"/>
+    <w:lsdException w:name="List Table 3 Accent 3" w:uiPriority="48"/>
+    <w:lsdException w:name="List Table 4 Accent 3" w:uiPriority="49"/>
+    <w:lsdException w:name="List Table 5 Dark Accent 3" w:uiPriority="50"/>
+    <w:lsdException w:name="List Table 6 Colorful Accent 3" w:uiPriority="51"/>
+    <w:lsdException w:name="List Table 7 Colorful Accent 3" w:uiPriority="52"/>
+    <w:lsdException w:name="List Table 1 Light Accent 4" w:uiPriority="46"/>
+    <w:lsdException w:name="List Table 2 Accent 4" w:uiPriority="47"/>
+    <w:lsdException w:name="List Table 3 Accent 4" w:uiPriority="48"/>
+    <w:lsdException w:name="List Table 4 Accent 4" w:uiPriority="49"/>
+    <w:lsdException w:name="List Table 5 Dark Accent 4" w:uiPriority="50"/>
+    <w:lsdException w:name="List Table 6 Colorful Accent 4" w:uiPriority="51"/>
+    <w:lsdException w:name="List Table 7 Colorful Accent 4" w:uiPriority="52"/>
+    <w:lsdException w:name="List Table 1 Light Accent 5" w:uiPriority="46"/>
+    <w:lsdException w:name="List Table 2 Accent 5" w:uiPriority="47"/>
+    <w:lsdException w:name="List Table 3 Accent 5" w:uiPriority="48"/>
+    <w:lsdException w:name="List Table 4 Accent 5" w:uiPriority="49"/>
+    <w:lsdException w:name="List Table 5 Dark Accent 5" w:uiPriority="50"/>
+    <w:lsdException w:name="List Table 6 Colorful Accent 5" w:uiPriority="51"/>
+    <w:lsdException w:name="List Table 7 Colorful Accent 5" w:uiPriority="52"/>
+    <w:lsdException w:name="List Table 1 Light Accent 6" w:uiPriority="46"/>
+    <w:lsdException w:name="List Table 2 Accent 6" w:uiPriority="47"/>
+    <w:lsdException w:name="List Table 3 Accent 6" w:uiPriority="48"/>
+    <w:lsdException w:name="List Table 4 Accent 6" w:uiPriority="49"/>
+    <w:lsdException w:name="List Table 5 Dark Accent 6" w:uiPriority="50"/>
+    <w:lsdException w:name="List Table 6 Colorful Accent 6" w:uiPriority="51"/>
+    <w:lsdException w:name="List Table 7 Colorful Accent 6" w:uiPriority="52"/>
+    <w:lsdException w:name="Mention" w:semiHidden="1" w:unhideWhenUsed="1"/>
+    <w:lsdException w:name="Smart Hyperlink" w:semiHidden="1" w:unhideWhenUsed="1"/>
+    <w:lsdException w:name="Hashtag" w:semiHidden="1" w:unhideWhenUsed="1"/>
   </w:latentStyles>
-  <w:style w:type="paragraph" w:default="1" w:styleId="Standard">
+  <w:style w:type="paragraph" w:default="1" w:styleId="Normal">
     <w:name w:val="Normal"/>
     <w:qFormat/>
     <w:rsid w:val="002C236E"/>
   </w:style>
-  <w:style w:type="paragraph" w:styleId="berschrift1">
+  <w:style w:type="paragraph" w:styleId="Heading1">
     <w:name w:val="heading 1"/>
-    <w:basedOn w:val="Standard"/>
-    <w:next w:val="Standard"/>
-    <w:link w:val="berschrift1Zchn"/>
+    <w:basedOn w:val="Normal"/>
+    <w:next w:val="Normal"/>
+    <w:link w:val="Heading1Char"/>
     <w:uiPriority w:val="9"/>
     <w:qFormat/>
     <w:rsid w:val="005944AA"/>
@@ -2198,11 +3188,11 @@
       <w:szCs w:val="28"/>
     </w:rPr>
   </w:style>
-  <w:style w:type="paragraph" w:styleId="berschrift2">
+  <w:style w:type="paragraph" w:styleId="Heading2">
     <w:name w:val="heading 2"/>
-    <w:basedOn w:val="Standard"/>
-    <w:next w:val="Standard"/>
-    <w:link w:val="berschrift2Zchn"/>
+    <w:basedOn w:val="Normal"/>
+    <w:next w:val="Normal"/>
+    <w:link w:val="Heading2Char"/>
     <w:uiPriority w:val="9"/>
     <w:unhideWhenUsed/>
     <w:qFormat/>
@@ -2226,13 +3216,12 @@
       <w:szCs w:val="26"/>
     </w:rPr>
   </w:style>
-  <w:style w:type="paragraph" w:styleId="berschrift3">
+  <w:style w:type="paragraph" w:styleId="Heading3">
     <w:name w:val="heading 3"/>
-    <w:basedOn w:val="Standard"/>
-    <w:next w:val="Standard"/>
-    <w:link w:val="berschrift3Zchn"/>
+    <w:basedOn w:val="Normal"/>
+    <w:next w:val="Normal"/>
+    <w:link w:val="Heading3Char"/>
     <w:uiPriority w:val="9"/>
-    <w:semiHidden/>
     <w:unhideWhenUsed/>
     <w:qFormat/>
     <w:rsid w:val="005944AA"/>
@@ -2253,13 +3242,12 @@
       <w:color w:val="4F81BD" w:themeColor="accent1"/>
     </w:rPr>
   </w:style>
-  <w:style w:type="paragraph" w:styleId="berschrift4">
+  <w:style w:type="paragraph" w:styleId="Heading4">
     <w:name w:val="heading 4"/>
-    <w:basedOn w:val="Standard"/>
-    <w:next w:val="Standard"/>
-    <w:link w:val="berschrift4Zchn"/>
+    <w:basedOn w:val="Normal"/>
+    <w:next w:val="Normal"/>
+    <w:link w:val="Heading4Char"/>
     <w:uiPriority w:val="9"/>
-    <w:semiHidden/>
     <w:unhideWhenUsed/>
     <w:qFormat/>
     <w:rsid w:val="005944AA"/>
@@ -2282,11 +3270,11 @@
       <w:color w:val="4F81BD" w:themeColor="accent1"/>
     </w:rPr>
   </w:style>
-  <w:style w:type="paragraph" w:styleId="berschrift5">
+  <w:style w:type="paragraph" w:styleId="Heading5">
     <w:name w:val="heading 5"/>
-    <w:basedOn w:val="Standard"/>
-    <w:next w:val="Standard"/>
-    <w:link w:val="berschrift5Zchn"/>
+    <w:basedOn w:val="Normal"/>
+    <w:next w:val="Normal"/>
+    <w:link w:val="Heading5Char"/>
     <w:uiPriority w:val="9"/>
     <w:semiHidden/>
     <w:unhideWhenUsed/>
@@ -2307,11 +3295,11 @@
       <w:color w:val="243F60" w:themeColor="accent1" w:themeShade="7F"/>
     </w:rPr>
   </w:style>
-  <w:style w:type="paragraph" w:styleId="berschrift6">
+  <w:style w:type="paragraph" w:styleId="Heading6">
     <w:name w:val="heading 6"/>
-    <w:basedOn w:val="Standard"/>
-    <w:next w:val="Standard"/>
-    <w:link w:val="berschrift6Zchn"/>
+    <w:basedOn w:val="Normal"/>
+    <w:next w:val="Normal"/>
+    <w:link w:val="Heading6Char"/>
     <w:uiPriority w:val="9"/>
     <w:semiHidden/>
     <w:unhideWhenUsed/>
@@ -2334,11 +3322,11 @@
       <w:color w:val="243F60" w:themeColor="accent1" w:themeShade="7F"/>
     </w:rPr>
   </w:style>
-  <w:style w:type="paragraph" w:styleId="berschrift7">
+  <w:style w:type="paragraph" w:styleId="Heading7">
     <w:name w:val="heading 7"/>
-    <w:basedOn w:val="Standard"/>
-    <w:next w:val="Standard"/>
-    <w:link w:val="berschrift7Zchn"/>
+    <w:basedOn w:val="Normal"/>
+    <w:next w:val="Normal"/>
+    <w:link w:val="Heading7Char"/>
     <w:uiPriority w:val="9"/>
     <w:semiHidden/>
     <w:unhideWhenUsed/>
@@ -2361,11 +3349,11 @@
       <w:color w:val="404040" w:themeColor="text1" w:themeTint="BF"/>
     </w:rPr>
   </w:style>
-  <w:style w:type="paragraph" w:styleId="berschrift8">
+  <w:style w:type="paragraph" w:styleId="Heading8">
     <w:name w:val="heading 8"/>
-    <w:basedOn w:val="Standard"/>
-    <w:next w:val="Standard"/>
-    <w:link w:val="berschrift8Zchn"/>
+    <w:basedOn w:val="Normal"/>
+    <w:next w:val="Normal"/>
+    <w:link w:val="Heading8Char"/>
     <w:uiPriority w:val="9"/>
     <w:semiHidden/>
     <w:unhideWhenUsed/>
@@ -2388,11 +3376,11 @@
       <w:szCs w:val="20"/>
     </w:rPr>
   </w:style>
-  <w:style w:type="paragraph" w:styleId="berschrift9">
+  <w:style w:type="paragraph" w:styleId="Heading9">
     <w:name w:val="heading 9"/>
-    <w:basedOn w:val="Standard"/>
-    <w:next w:val="Standard"/>
-    <w:link w:val="berschrift9Zchn"/>
+    <w:basedOn w:val="Normal"/>
+    <w:next w:val="Normal"/>
+    <w:link w:val="Heading9Char"/>
     <w:uiPriority w:val="9"/>
     <w:semiHidden/>
     <w:unhideWhenUsed/>
@@ -2417,18 +3405,17 @@
       <w:szCs w:val="20"/>
     </w:rPr>
   </w:style>
-  <w:style w:type="character" w:default="1" w:styleId="Absatz-Standardschriftart">
+  <w:style w:type="character" w:default="1" w:styleId="DefaultParagraphFont">
     <w:name w:val="Default Paragraph Font"/>
     <w:uiPriority w:val="1"/>
     <w:semiHidden/>
     <w:unhideWhenUsed/>
   </w:style>
-  <w:style w:type="table" w:default="1" w:styleId="NormaleTabelle">
+  <w:style w:type="table" w:default="1" w:styleId="TableNormal">
     <w:name w:val="Normal Table"/>
     <w:uiPriority w:val="99"/>
     <w:semiHidden/>
     <w:unhideWhenUsed/>
-    <w:qFormat/>
     <w:tblPr>
       <w:tblInd w:w="0" w:type="dxa"/>
       <w:tblCellMar>
@@ -2439,15 +3426,15 @@
       </w:tblCellMar>
     </w:tblPr>
   </w:style>
-  <w:style w:type="numbering" w:default="1" w:styleId="KeineListe">
+  <w:style w:type="numbering" w:default="1" w:styleId="NoList">
     <w:name w:val="No List"/>
     <w:uiPriority w:val="99"/>
     <w:semiHidden/>
     <w:unhideWhenUsed/>
   </w:style>
-  <w:style w:type="paragraph" w:styleId="Listenabsatz">
+  <w:style w:type="paragraph" w:styleId="ListParagraph">
     <w:name w:val="List Paragraph"/>
-    <w:basedOn w:val="Standard"/>
+    <w:basedOn w:val="Normal"/>
     <w:uiPriority w:val="34"/>
     <w:qFormat/>
     <w:rsid w:val="005944AA"/>
@@ -2456,10 +3443,10 @@
       <w:contextualSpacing/>
     </w:pPr>
   </w:style>
-  <w:style w:type="character" w:customStyle="1" w:styleId="berschrift1Zchn">
-    <w:name w:val="Überschrift 1 Zchn"/>
-    <w:basedOn w:val="Absatz-Standardschriftart"/>
-    <w:link w:val="berschrift1"/>
+  <w:style w:type="character" w:customStyle="1" w:styleId="Heading1Char">
+    <w:name w:val="Heading 1 Char"/>
+    <w:basedOn w:val="DefaultParagraphFont"/>
+    <w:link w:val="Heading1"/>
     <w:uiPriority w:val="9"/>
     <w:rsid w:val="005944AA"/>
     <w:rPr>
@@ -2471,10 +3458,10 @@
       <w:szCs w:val="28"/>
     </w:rPr>
   </w:style>
-  <w:style w:type="character" w:customStyle="1" w:styleId="berschrift2Zchn">
-    <w:name w:val="Überschrift 2 Zchn"/>
-    <w:basedOn w:val="Absatz-Standardschriftart"/>
-    <w:link w:val="berschrift2"/>
+  <w:style w:type="character" w:customStyle="1" w:styleId="Heading2Char">
+    <w:name w:val="Heading 2 Char"/>
+    <w:basedOn w:val="DefaultParagraphFont"/>
+    <w:link w:val="Heading2"/>
     <w:uiPriority w:val="9"/>
     <w:rsid w:val="005944AA"/>
     <w:rPr>
@@ -2486,12 +3473,11 @@
       <w:szCs w:val="26"/>
     </w:rPr>
   </w:style>
-  <w:style w:type="character" w:customStyle="1" w:styleId="berschrift3Zchn">
-    <w:name w:val="Überschrift 3 Zchn"/>
-    <w:basedOn w:val="Absatz-Standardschriftart"/>
-    <w:link w:val="berschrift3"/>
+  <w:style w:type="character" w:customStyle="1" w:styleId="Heading3Char">
+    <w:name w:val="Heading 3 Char"/>
+    <w:basedOn w:val="DefaultParagraphFont"/>
+    <w:link w:val="Heading3"/>
     <w:uiPriority w:val="9"/>
-    <w:semiHidden/>
     <w:rsid w:val="005944AA"/>
     <w:rPr>
       <w:rFonts w:asciiTheme="majorHAnsi" w:eastAsiaTheme="majorEastAsia" w:hAnsiTheme="majorHAnsi" w:cstheme="majorBidi"/>
@@ -2500,12 +3486,11 @@
       <w:color w:val="4F81BD" w:themeColor="accent1"/>
     </w:rPr>
   </w:style>
-  <w:style w:type="character" w:customStyle="1" w:styleId="berschrift4Zchn">
-    <w:name w:val="Überschrift 4 Zchn"/>
-    <w:basedOn w:val="Absatz-Standardschriftart"/>
-    <w:link w:val="berschrift4"/>
+  <w:style w:type="character" w:customStyle="1" w:styleId="Heading4Char">
+    <w:name w:val="Heading 4 Char"/>
+    <w:basedOn w:val="DefaultParagraphFont"/>
+    <w:link w:val="Heading4"/>
     <w:uiPriority w:val="9"/>
-    <w:semiHidden/>
     <w:rsid w:val="005944AA"/>
     <w:rPr>
       <w:rFonts w:asciiTheme="majorHAnsi" w:eastAsiaTheme="majorEastAsia" w:hAnsiTheme="majorHAnsi" w:cstheme="majorBidi"/>
@@ -2516,10 +3501,10 @@
       <w:color w:val="4F81BD" w:themeColor="accent1"/>
     </w:rPr>
   </w:style>
-  <w:style w:type="character" w:customStyle="1" w:styleId="berschrift5Zchn">
-    <w:name w:val="Überschrift 5 Zchn"/>
-    <w:basedOn w:val="Absatz-Standardschriftart"/>
-    <w:link w:val="berschrift5"/>
+  <w:style w:type="character" w:customStyle="1" w:styleId="Heading5Char">
+    <w:name w:val="Heading 5 Char"/>
+    <w:basedOn w:val="DefaultParagraphFont"/>
+    <w:link w:val="Heading5"/>
     <w:uiPriority w:val="9"/>
     <w:semiHidden/>
     <w:rsid w:val="005944AA"/>
@@ -2528,10 +3513,10 @@
       <w:color w:val="243F60" w:themeColor="accent1" w:themeShade="7F"/>
     </w:rPr>
   </w:style>
-  <w:style w:type="character" w:customStyle="1" w:styleId="berschrift6Zchn">
-    <w:name w:val="Überschrift 6 Zchn"/>
-    <w:basedOn w:val="Absatz-Standardschriftart"/>
-    <w:link w:val="berschrift6"/>
+  <w:style w:type="character" w:customStyle="1" w:styleId="Heading6Char">
+    <w:name w:val="Heading 6 Char"/>
+    <w:basedOn w:val="DefaultParagraphFont"/>
+    <w:link w:val="Heading6"/>
     <w:uiPriority w:val="9"/>
     <w:semiHidden/>
     <w:rsid w:val="005944AA"/>
@@ -2542,10 +3527,10 @@
       <w:color w:val="243F60" w:themeColor="accent1" w:themeShade="7F"/>
     </w:rPr>
   </w:style>
-  <w:style w:type="character" w:customStyle="1" w:styleId="berschrift7Zchn">
-    <w:name w:val="Überschrift 7 Zchn"/>
-    <w:basedOn w:val="Absatz-Standardschriftart"/>
-    <w:link w:val="berschrift7"/>
+  <w:style w:type="character" w:customStyle="1" w:styleId="Heading7Char">
+    <w:name w:val="Heading 7 Char"/>
+    <w:basedOn w:val="DefaultParagraphFont"/>
+    <w:link w:val="Heading7"/>
     <w:uiPriority w:val="9"/>
     <w:semiHidden/>
     <w:rsid w:val="005944AA"/>
@@ -2556,10 +3541,10 @@
       <w:color w:val="404040" w:themeColor="text1" w:themeTint="BF"/>
     </w:rPr>
   </w:style>
-  <w:style w:type="character" w:customStyle="1" w:styleId="berschrift8Zchn">
-    <w:name w:val="Überschrift 8 Zchn"/>
-    <w:basedOn w:val="Absatz-Standardschriftart"/>
-    <w:link w:val="berschrift8"/>
+  <w:style w:type="character" w:customStyle="1" w:styleId="Heading8Char">
+    <w:name w:val="Heading 8 Char"/>
+    <w:basedOn w:val="DefaultParagraphFont"/>
+    <w:link w:val="Heading8"/>
     <w:uiPriority w:val="9"/>
     <w:semiHidden/>
     <w:rsid w:val="005944AA"/>
@@ -2570,10 +3555,10 @@
       <w:szCs w:val="20"/>
     </w:rPr>
   </w:style>
-  <w:style w:type="character" w:customStyle="1" w:styleId="berschrift9Zchn">
-    <w:name w:val="Überschrift 9 Zchn"/>
-    <w:basedOn w:val="Absatz-Standardschriftart"/>
-    <w:link w:val="berschrift9"/>
+  <w:style w:type="character" w:customStyle="1" w:styleId="Heading9Char">
+    <w:name w:val="Heading 9 Char"/>
+    <w:basedOn w:val="DefaultParagraphFont"/>
+    <w:link w:val="Heading9"/>
     <w:uiPriority w:val="9"/>
     <w:semiHidden/>
     <w:rsid w:val="005944AA"/>
@@ -2586,10 +3571,10 @@
       <w:szCs w:val="20"/>
     </w:rPr>
   </w:style>
-  <w:style w:type="paragraph" w:styleId="Dokumentstruktur">
+  <w:style w:type="paragraph" w:styleId="DocumentMap">
     <w:name w:val="Document Map"/>
-    <w:basedOn w:val="Standard"/>
-    <w:link w:val="DokumentstrukturZchn"/>
+    <w:basedOn w:val="Normal"/>
+    <w:link w:val="DocumentMapChar"/>
     <w:uiPriority w:val="99"/>
     <w:semiHidden/>
     <w:unhideWhenUsed/>
@@ -2603,10 +3588,10 @@
       <w:szCs w:val="16"/>
     </w:rPr>
   </w:style>
-  <w:style w:type="character" w:customStyle="1" w:styleId="DokumentstrukturZchn">
-    <w:name w:val="Dokumentstruktur Zchn"/>
-    <w:basedOn w:val="Absatz-Standardschriftart"/>
-    <w:link w:val="Dokumentstruktur"/>
+  <w:style w:type="character" w:customStyle="1" w:styleId="DocumentMapChar">
+    <w:name w:val="Document Map Char"/>
+    <w:basedOn w:val="DefaultParagraphFont"/>
+    <w:link w:val="DocumentMap"/>
     <w:uiPriority w:val="99"/>
     <w:semiHidden/>
     <w:rsid w:val="005944AA"/>
@@ -2618,13 +3603,13 @@
   </w:style>
   <w:style w:type="character" w:customStyle="1" w:styleId="selflink">
     <w:name w:val="selflink"/>
-    <w:basedOn w:val="Absatz-Standardschriftart"/>
+    <w:basedOn w:val="DefaultParagraphFont"/>
     <w:rsid w:val="005944AA"/>
   </w:style>
-  <w:style w:type="paragraph" w:styleId="Sprechblasentext">
+  <w:style w:type="paragraph" w:styleId="BalloonText">
     <w:name w:val="Balloon Text"/>
-    <w:basedOn w:val="Standard"/>
-    <w:link w:val="SprechblasentextZchn"/>
+    <w:basedOn w:val="Normal"/>
+    <w:link w:val="BalloonTextChar"/>
     <w:uiPriority w:val="99"/>
     <w:semiHidden/>
     <w:unhideWhenUsed/>
@@ -2638,10 +3623,10 @@
       <w:szCs w:val="16"/>
     </w:rPr>
   </w:style>
-  <w:style w:type="character" w:customStyle="1" w:styleId="SprechblasentextZchn">
-    <w:name w:val="Sprechblasentext Zchn"/>
-    <w:basedOn w:val="Absatz-Standardschriftart"/>
-    <w:link w:val="Sprechblasentext"/>
+  <w:style w:type="character" w:customStyle="1" w:styleId="BalloonTextChar">
+    <w:name w:val="Balloon Text Char"/>
+    <w:basedOn w:val="DefaultParagraphFont"/>
+    <w:link w:val="BalloonText"/>
     <w:uiPriority w:val="99"/>
     <w:semiHidden/>
     <w:rsid w:val="000C5F91"/>
@@ -2651,16 +3636,15 @@
       <w:szCs w:val="16"/>
     </w:rPr>
   </w:style>
-  <w:style w:type="table" w:styleId="Tabellengitternetz">
+  <w:style w:type="table" w:styleId="TableGrid">
     <w:name w:val="Table Grid"/>
-    <w:basedOn w:val="NormaleTabelle"/>
+    <w:basedOn w:val="TableNormal"/>
     <w:uiPriority w:val="59"/>
     <w:rsid w:val="00B7031B"/>
     <w:pPr>
       <w:spacing w:after="0" w:line="240" w:lineRule="auto"/>
     </w:pPr>
     <w:tblPr>
-      <w:tblInd w:w="0" w:type="dxa"/>
       <w:tblBorders>
         <w:top w:val="single" w:sz="4" w:space="0" w:color="auto"/>
         <w:left w:val="single" w:sz="4" w:space="0" w:color="auto"/>
@@ -2669,17 +3653,11 @@
         <w:insideH w:val="single" w:sz="4" w:space="0" w:color="auto"/>
         <w:insideV w:val="single" w:sz="4" w:space="0" w:color="auto"/>
       </w:tblBorders>
-      <w:tblCellMar>
-        <w:top w:w="0" w:type="dxa"/>
-        <w:left w:w="108" w:type="dxa"/>
-        <w:bottom w:w="0" w:type="dxa"/>
-        <w:right w:w="108" w:type="dxa"/>
-      </w:tblCellMar>
     </w:tblPr>
   </w:style>
-  <w:style w:type="table" w:styleId="HelleListe-Akzent1">
+  <w:style w:type="table" w:styleId="LightList-Accent1">
     <w:name w:val="Light List Accent 1"/>
-    <w:basedOn w:val="NormaleTabelle"/>
+    <w:basedOn w:val="TableNormal"/>
     <w:uiPriority w:val="61"/>
     <w:rsid w:val="005420BA"/>
     <w:pPr>
@@ -2688,19 +3666,12 @@
     <w:tblPr>
       <w:tblStyleRowBandSize w:val="1"/>
       <w:tblStyleColBandSize w:val="1"/>
-      <w:tblInd w:w="0" w:type="dxa"/>
       <w:tblBorders>
         <w:top w:val="single" w:sz="8" w:space="0" w:color="4F81BD" w:themeColor="accent1"/>
         <w:left w:val="single" w:sz="8" w:space="0" w:color="4F81BD" w:themeColor="accent1"/>
         <w:bottom w:val="single" w:sz="8" w:space="0" w:color="4F81BD" w:themeColor="accent1"/>
         <w:right w:val="single" w:sz="8" w:space="0" w:color="4F81BD" w:themeColor="accent1"/>
       </w:tblBorders>
-      <w:tblCellMar>
-        <w:top w:w="0" w:type="dxa"/>
-        <w:left w:w="108" w:type="dxa"/>
-        <w:bottom w:w="0" w:type="dxa"/>
-        <w:right w:w="108" w:type="dxa"/>
-      </w:tblCellMar>
     </w:tblPr>
     <w:tblStylePr w:type="firstRow">
       <w:pPr>
@@ -2768,6 +3739,29 @@
         </w:tcBorders>
       </w:tcPr>
     </w:tblStylePr>
+  </w:style>
+  <w:style w:type="character" w:styleId="Hyperlink">
+    <w:name w:val="Hyperlink"/>
+    <w:basedOn w:val="DefaultParagraphFont"/>
+    <w:uiPriority w:val="99"/>
+    <w:unhideWhenUsed/>
+    <w:rsid w:val="002C3D25"/>
+    <w:rPr>
+      <w:color w:val="0000FF" w:themeColor="hyperlink"/>
+      <w:u w:val="single"/>
+    </w:rPr>
+  </w:style>
+  <w:style w:type="character" w:styleId="Mention">
+    <w:name w:val="Mention"/>
+    <w:basedOn w:val="DefaultParagraphFont"/>
+    <w:uiPriority w:val="99"/>
+    <w:semiHidden/>
+    <w:unhideWhenUsed/>
+    <w:rsid w:val="002C3D25"/>
+    <w:rPr>
+      <w:color w:val="2B579A"/>
+      <w:shd w:val="clear" w:color="auto" w:fill="E6E6E6"/>
+    </w:rPr>
   </w:style>
 </w:styles>
 </file>
@@ -3053,4 +4047,16 @@
   <a:objectDefaults/>
   <a:extraClrSchemeLst/>
 </a:theme>
+</file>
+
+<file path=customXml/item1.xml><?xml version="1.0" encoding="utf-8"?>
+<b:Sources xmlns:b="http://schemas.openxmlformats.org/officeDocument/2006/bibliography" xmlns="http://schemas.openxmlformats.org/officeDocument/2006/bibliography" SelectedStyle="\APASixthEditionOfficeOnline.xsl" StyleName="APA" Version="6"/>
+</file>
+
+<file path=customXml/itemProps1.xml><?xml version="1.0" encoding="utf-8"?>
+<ds:datastoreItem xmlns:ds="http://schemas.openxmlformats.org/officeDocument/2006/customXml" ds:itemID="{A511FBAA-EC65-43F6-B146-37F08C69C9E3}">
+  <ds:schemaRefs>
+    <ds:schemaRef ds:uri="http://schemas.openxmlformats.org/officeDocument/2006/bibliography"/>
+  </ds:schemaRefs>
+</ds:datastoreItem>
 </file>
</xml_diff>